<commit_message>
Abstracted functionality, finished mk2DSlice
</commit_message>
<xml_diff>
--- a/doc/SPHERLSanal-Modular User Guide.docx
+++ b/doc/SPHERLSanal-Modular User Guide.docx
@@ -15,11 +15,6 @@
         </w:rPr>
         <w:t>SPHERLSanal Modular User Guide</w:t>
       </w:r>
-      <w:r>
-        <w:rPr>
-          <w:u w:color="auto" w:val="single"/>
-        </w:rPr>
-      </w:r>
     </w:p>
     <w:p>
       <w:r/>
@@ -46,12 +41,6 @@
         </w:rPr>
         <w:t>Welcome to SPHERLSAnal modular edition!  This software is a version of SPHERLSAnal that has been refactored so that every process is now a module that can be run independently. This software is also independent of the complete SPHERLS installation, and in principle, can be run on any Unix like system with a C++ compiler.  The goal of this refactoring was to make the process of data analysis more accessible and flexible, and also to increase the portability of this sofware across different systems.</w:t>
       </w:r>
-      <w:r>
-        <w:rPr>
-          <w:sz w:val="24"/>
-          <w:szCs w:val="24"/>
-        </w:rPr>
-      </w:r>
     </w:p>
     <w:p>
       <w:r>
@@ -94,12 +83,6 @@
         </w:rPr>
         <w:t xml:space="preserve">The SPHERLSanal Modular configure script requires pip (the python package manager) and cmake to build and install python dependencies.  Before running, install pip and cmake using your package manager. </w:t>
       </w:r>
-      <w:r>
-        <w:rPr>
-          <w:sz w:val="24"/>
-          <w:szCs w:val="24"/>
-        </w:rPr>
-      </w:r>
     </w:p>
     <w:p>
       <w:pPr>
@@ -115,12 +98,6 @@
         </w:rPr>
         <w:t xml:space="preserve"> </w:t>
       </w:r>
-      <w:r>
-        <w:rPr>
-          <w:sz w:val="24"/>
-          <w:szCs w:val="24"/>
-        </w:rPr>
-      </w:r>
     </w:p>
     <w:p>
       <w:pPr>
@@ -136,12 +113,6 @@
         </w:rPr>
         <w:t>On Debian based distributions of Linux (like Ubuntu), run the command:</w:t>
       </w:r>
-      <w:r>
-        <w:rPr>
-          <w:sz w:val="24"/>
-          <w:szCs w:val="24"/>
-        </w:rPr>
-      </w:r>
     </w:p>
     <w:p>
       <w:pPr>
@@ -159,13 +130,6 @@
         </w:rPr>
         <w:t>sudo apt install python3-pip cmake</w:t>
       </w:r>
-      <w:r>
-        <w:rPr>
-          <w:rFonts w:ascii="Courier New" w:hAnsi="Courier New" w:eastAsia="Courier New" w:cs="Courier New"/>
-          <w:sz w:val="24"/>
-          <w:szCs w:val="24"/>
-        </w:rPr>
-      </w:r>
     </w:p>
     <w:p>
       <w:pPr>
@@ -183,13 +147,6 @@
         </w:rPr>
         <w:t>If this doesn’t work, try first running:</w:t>
       </w:r>
-      <w:r>
-        <w:rPr>
-          <w:rFonts w:eastAsia="Times New Roman"/>
-          <w:sz w:val="24"/>
-          <w:szCs w:val="24"/>
-        </w:rPr>
-      </w:r>
     </w:p>
     <w:p>
       <w:pPr>
@@ -207,13 +164,6 @@
         </w:rPr>
         <w:t>sudo apt update &amp;&amp; sudo apt upgrade</w:t>
       </w:r>
-      <w:r>
-        <w:rPr>
-          <w:rFonts w:ascii="Courier New" w:hAnsi="Courier New" w:eastAsia="Courier New" w:cs="Courier New"/>
-          <w:sz w:val="24"/>
-          <w:szCs w:val="24"/>
-        </w:rPr>
-      </w:r>
     </w:p>
     <w:p>
       <w:pPr>
@@ -295,13 +245,6 @@
         </w:rPr>
         <w:t>On arch based distributions of Linux (like Manjaro), run the command:</w:t>
       </w:r>
-      <w:r>
-        <w:rPr>
-          <w:rFonts w:eastAsia="Times New Roman"/>
-          <w:sz w:val="24"/>
-          <w:szCs w:val="24"/>
-        </w:rPr>
-      </w:r>
     </w:p>
     <w:p>
       <w:pPr>
@@ -319,13 +262,6 @@
         </w:rPr>
         <w:t>sudo pacman -S python-pip cmake</w:t>
       </w:r>
-      <w:r>
-        <w:rPr>
-          <w:rFonts w:ascii="Courier New" w:hAnsi="Courier New" w:eastAsia="Courier New" w:cs="Courier New"/>
-          <w:sz w:val="24"/>
-          <w:szCs w:val="24"/>
-        </w:rPr>
-      </w:r>
     </w:p>
     <w:p>
       <w:pPr>
@@ -343,13 +279,6 @@
         </w:rPr>
         <w:t>If this doesn’t work, try first running:</w:t>
       </w:r>
-      <w:r>
-        <w:rPr>
-          <w:rFonts w:eastAsia="Times New Roman"/>
-          <w:sz w:val="24"/>
-          <w:szCs w:val="24"/>
-        </w:rPr>
-      </w:r>
     </w:p>
     <w:p>
       <w:pPr>
@@ -367,13 +296,6 @@
         </w:rPr>
         <w:t>sudo pacman -Syu</w:t>
       </w:r>
-      <w:r>
-        <w:rPr>
-          <w:rFonts w:ascii="Courier New" w:hAnsi="Courier New" w:eastAsia="Courier New" w:cs="Courier New"/>
-          <w:sz w:val="24"/>
-          <w:szCs w:val="24"/>
-        </w:rPr>
-      </w:r>
     </w:p>
     <w:p>
       <w:pPr>
@@ -407,13 +329,6 @@
         </w:rPr>
         <w:t>On Mac OS, run the following commands to install pip:</w:t>
       </w:r>
-      <w:r>
-        <w:rPr>
-          <w:rFonts w:eastAsia="Times New Roman"/>
-          <w:sz w:val="24"/>
-          <w:szCs w:val="24"/>
-        </w:rPr>
-      </w:r>
     </w:p>
     <w:p>
       <w:pPr>
@@ -431,13 +346,6 @@
         </w:rPr>
         <w:t>sudo easy_install pip</w:t>
       </w:r>
-      <w:r>
-        <w:rPr>
-          <w:rFonts w:ascii="Courier New" w:hAnsi="Courier New" w:eastAsia="Courier New" w:cs="Courier New"/>
-          <w:sz w:val="24"/>
-          <w:szCs w:val="24"/>
-        </w:rPr>
-      </w:r>
     </w:p>
     <w:p>
       <w:pPr>
@@ -455,13 +363,6 @@
         </w:rPr>
         <w:t>sudo pip install --upgrade-pip</w:t>
       </w:r>
-      <w:r>
-        <w:rPr>
-          <w:rFonts w:ascii="Courier New" w:hAnsi="Courier New" w:eastAsia="Courier New" w:cs="Courier New"/>
-          <w:sz w:val="24"/>
-          <w:szCs w:val="24"/>
-        </w:rPr>
-      </w:r>
     </w:p>
     <w:p>
       <w:pPr>
@@ -494,13 +395,6 @@
           <w:szCs w:val="24"/>
         </w:rPr>
         <w:t>To install cmake on MacOS, you have a couple options.</w:t>
-      </w:r>
-      <w:r>
-        <w:rPr>
-          <w:rFonts w:eastAsia="Times New Roman"/>
-          <w:sz w:val="24"/>
-          <w:szCs w:val="24"/>
-        </w:rPr>
       </w:r>
     </w:p>
     <w:p>
@@ -524,13 +418,6 @@
         </w:rPr>
         <w:t>Install the homebrew package manager to install cmake (easiest):</w:t>
       </w:r>
-      <w:r>
-        <w:rPr>
-          <w:rFonts w:eastAsia="Times New Roman"/>
-          <w:sz w:val="24"/>
-          <w:szCs w:val="24"/>
-        </w:rPr>
-      </w:r>
     </w:p>
     <w:p>
       <w:pPr>
@@ -551,14 +438,7 @@
           <w:sz w:val="24"/>
           <w:szCs w:val="24"/>
         </w:rPr>
-        <w:t xml:space="preserve">Install homebrew with the command (All one line): </w:t>
-      </w:r>
-      <w:r>
-        <w:rPr>
-          <w:rFonts w:eastAsia="Times New Roman"/>
-          <w:sz w:val="24"/>
-          <w:szCs w:val="24"/>
-        </w:rPr>
+        <w:t xml:space="preserve">Install homebrew with the command (all one line): </w:t>
       </w:r>
     </w:p>
     <w:p>
@@ -618,41 +498,25 @@
         </w:rPr>
         <w:t>Then run the command:</w:t>
       </w:r>
-      <w:r>
-        <w:rPr>
-          <w:rFonts w:eastAsia="Times New Roman"/>
+    </w:p>
+    <w:p>
+      <w:pPr>
+        <w:ind w:left="720"/>
+        <w:rPr>
+          <w:rFonts w:ascii="Courier New" w:hAnsi="Courier New" w:eastAsia="Courier New" w:cs="Courier New"/>
           <w:color w:val="000000"/>
           <w:sz w:val="24"/>
           <w:szCs w:val="24"/>
         </w:rPr>
-      </w:r>
-    </w:p>
-    <w:p>
-      <w:pPr>
-        <w:ind w:left="720"/>
+      </w:pPr>
+      <w:r>
         <w:rPr>
           <w:rFonts w:ascii="Courier New" w:hAnsi="Courier New" w:eastAsia="Courier New" w:cs="Courier New"/>
           <w:color w:val="000000"/>
           <w:sz w:val="24"/>
           <w:szCs w:val="24"/>
         </w:rPr>
-      </w:pPr>
-      <w:r>
-        <w:rPr>
-          <w:rFonts w:ascii="Courier New" w:hAnsi="Courier New" w:eastAsia="Courier New" w:cs="Courier New"/>
-          <w:color w:val="000000"/>
-          <w:sz w:val="24"/>
-          <w:szCs w:val="24"/>
-        </w:rPr>
         <w:t>brew install cmake</w:t>
-      </w:r>
-      <w:r>
-        <w:rPr>
-          <w:rFonts w:ascii="Courier New" w:hAnsi="Courier New" w:eastAsia="Courier New" w:cs="Courier New"/>
-          <w:color w:val="000000"/>
-          <w:sz w:val="24"/>
-          <w:szCs w:val="24"/>
-        </w:rPr>
       </w:r>
     </w:p>
     <w:p>
@@ -731,12 +595,6 @@
         </w:rPr>
         <w:t xml:space="preserve"> file to a folder where you would like to install SPHERLSanal Modular (it can be anywhere, but a folder in your home directory is probably a good spot!).  Then extract the tar file using the following command (or a file manager of your choice):</w:t>
       </w:r>
-      <w:r>
-        <w:rPr>
-          <w:sz w:val="24"/>
-          <w:szCs w:val="24"/>
-        </w:rPr>
-      </w:r>
     </w:p>
     <w:p>
       <w:pPr>
@@ -754,13 +612,6 @@
         </w:rPr>
         <w:t xml:space="preserve">tar -xvf SPHERLSanal-modular.tar </w:t>
       </w:r>
-      <w:r>
-        <w:rPr>
-          <w:rFonts w:ascii="Courier New" w:hAnsi="Courier New" w:eastAsia="Courier New" w:cs="Courier New"/>
-          <w:sz w:val="24"/>
-          <w:szCs w:val="24"/>
-        </w:rPr>
-      </w:r>
     </w:p>
     <w:p>
       <w:pPr>
@@ -778,13 +629,6 @@
         </w:rPr>
         <w:t>Once it is extracted, run the commands:</w:t>
       </w:r>
-      <w:r>
-        <w:rPr>
-          <w:rFonts w:eastAsia="Times New Roman"/>
-          <w:sz w:val="24"/>
-          <w:szCs w:val="24"/>
-        </w:rPr>
-      </w:r>
     </w:p>
     <w:p>
       <w:pPr>
@@ -802,13 +646,6 @@
         </w:rPr>
         <w:t>./configure</w:t>
       </w:r>
-      <w:r>
-        <w:rPr>
-          <w:rFonts w:ascii="Courier New" w:hAnsi="Courier New" w:eastAsia="Courier New" w:cs="Courier New"/>
-          <w:sz w:val="24"/>
-          <w:szCs w:val="24"/>
-        </w:rPr>
-      </w:r>
     </w:p>
     <w:p>
       <w:pPr>
@@ -825,13 +662,6 @@
           <w:szCs w:val="24"/>
         </w:rPr>
         <w:t>make install</w:t>
-      </w:r>
-      <w:r>
-        <w:rPr>
-          <w:rFonts w:ascii="Courier New" w:hAnsi="Courier New" w:eastAsia="Courier New" w:cs="Courier New"/>
-          <w:sz w:val="24"/>
-          <w:szCs w:val="24"/>
-        </w:rPr>
       </w:r>
     </w:p>
     <w:p>
@@ -970,12 +800,6 @@
         </w:rPr>
         <w:t>After running the install script for the first time, make sure to source your profile file so that the PATH variable gets updated.  To do this you should run the command:</w:t>
       </w:r>
-      <w:r>
-        <w:rPr>
-          <w:sz w:val="24"/>
-          <w:szCs w:val="24"/>
-        </w:rPr>
-      </w:r>
     </w:p>
     <w:p>
       <w:pPr>
@@ -993,13 +817,6 @@
         </w:rPr>
         <w:t>source ~/.profile</w:t>
       </w:r>
-      <w:r>
-        <w:rPr>
-          <w:rFonts w:ascii="Courier New" w:hAnsi="Courier New" w:eastAsia="Courier New" w:cs="Courier New"/>
-          <w:sz w:val="24"/>
-          <w:szCs w:val="24"/>
-        </w:rPr>
-      </w:r>
     </w:p>
     <w:p>
       <w:pPr>
@@ -1133,12 +950,6 @@
           <w:szCs w:val="24"/>
         </w:rPr>
         <w:t>In order to operate, SPHERLSanal needs a few different kinds of files.  In order to keep the folder where you are working clean, the files that SPHERLSanal uses are kept in separate folders in the install directory.</w:t>
-      </w:r>
-      <w:r>
-        <w:rPr>
-          <w:sz w:val="24"/>
-          <w:szCs w:val="24"/>
-        </w:rPr>
       </w:r>
     </w:p>
     <w:p>
@@ -1383,7 +1194,23 @@
           <w:sz w:val="24"/>
           <w:szCs w:val="24"/>
         </w:rPr>
-        <w:t xml:space="preserve"> This folder contains all of the XML configuration files.  These files are used for things such as specifying how plots should be formatted.  You will likely need to write your own XML files, and when you do, they should be kept in this folder.  SPHERLSanal ships with default XML files that will be used if one is not specified.</w:t>
+        <w:t xml:space="preserve"> This folder contains all of the XML configuration files.  These files are used for things such as specifying how plots should be formatted.  You will likely need to write your own XML files, and when you do, they should be kept in this folder.  SPHERLSanal ships with reference XML files that will (</w:t>
+      </w:r>
+      <w:r>
+        <w:rPr>
+          <w:i/>
+          <w:iCs/>
+          <w:sz w:val="24"/>
+          <w:szCs w:val="24"/>
+        </w:rPr>
+        <w:t>usually)</w:t>
+      </w:r>
+      <w:r>
+        <w:rPr>
+          <w:sz w:val="24"/>
+          <w:szCs w:val="24"/>
+        </w:rPr>
+        <w:t xml:space="preserve"> be used if one is not specified.</w:t>
       </w:r>
       <w:r>
         <w:rPr>
@@ -1477,15 +1304,483 @@
           <w:sz w:val="24"/>
           <w:szCs w:val="24"/>
         </w:rPr>
-        <w:t>This file contains all the instructions for installing and building SPHERLSanal modular from source code.  If you add any source files, you will need to edit this to ensure they compile.</w:t>
-      </w:r>
-      <w:r>
+        <w:t>This file contains all the code for installing and building SPHERLSanal modular from source code.  If you add any C++ source files, you will need to edit this to ensure they compile.</w:t>
+      </w:r>
+    </w:p>
+    <w:p>
+      <w:pPr>
+        <w:numPr>
+          <w:ilvl w:val="0"/>
+          <w:numId w:val="2"/>
+        </w:numPr>
+        <w:ind w:left="360" w:hanging="360"/>
         <w:rPr>
           <w:b/>
           <w:bCs/>
           <w:sz w:val="24"/>
           <w:szCs w:val="24"/>
         </w:rPr>
+      </w:pPr>
+      <w:r>
+        <w:rPr>
+          <w:b/>
+          <w:bCs/>
+          <w:sz w:val="24"/>
+          <w:szCs w:val="24"/>
+        </w:rPr>
+      </w:r>
+    </w:p>
+    <w:p>
+      <w:pPr>
+        <w:rPr>
+          <w:b/>
+          <w:bCs/>
+          <w:sz w:val="24"/>
+          <w:szCs w:val="24"/>
+        </w:rPr>
+      </w:pPr>
+      <w:r>
+        <w:rPr>
+          <w:b/>
+          <w:bCs/>
+          <w:sz w:val="24"/>
+          <w:szCs w:val="24"/>
+        </w:rPr>
+      </w:r>
+    </w:p>
+    <w:p>
+      <w:pPr>
+        <w:pStyle w:val="para2"/>
+      </w:pPr>
+      <w:r>
+        <w:t>Specifying File Ranges</w:t>
+      </w:r>
+    </w:p>
+    <w:p>
+      <w:pPr>
+        <w:rPr>
+          <w:rFonts w:ascii="Courier New" w:hAnsi="Courier New" w:eastAsia="Courier New" w:cs="Courier New"/>
+          <w:sz w:val="24"/>
+          <w:szCs w:val="24"/>
+        </w:rPr>
+      </w:pPr>
+      <w:r>
+        <w:rPr>
+          <w:sz w:val="24"/>
+          <w:szCs w:val="24"/>
+        </w:rPr>
+        <w:t xml:space="preserve">Many of the SPHERLSanal modules operate on a range of binary files. </w:t>
+      </w:r>
+      <w:r>
+        <w:rPr>
+          <w:rFonts w:eastAsia="Times New Roman"/>
+          <w:sz w:val="24"/>
+          <w:szCs w:val="24"/>
+        </w:rPr>
+        <w:t xml:space="preserve">Every SPHERLS binary file has a filename of the format: </w:t>
+      </w:r>
+      <w:r>
+        <w:rPr>
+          <w:rFonts w:ascii="Courier New" w:hAnsi="Courier New" w:eastAsia="Courier New" w:cs="Courier New"/>
+          <w:sz w:val="24"/>
+          <w:szCs w:val="24"/>
+        </w:rPr>
+      </w:r>
+    </w:p>
+    <w:p>
+      <w:pPr>
+        <w:rPr>
+          <w:rFonts w:eastAsia="Times New Roman"/>
+          <w:sz w:val="24"/>
+          <w:szCs w:val="24"/>
+        </w:rPr>
+      </w:pPr>
+      <w:r>
+        <w:rPr>
+          <w:rFonts w:ascii="Courier New" w:hAnsi="Courier New" w:eastAsia="Courier New" w:cs="Courier New"/>
+          <w:sz w:val="24"/>
+          <w:szCs w:val="24"/>
+        </w:rPr>
+        <w:t>baseFileName&lt;number&gt;</w:t>
+      </w:r>
+      <w:r>
+        <w:rPr>
+          <w:rFonts w:eastAsia="Times New Roman"/>
+          <w:sz w:val="24"/>
+          <w:szCs w:val="24"/>
+        </w:rPr>
+        <w:t xml:space="preserve"> </w:t>
+      </w:r>
+    </w:p>
+    <w:p>
+      <w:pPr>
+        <w:rPr>
+          <w:rFonts w:eastAsia="Times New Roman"/>
+          <w:sz w:val="24"/>
+          <w:szCs w:val="24"/>
+        </w:rPr>
+      </w:pPr>
+      <w:r>
+        <w:rPr>
+          <w:rFonts w:eastAsia="Times New Roman"/>
+          <w:sz w:val="24"/>
+          <w:szCs w:val="24"/>
+        </w:rPr>
+        <w:t xml:space="preserve">So for example, the file: </w:t>
+      </w:r>
+      <w:r>
+        <w:rPr>
+          <w:rFonts w:ascii="Courier New" w:hAnsi="Courier New" w:eastAsia="Courier New" w:cs="Courier New"/>
+          <w:sz w:val="24"/>
+          <w:szCs w:val="24"/>
+        </w:rPr>
+        <w:t xml:space="preserve">RRLHighV_t01234783 </w:t>
+      </w:r>
+      <w:r>
+        <w:rPr>
+          <w:rFonts w:eastAsia="Times New Roman"/>
+          <w:sz w:val="24"/>
+          <w:szCs w:val="24"/>
+        </w:rPr>
+        <w:t xml:space="preserve">has base file name: </w:t>
+      </w:r>
+      <w:r>
+        <w:rPr>
+          <w:rFonts w:ascii="Courier New" w:hAnsi="Courier New" w:eastAsia="Courier New" w:cs="Courier New"/>
+          <w:sz w:val="24"/>
+          <w:szCs w:val="24"/>
+        </w:rPr>
+        <w:t xml:space="preserve">RRLHighV_t </w:t>
+      </w:r>
+      <w:r>
+        <w:rPr>
+          <w:rFonts w:eastAsia="Times New Roman"/>
+          <w:sz w:val="24"/>
+          <w:szCs w:val="24"/>
+        </w:rPr>
+        <w:t xml:space="preserve">and number: </w:t>
+      </w:r>
+      <w:r>
+        <w:rPr>
+          <w:rFonts w:ascii="Courier New" w:hAnsi="Courier New" w:eastAsia="Courier New" w:cs="Courier New"/>
+          <w:sz w:val="24"/>
+          <w:szCs w:val="24"/>
+        </w:rPr>
+        <w:t xml:space="preserve">01234784. </w:t>
+      </w:r>
+      <w:r>
+        <w:rPr>
+          <w:rFonts w:eastAsia="Times New Roman"/>
+          <w:sz w:val="24"/>
+          <w:szCs w:val="24"/>
+        </w:rPr>
+        <w:t>Furthermore, the number of any given binary file is always 8 digits long.  Knowing this, it is easy to select a range of files which have the same base name using the following syntax:</w:t>
+      </w:r>
+    </w:p>
+    <w:p>
+      <w:pPr>
+        <w:rPr>
+          <w:rFonts w:ascii="Courier New" w:hAnsi="Courier New" w:eastAsia="Courier New" w:cs="Courier New"/>
+          <w:sz w:val="24"/>
+          <w:szCs w:val="24"/>
+        </w:rPr>
+      </w:pPr>
+      <w:r>
+        <w:rPr>
+          <w:rFonts w:ascii="Courier New" w:hAnsi="Courier New" w:eastAsia="Courier New" w:cs="Courier New"/>
+          <w:sz w:val="24"/>
+          <w:szCs w:val="24"/>
+        </w:rPr>
+        <w:t>baseFileName[lower-upper]</w:t>
+      </w:r>
+    </w:p>
+    <w:p>
+      <w:pPr>
+        <w:rPr>
+          <w:rFonts w:eastAsia="Times New Roman"/>
+          <w:sz w:val="24"/>
+          <w:szCs w:val="24"/>
+        </w:rPr>
+      </w:pPr>
+      <w:r>
+        <w:rPr>
+          <w:rFonts w:eastAsia="Times New Roman"/>
+          <w:sz w:val="24"/>
+          <w:szCs w:val="24"/>
+        </w:rPr>
+        <w:t>So for example, to select the following files:</w:t>
+      </w:r>
+    </w:p>
+    <w:p>
+      <w:pPr>
+        <w:numPr>
+          <w:ilvl w:val="0"/>
+          <w:numId w:val="2"/>
+        </w:numPr>
+        <w:ind w:left="1080" w:hanging="360"/>
+        <w:rPr>
+          <w:rFonts w:ascii="Courier New" w:hAnsi="Courier New" w:eastAsia="Courier New" w:cs="Courier New"/>
+          <w:sz w:val="24"/>
+          <w:szCs w:val="24"/>
+        </w:rPr>
+      </w:pPr>
+      <w:r>
+        <w:rPr>
+          <w:rFonts w:ascii="Courier New" w:hAnsi="Courier New" w:eastAsia="Courier New" w:cs="Courier New"/>
+          <w:sz w:val="24"/>
+          <w:szCs w:val="24"/>
+        </w:rPr>
+        <w:t>RRLHighV_t01234783</w:t>
+      </w:r>
+    </w:p>
+    <w:p>
+      <w:pPr>
+        <w:numPr>
+          <w:ilvl w:val="0"/>
+          <w:numId w:val="2"/>
+        </w:numPr>
+        <w:ind w:left="1080" w:hanging="360"/>
+        <w:rPr>
+          <w:rFonts w:ascii="Courier New" w:hAnsi="Courier New" w:eastAsia="Courier New" w:cs="Courier New"/>
+          <w:sz w:val="24"/>
+          <w:szCs w:val="24"/>
+        </w:rPr>
+      </w:pPr>
+      <w:r>
+        <w:rPr>
+          <w:rFonts w:ascii="Courier New" w:hAnsi="Courier New" w:eastAsia="Courier New" w:cs="Courier New"/>
+          <w:sz w:val="24"/>
+          <w:szCs w:val="24"/>
+        </w:rPr>
+        <w:t>RRLHighV_t01234800</w:t>
+      </w:r>
+    </w:p>
+    <w:p>
+      <w:pPr>
+        <w:numPr>
+          <w:ilvl w:val="0"/>
+          <w:numId w:val="2"/>
+        </w:numPr>
+        <w:ind w:left="1080" w:hanging="360"/>
+        <w:rPr>
+          <w:rFonts w:ascii="Courier New" w:hAnsi="Courier New" w:eastAsia="Courier New" w:cs="Courier New"/>
+          <w:sz w:val="24"/>
+          <w:szCs w:val="24"/>
+        </w:rPr>
+      </w:pPr>
+      <w:r>
+        <w:rPr>
+          <w:rFonts w:ascii="Courier New" w:hAnsi="Courier New" w:eastAsia="Courier New" w:cs="Courier New"/>
+          <w:sz w:val="24"/>
+          <w:szCs w:val="24"/>
+        </w:rPr>
+        <w:t>RRLHighV_t01234900</w:t>
+      </w:r>
+    </w:p>
+    <w:p>
+      <w:pPr>
+        <w:numPr>
+          <w:ilvl w:val="0"/>
+          <w:numId w:val="2"/>
+        </w:numPr>
+        <w:ind w:left="1080" w:hanging="360"/>
+        <w:rPr>
+          <w:rFonts w:ascii="Courier New" w:hAnsi="Courier New" w:eastAsia="Courier New" w:cs="Courier New"/>
+          <w:sz w:val="24"/>
+          <w:szCs w:val="24"/>
+        </w:rPr>
+      </w:pPr>
+      <w:r>
+        <w:rPr>
+          <w:rFonts w:ascii="Courier New" w:hAnsi="Courier New" w:eastAsia="Courier New" w:cs="Courier New"/>
+          <w:sz w:val="24"/>
+          <w:szCs w:val="24"/>
+        </w:rPr>
+        <w:t>RRLHighV_t01235923</w:t>
+      </w:r>
+    </w:p>
+    <w:p>
+      <w:pPr>
+        <w:rPr>
+          <w:rFonts w:eastAsia="Times New Roman"/>
+          <w:sz w:val="24"/>
+          <w:szCs w:val="24"/>
+        </w:rPr>
+      </w:pPr>
+      <w:r>
+        <w:rPr>
+          <w:rFonts w:eastAsia="Times New Roman"/>
+          <w:sz w:val="24"/>
+          <w:szCs w:val="24"/>
+        </w:rPr>
+        <w:t>You could use any one of the following:</w:t>
+      </w:r>
+    </w:p>
+    <w:p>
+      <w:pPr>
+        <w:numPr>
+          <w:ilvl w:val="0"/>
+          <w:numId w:val="9"/>
+        </w:numPr>
+        <w:ind w:left="1080" w:hanging="360"/>
+        <w:rPr>
+          <w:rFonts w:ascii="Courier New" w:hAnsi="Courier New" w:eastAsia="Courier New" w:cs="Courier New"/>
+          <w:sz w:val="24"/>
+          <w:szCs w:val="24"/>
+        </w:rPr>
+      </w:pPr>
+      <w:r>
+        <w:rPr>
+          <w:rFonts w:ascii="Courier New" w:hAnsi="Courier New" w:eastAsia="Courier New" w:cs="Courier New"/>
+          <w:sz w:val="24"/>
+          <w:szCs w:val="24"/>
+        </w:rPr>
+        <w:t>RRLHighV_t[01234783-01235923]</w:t>
+      </w:r>
+    </w:p>
+    <w:p>
+      <w:pPr>
+        <w:numPr>
+          <w:ilvl w:val="0"/>
+          <w:numId w:val="9"/>
+        </w:numPr>
+        <w:ind w:left="1080" w:hanging="360"/>
+        <w:rPr>
+          <w:rFonts w:ascii="Courier New" w:hAnsi="Courier New" w:eastAsia="Courier New" w:cs="Courier New"/>
+          <w:sz w:val="24"/>
+          <w:szCs w:val="24"/>
+        </w:rPr>
+      </w:pPr>
+      <w:r>
+        <w:rPr>
+          <w:rFonts w:ascii="Courier New" w:hAnsi="Courier New" w:eastAsia="Courier New" w:cs="Courier New"/>
+          <w:sz w:val="24"/>
+          <w:szCs w:val="24"/>
+        </w:rPr>
+        <w:t xml:space="preserve">RRLHighV_t[1234783-1235923] </w:t>
+      </w:r>
+      <w:r>
+        <w:rPr>
+          <w:rFonts w:eastAsia="Times New Roman"/>
+          <w:sz w:val="24"/>
+          <w:szCs w:val="24"/>
+        </w:rPr>
+        <w:t>*Recommended</w:t>
+      </w:r>
+    </w:p>
+    <w:p>
+      <w:pPr>
+        <w:numPr>
+          <w:ilvl w:val="0"/>
+          <w:numId w:val="9"/>
+        </w:numPr>
+        <w:ind w:left="1080" w:hanging="360"/>
+        <w:rPr>
+          <w:rFonts w:ascii="Courier New" w:hAnsi="Courier New" w:eastAsia="Courier New" w:cs="Courier New"/>
+          <w:sz w:val="24"/>
+          <w:szCs w:val="24"/>
+        </w:rPr>
+      </w:pPr>
+      <w:r>
+        <w:rPr>
+          <w:rFonts w:ascii="Courier New" w:hAnsi="Courier New" w:eastAsia="Courier New" w:cs="Courier New"/>
+          <w:sz w:val="24"/>
+          <w:szCs w:val="24"/>
+        </w:rPr>
+        <w:t>RRLHighV_t[01234783-*]</w:t>
+      </w:r>
+    </w:p>
+    <w:p>
+      <w:pPr>
+        <w:numPr>
+          <w:ilvl w:val="0"/>
+          <w:numId w:val="9"/>
+        </w:numPr>
+        <w:ind w:left="1080" w:hanging="360"/>
+        <w:rPr>
+          <w:rFonts w:ascii="Courier New" w:hAnsi="Courier New" w:eastAsia="Courier New" w:cs="Courier New"/>
+          <w:sz w:val="24"/>
+          <w:szCs w:val="24"/>
+        </w:rPr>
+      </w:pPr>
+      <w:r>
+        <w:rPr>
+          <w:rFonts w:ascii="Courier New" w:hAnsi="Courier New" w:eastAsia="Courier New" w:cs="Courier New"/>
+          <w:sz w:val="24"/>
+          <w:szCs w:val="24"/>
+        </w:rPr>
+        <w:t>RRLHighV_t[0-1234783]</w:t>
+      </w:r>
+    </w:p>
+    <w:p>
+      <w:pPr>
+        <w:numPr>
+          <w:ilvl w:val="0"/>
+          <w:numId w:val="9"/>
+        </w:numPr>
+        <w:ind w:left="1080" w:hanging="360"/>
+        <w:rPr>
+          <w:rFonts w:ascii="Courier New" w:hAnsi="Courier New" w:eastAsia="Courier New" w:cs="Courier New"/>
+          <w:sz w:val="24"/>
+          <w:szCs w:val="24"/>
+        </w:rPr>
+      </w:pPr>
+      <w:r>
+        <w:rPr>
+          <w:rFonts w:ascii="Courier New" w:hAnsi="Courier New" w:eastAsia="Courier New" w:cs="Courier New"/>
+          <w:sz w:val="24"/>
+          <w:szCs w:val="24"/>
+        </w:rPr>
+        <w:t>RRLHighV_t[0-*]</w:t>
+      </w:r>
+    </w:p>
+    <w:p>
+      <w:pPr>
+        <w:rPr>
+          <w:rFonts w:eastAsia="Times New Roman"/>
+          <w:sz w:val="24"/>
+          <w:szCs w:val="24"/>
+        </w:rPr>
+      </w:pPr>
+      <w:r>
+        <w:rPr>
+          <w:rFonts w:eastAsia="Times New Roman"/>
+          <w:sz w:val="24"/>
+          <w:szCs w:val="24"/>
+        </w:rPr>
+        <w:t xml:space="preserve">You will notice any leading zeros are optional, since they don’t change the numerical value of the number.  Additionally, the wildcard character (*) can be used to specify any upper range, and therefore the range </w:t>
+      </w:r>
+      <w:r>
+        <w:rPr>
+          <w:rFonts w:ascii="Courier New" w:hAnsi="Courier New" w:eastAsia="Courier New" w:cs="Courier New"/>
+          <w:sz w:val="24"/>
+          <w:szCs w:val="24"/>
+        </w:rPr>
+        <w:t xml:space="preserve">[0-*] </w:t>
+      </w:r>
+      <w:r>
+        <w:rPr>
+          <w:rFonts w:eastAsia="Times New Roman"/>
+          <w:sz w:val="24"/>
+          <w:szCs w:val="24"/>
+        </w:rPr>
+        <w:t>will select any file with the specified base name.  Note the wild card character will only work as an upper range, if you wish to specify all files below a certain number, using 0 will work (such as number 4 in the example).</w:t>
+      </w:r>
+    </w:p>
+    <w:p>
+      <w:pPr>
+        <w:rPr>
+          <w:rFonts w:ascii="Courier New" w:hAnsi="Courier New" w:eastAsia="Courier New" w:cs="Courier New"/>
+          <w:sz w:val="24"/>
+          <w:szCs w:val="24"/>
+        </w:rPr>
+      </w:pPr>
+      <w:r>
+        <w:rPr>
+          <w:rFonts w:ascii="Courier New" w:hAnsi="Courier New" w:eastAsia="Courier New" w:cs="Courier New"/>
+          <w:sz w:val="24"/>
+          <w:szCs w:val="24"/>
+        </w:rPr>
       </w:r>
     </w:p>
     <w:p>
@@ -1594,12 +1889,6 @@
           <w:szCs w:val="24"/>
         </w:rPr>
         <w:t xml:space="preserve"> program:</w:t>
-      </w:r>
-      <w:r>
-        <w:rPr>
-          <w:sz w:val="24"/>
-          <w:szCs w:val="24"/>
-        </w:rPr>
       </w:r>
     </w:p>
     <w:p>
@@ -1724,7 +2013,7 @@
           <w:sz w:val="24"/>
           <w:szCs w:val="24"/>
         </w:rPr>
-        <w:t xml:space="preserve"> program (which stands for makeRadialProfile).  This program needs to know what files to run on, the name of the eos file for the run (if it isn’t specified in the binary file), and whether or not to include extra info in the profile files.  It is used as follows:</w:t>
+        <w:t xml:space="preserve"> program (which stands for makeRadialProfile).  This program needs to know which files to run on, the name of the eos file for the run (if it isn’t specified in the binary file), and whether or not to include extra info in the profile files.  It is used as follows:</w:t>
       </w:r>
       <w:r>
         <w:rPr>
@@ -1749,14 +2038,7 @@
           <w:sz w:val="24"/>
           <w:szCs w:val="24"/>
         </w:rPr>
-        <w:t>mkRadPro [options] &lt;baseFileName[range]&gt; &lt;eosFile&gt;</w:t>
-      </w:r>
-      <w:r>
-        <w:rPr>
-          <w:rFonts w:ascii="Courier New" w:hAnsi="Courier New" w:eastAsia="Courier New" w:cs="Courier New"/>
-          <w:sz w:val="24"/>
-          <w:szCs w:val="24"/>
-        </w:rPr>
+        <w:t>mkRadPro [options] &lt;fileRange&gt; &lt;eosFile&gt;</w:t>
       </w:r>
     </w:p>
     <w:p>
@@ -1778,14 +2060,7 @@
           <w:sz w:val="24"/>
           <w:szCs w:val="24"/>
         </w:rPr>
-        <w:t>To include extra info, use the -e option</w:t>
-      </w:r>
-      <w:r>
-        <w:rPr>
-          <w:rFonts w:eastAsia="Times New Roman"/>
-          <w:sz w:val="24"/>
-          <w:szCs w:val="24"/>
-        </w:rPr>
+        <w:t>To include extra info, use the -e option.  If you do not wish to include extra info, do not specify any option.</w:t>
       </w:r>
     </w:p>
     <w:p>
@@ -1807,231 +2082,23 @@
           <w:sz w:val="24"/>
           <w:szCs w:val="24"/>
         </w:rPr>
-        <w:t>To specify what files to operate on, write the base file name, and then the numerical range of runs (inclusive) in square brackets.  Any leading zeros (and/or common digits) must be taken outside of the square brackets.  So for example, if you want to process the following files:</w:t>
-      </w:r>
-      <w:r>
-        <w:rPr>
-          <w:rFonts w:eastAsia="Times New Roman"/>
-          <w:sz w:val="24"/>
-          <w:szCs w:val="24"/>
-        </w:rPr>
-      </w:r>
-    </w:p>
-    <w:p>
-      <w:pPr>
-        <w:numPr>
-          <w:ilvl w:val="0"/>
-          <w:numId w:val="2"/>
-        </w:numPr>
-        <w:ind w:left="1800" w:hanging="360"/>
-        <w:rPr>
-          <w:rFonts w:ascii="Courier New" w:hAnsi="Courier New" w:eastAsia="Courier New" w:cs="Courier New"/>
-          <w:sz w:val="24"/>
-          <w:szCs w:val="24"/>
-        </w:rPr>
-      </w:pPr>
-      <w:r>
-        <w:rPr>
-          <w:rFonts w:ascii="Courier New" w:hAnsi="Courier New" w:eastAsia="Courier New" w:cs="Courier New"/>
-          <w:sz w:val="24"/>
-          <w:szCs w:val="24"/>
-        </w:rPr>
-        <w:t>RRLHighV_t01234783</w:t>
-      </w:r>
-      <w:r>
-        <w:rPr>
-          <w:rFonts w:ascii="Courier New" w:hAnsi="Courier New" w:eastAsia="Courier New" w:cs="Courier New"/>
-          <w:sz w:val="24"/>
-          <w:szCs w:val="24"/>
-        </w:rPr>
-      </w:r>
-    </w:p>
-    <w:p>
-      <w:pPr>
-        <w:numPr>
-          <w:ilvl w:val="0"/>
-          <w:numId w:val="2"/>
-        </w:numPr>
-        <w:ind w:left="1800" w:hanging="360"/>
-        <w:rPr>
-          <w:rFonts w:ascii="Courier New" w:hAnsi="Courier New" w:eastAsia="Courier New" w:cs="Courier New"/>
-          <w:sz w:val="24"/>
-          <w:szCs w:val="24"/>
-        </w:rPr>
-      </w:pPr>
-      <w:r>
-        <w:rPr>
-          <w:rFonts w:ascii="Courier New" w:hAnsi="Courier New" w:eastAsia="Courier New" w:cs="Courier New"/>
-          <w:sz w:val="24"/>
-          <w:szCs w:val="24"/>
-        </w:rPr>
-        <w:t>RRLHighV_t01234800</w:t>
-      </w:r>
-      <w:r>
-        <w:rPr>
-          <w:rFonts w:ascii="Courier New" w:hAnsi="Courier New" w:eastAsia="Courier New" w:cs="Courier New"/>
-          <w:sz w:val="24"/>
-          <w:szCs w:val="24"/>
-        </w:rPr>
-      </w:r>
-    </w:p>
-    <w:p>
-      <w:pPr>
-        <w:numPr>
-          <w:ilvl w:val="0"/>
-          <w:numId w:val="2"/>
-        </w:numPr>
-        <w:ind w:left="1800" w:hanging="360"/>
-        <w:rPr>
-          <w:rFonts w:ascii="Courier New" w:hAnsi="Courier New" w:eastAsia="Courier New" w:cs="Courier New"/>
-          <w:sz w:val="24"/>
-          <w:szCs w:val="24"/>
-        </w:rPr>
-      </w:pPr>
-      <w:r>
-        <w:rPr>
-          <w:rFonts w:ascii="Courier New" w:hAnsi="Courier New" w:eastAsia="Courier New" w:cs="Courier New"/>
-          <w:sz w:val="24"/>
-          <w:szCs w:val="24"/>
-        </w:rPr>
-        <w:t>RRLHighV_t01234900</w:t>
-      </w:r>
-      <w:r>
-        <w:rPr>
-          <w:rFonts w:ascii="Courier New" w:hAnsi="Courier New" w:eastAsia="Courier New" w:cs="Courier New"/>
-          <w:sz w:val="24"/>
-          <w:szCs w:val="24"/>
-        </w:rPr>
-      </w:r>
-    </w:p>
-    <w:p>
-      <w:pPr>
-        <w:numPr>
-          <w:ilvl w:val="0"/>
-          <w:numId w:val="2"/>
-        </w:numPr>
-        <w:ind w:left="1800" w:hanging="360"/>
-        <w:rPr>
-          <w:rFonts w:ascii="Courier New" w:hAnsi="Courier New" w:eastAsia="Courier New" w:cs="Courier New"/>
-          <w:sz w:val="24"/>
-          <w:szCs w:val="24"/>
-        </w:rPr>
-      </w:pPr>
-      <w:r>
-        <w:rPr>
-          <w:rFonts w:ascii="Courier New" w:hAnsi="Courier New" w:eastAsia="Courier New" w:cs="Courier New"/>
-          <w:sz w:val="24"/>
-          <w:szCs w:val="24"/>
-        </w:rPr>
-        <w:t>RRLHighV_t01235923</w:t>
-      </w:r>
-      <w:r>
-        <w:rPr>
-          <w:rFonts w:ascii="Courier New" w:hAnsi="Courier New" w:eastAsia="Courier New" w:cs="Courier New"/>
-          <w:sz w:val="24"/>
-          <w:szCs w:val="24"/>
-        </w:rPr>
-      </w:r>
-    </w:p>
-    <w:p>
-      <w:pPr>
-        <w:ind w:left="720"/>
-        <w:rPr>
-          <w:rFonts w:ascii="Courier New" w:hAnsi="Courier New" w:eastAsia="Courier New" w:cs="Courier New"/>
-          <w:sz w:val="24"/>
-          <w:szCs w:val="24"/>
-        </w:rPr>
-      </w:pPr>
-      <w:r>
-        <w:rPr>
-          <w:rFonts w:eastAsia="Times New Roman"/>
-          <w:sz w:val="24"/>
-          <w:szCs w:val="24"/>
-        </w:rPr>
-        <w:t xml:space="preserve">You would run the command: </w:t>
-      </w:r>
-      <w:r>
-        <w:rPr>
-          <w:rFonts w:ascii="Courier New" w:hAnsi="Courier New" w:eastAsia="Courier New" w:cs="Courier New"/>
-          <w:sz w:val="24"/>
-          <w:szCs w:val="24"/>
-        </w:rPr>
-        <w:t>mkRadPro RRLHighV_t0123[4783-5923]</w:t>
-      </w:r>
-      <w:r>
-        <w:rPr>
-          <w:rFonts w:ascii="Courier New" w:hAnsi="Courier New" w:eastAsia="Courier New" w:cs="Courier New"/>
-          <w:sz w:val="24"/>
-          <w:szCs w:val="24"/>
-        </w:rPr>
-      </w:r>
-    </w:p>
-    <w:p>
-      <w:pPr>
-        <w:ind w:left="720"/>
-        <w:rPr>
-          <w:rFonts w:ascii="Courier New" w:hAnsi="Courier New" w:eastAsia="Courier New" w:cs="Courier New"/>
-          <w:sz w:val="24"/>
-          <w:szCs w:val="24"/>
-        </w:rPr>
-      </w:pPr>
-      <w:r>
-        <w:rPr>
-          <w:rFonts w:eastAsia="Times New Roman"/>
-          <w:sz w:val="24"/>
-          <w:szCs w:val="24"/>
-        </w:rPr>
-        <w:t>This will iterate through every possible file in range, and attempt to create a radial profile from any file in that range that exists.</w:t>
-      </w:r>
-      <w:r>
-        <w:rPr>
-          <w:rFonts w:ascii="Courier New" w:hAnsi="Courier New" w:eastAsia="Courier New" w:cs="Courier New"/>
-          <w:sz w:val="24"/>
-          <w:szCs w:val="24"/>
-        </w:rPr>
-        <w:t xml:space="preserve"> </w:t>
-      </w:r>
-      <w:r>
-        <w:rPr>
-          <w:rFonts w:ascii="Courier New" w:hAnsi="Courier New" w:eastAsia="Courier New" w:cs="Courier New"/>
-          <w:sz w:val="24"/>
-          <w:szCs w:val="24"/>
-        </w:rPr>
-      </w:r>
-    </w:p>
-    <w:p>
-      <w:pPr>
-        <w:ind w:left="720"/>
-        <w:rPr>
-          <w:rFonts w:eastAsia="Times New Roman"/>
-          <w:sz w:val="24"/>
-          <w:szCs w:val="24"/>
-        </w:rPr>
-      </w:pPr>
-      <w:r>
-        <w:rPr>
-          <w:rFonts w:eastAsia="Times New Roman"/>
-          <w:i/>
-          <w:iCs/>
-          <w:sz w:val="24"/>
-          <w:szCs w:val="24"/>
-        </w:rPr>
-        <w:t>*Note:</w:t>
-      </w:r>
-      <w:r>
-        <w:rPr>
-          <w:rFonts w:eastAsia="Times New Roman"/>
-          <w:sz w:val="24"/>
-          <w:szCs w:val="24"/>
-        </w:rPr>
-        <w:t xml:space="preserve"> This program can only run on a range of files that have the same number of leading 0’s.  If the range of files you need to operate on spans more than one order of magnitude, the program should be run twice to cover the entire range.</w:t>
-      </w:r>
-      <w:r>
-        <w:rPr>
-          <w:rFonts w:eastAsia="Times New Roman"/>
-          <w:sz w:val="24"/>
-          <w:szCs w:val="24"/>
-        </w:rPr>
+        <w:t xml:space="preserve">To specify which files to operate on, use a file range with the syntax previously explained (i.e. </w:t>
+      </w:r>
+      <w:r>
+        <w:rPr>
+          <w:rFonts w:ascii="Courier New" w:hAnsi="Courier New" w:eastAsia="Courier New" w:cs="Courier New"/>
+          <w:sz w:val="24"/>
+          <w:szCs w:val="24"/>
+        </w:rPr>
+        <w:t>RRLHighV_t[1234783-1235923]</w:t>
+      </w:r>
+      <w:r>
+        <w:rPr>
+          <w:rFonts w:eastAsia="Times New Roman"/>
+          <w:sz w:val="24"/>
+          <w:szCs w:val="24"/>
+        </w:rPr>
+        <w:t>).</w:t>
       </w:r>
     </w:p>
     <w:p>
@@ -2069,7 +2136,7 @@
           <w:sz w:val="24"/>
           <w:szCs w:val="24"/>
         </w:rPr>
-        <w:t>, if the eos file is somewhere else on your system, write an absolute path to its location.</w:t>
+        <w:t>.  If the eos file is somewhere else on your system, write an absolute path to its location.</w:t>
       </w:r>
       <w:r>
         <w:rPr>
@@ -2100,13 +2167,6 @@
         </w:rPr>
         <w:t>Once the program finishes, there should be a &lt;basefilename&gt;_pro.txt file in the directory for each file that it processed successfully.</w:t>
       </w:r>
-      <w:r>
-        <w:rPr>
-          <w:rFonts w:eastAsia="Times New Roman"/>
-          <w:sz w:val="24"/>
-          <w:szCs w:val="24"/>
-        </w:rPr>
-      </w:r>
     </w:p>
     <w:p>
       <w:pPr>
@@ -2185,36 +2245,22 @@
         </w:rPr>
         <w:t>plot_profiles.py &lt;XMLconfigurationFile&gt;</w:t>
       </w:r>
-      <w:r>
-        <w:rPr>
-          <w:rFonts w:ascii="Courier New" w:hAnsi="Courier New" w:eastAsia="Courier New" w:cs="Courier New"/>
-          <w:sz w:val="24"/>
-          <w:szCs w:val="24"/>
-        </w:rPr>
-      </w:r>
-    </w:p>
-    <w:p>
-      <w:pPr>
-        <w:rPr>
-          <w:rFonts w:eastAsia="Times New Roman"/>
-          <w:sz w:val="24"/>
-          <w:szCs w:val="24"/>
-        </w:rPr>
-      </w:pPr>
-      <w:r>
-        <w:rPr>
-          <w:rFonts w:eastAsia="Times New Roman"/>
-          <w:sz w:val="24"/>
-          <w:szCs w:val="24"/>
-        </w:rPr>
-        <w:t>You will likely need to write your own XML configuration file in order to build the plot.  A sample XML file is included which will plot any profile file in the directory where the script is executed.  To build your own file, consult the documentation in the file plot_profiles_default.xml in the config directory.</w:t>
-      </w:r>
-      <w:r>
-        <w:rPr>
-          <w:rFonts w:eastAsia="Times New Roman"/>
-          <w:sz w:val="24"/>
-          <w:szCs w:val="24"/>
-        </w:rPr>
+    </w:p>
+    <w:p>
+      <w:pPr>
+        <w:rPr>
+          <w:rFonts w:eastAsia="Times New Roman"/>
+          <w:sz w:val="24"/>
+          <w:szCs w:val="24"/>
+        </w:rPr>
+      </w:pPr>
+      <w:r>
+        <w:rPr>
+          <w:rFonts w:eastAsia="Times New Roman"/>
+          <w:sz w:val="24"/>
+          <w:szCs w:val="24"/>
+        </w:rPr>
+        <w:t>You will likely need to write your own XML configuration file in order to build the plot.  A reference XML file is included which will plot any profile file in the directory where the script is executed with some default settings (these may not work for all output files!).  To build your own file, consult the documentation in the file plot_profiles_reference.xml in the config directory.</w:t>
       </w:r>
     </w:p>
     <w:p>
@@ -2550,6 +2596,40 @@
       </w:pPr>
     </w:lvl>
   </w:abstractNum>
+  <w:abstractNum w:abstractNumId="8">
+    <w:multiLevelType w:val="singleLevel"/>
+    <w:name w:val="Bullet 8"/>
+    <w:lvl w:ilvl="0">
+      <w:numFmt w:val="bullet"/>
+      <w:lvlText w:val=""/>
+      <w:lvlJc w:val="left"/>
+      <w:pPr>
+        <w:tabs>
+          <w:tab w:val="num" w:pos="360"/>
+        </w:tabs>
+        <w:ind w:left="360" w:hanging="360"/>
+      </w:pPr>
+      <w:rPr>
+        <w:rFonts w:ascii="Wingdings" w:hAnsi="Wingdings" w:eastAsia="Wingdings" w:cs="Wingdings"/>
+      </w:rPr>
+    </w:lvl>
+  </w:abstractNum>
+  <w:abstractNum w:abstractNumId="9">
+    <w:multiLevelType w:val="singleLevel"/>
+    <w:name w:val="Bullet 9"/>
+    <w:lvl w:ilvl="0">
+      <w:start w:val="1"/>
+      <w:numFmt w:val="decimal"/>
+      <w:lvlText w:val="%1."/>
+      <w:lvlJc w:val="left"/>
+      <w:pPr>
+        <w:tabs>
+          <w:tab w:val="num" w:pos="360"/>
+        </w:tabs>
+        <w:ind w:left="360" w:hanging="360"/>
+      </w:pPr>
+    </w:lvl>
+  </w:abstractNum>
   <w:num w:numId="1">
     <w:abstractNumId w:val="1"/>
   </w:num>
@@ -2572,6 +2652,12 @@
     <w:abstractNumId w:val="7"/>
   </w:num>
   <w:num w:numId="8">
+    <w:abstractNumId w:val="8"/>
+  </w:num>
+  <w:num w:numId="9">
+    <w:abstractNumId w:val="9"/>
+  </w:num>
+  <w:num w:numId="10">
     <w:abstractNumId w:val="0"/>
   </w:num>
 </w:numbering>

</xml_diff>

<commit_message>
Fixed sed syntax in configure
</commit_message>
<xml_diff>
--- a/doc/SPHERLSanal-Modular User Guide.docx
+++ b/doc/SPHERLSanal-Modular User Guide.docx
@@ -15,11 +15,6 @@
         </w:rPr>
         <w:t>SPHERLSanal Modular User Guide</w:t>
       </w:r>
-      <w:r>
-        <w:rPr>
-          <w:u w:color="auto" w:val="single"/>
-        </w:rPr>
-      </w:r>
     </w:p>
     <w:p>
       <w:r/>
@@ -46,12 +41,6 @@
         </w:rPr>
         <w:t>Welcome to SPHERLSAnal modular edition!  This software is a version of SPHERLSAnal that has been refactored so that every process is now a module that can be run independently. This software is also independent of the complete SPHERLS installation, and in principle, can be run on any Unix like system with a C++ compiler.  The goal of this refactoring was to make the process of data analysis more accessible and flexible, and also to increase the portability of this sofware across different systems.</w:t>
       </w:r>
-      <w:r>
-        <w:rPr>
-          <w:sz w:val="24"/>
-          <w:szCs w:val="24"/>
-        </w:rPr>
-      </w:r>
     </w:p>
     <w:p>
       <w:r>
@@ -94,12 +83,6 @@
         </w:rPr>
         <w:t xml:space="preserve">The SPHERLSanal Modular configure script requires pip (the python package manager) and cmake to build and install python dependencies.  Before running, install pip and cmake using your package manager. </w:t>
       </w:r>
-      <w:r>
-        <w:rPr>
-          <w:sz w:val="24"/>
-          <w:szCs w:val="24"/>
-        </w:rPr>
-      </w:r>
     </w:p>
     <w:p>
       <w:pPr>
@@ -115,12 +98,6 @@
         </w:rPr>
         <w:t xml:space="preserve"> </w:t>
       </w:r>
-      <w:r>
-        <w:rPr>
-          <w:sz w:val="24"/>
-          <w:szCs w:val="24"/>
-        </w:rPr>
-      </w:r>
     </w:p>
     <w:p>
       <w:pPr>
@@ -136,12 +113,6 @@
         </w:rPr>
         <w:t>On Debian based distributions of Linux (like Ubuntu), run the command:</w:t>
       </w:r>
-      <w:r>
-        <w:rPr>
-          <w:sz w:val="24"/>
-          <w:szCs w:val="24"/>
-        </w:rPr>
-      </w:r>
     </w:p>
     <w:p>
       <w:pPr>
@@ -159,13 +130,6 @@
         </w:rPr>
         <w:t>sudo apt install python3-pip cmake</w:t>
       </w:r>
-      <w:r>
-        <w:rPr>
-          <w:rFonts w:ascii="Courier New" w:hAnsi="Courier New" w:eastAsia="Courier New" w:cs="Courier New"/>
-          <w:sz w:val="24"/>
-          <w:szCs w:val="24"/>
-        </w:rPr>
-      </w:r>
     </w:p>
     <w:p>
       <w:pPr>
@@ -183,13 +147,6 @@
         </w:rPr>
         <w:t>If this doesn’t work, try first running:</w:t>
       </w:r>
-      <w:r>
-        <w:rPr>
-          <w:rFonts w:eastAsia="Times New Roman"/>
-          <w:sz w:val="24"/>
-          <w:szCs w:val="24"/>
-        </w:rPr>
-      </w:r>
     </w:p>
     <w:p>
       <w:pPr>
@@ -207,13 +164,6 @@
         </w:rPr>
         <w:t>sudo apt update &amp;&amp; sudo apt upgrade</w:t>
       </w:r>
-      <w:r>
-        <w:rPr>
-          <w:rFonts w:ascii="Courier New" w:hAnsi="Courier New" w:eastAsia="Courier New" w:cs="Courier New"/>
-          <w:sz w:val="24"/>
-          <w:szCs w:val="24"/>
-        </w:rPr>
-      </w:r>
     </w:p>
     <w:p>
       <w:pPr>
@@ -295,13 +245,6 @@
         </w:rPr>
         <w:t>On arch based distributions of Linux (like Manjaro), run the command:</w:t>
       </w:r>
-      <w:r>
-        <w:rPr>
-          <w:rFonts w:eastAsia="Times New Roman"/>
-          <w:sz w:val="24"/>
-          <w:szCs w:val="24"/>
-        </w:rPr>
-      </w:r>
     </w:p>
     <w:p>
       <w:pPr>
@@ -319,13 +262,6 @@
         </w:rPr>
         <w:t>sudo pacman -S python-pip cmake</w:t>
       </w:r>
-      <w:r>
-        <w:rPr>
-          <w:rFonts w:ascii="Courier New" w:hAnsi="Courier New" w:eastAsia="Courier New" w:cs="Courier New"/>
-          <w:sz w:val="24"/>
-          <w:szCs w:val="24"/>
-        </w:rPr>
-      </w:r>
     </w:p>
     <w:p>
       <w:pPr>
@@ -343,13 +279,6 @@
         </w:rPr>
         <w:t>If this doesn’t work, try first running:</w:t>
       </w:r>
-      <w:r>
-        <w:rPr>
-          <w:rFonts w:eastAsia="Times New Roman"/>
-          <w:sz w:val="24"/>
-          <w:szCs w:val="24"/>
-        </w:rPr>
-      </w:r>
     </w:p>
     <w:p>
       <w:pPr>
@@ -367,13 +296,6 @@
         </w:rPr>
         <w:t>sudo pacman -Syu</w:t>
       </w:r>
-      <w:r>
-        <w:rPr>
-          <w:rFonts w:ascii="Courier New" w:hAnsi="Courier New" w:eastAsia="Courier New" w:cs="Courier New"/>
-          <w:sz w:val="24"/>
-          <w:szCs w:val="24"/>
-        </w:rPr>
-      </w:r>
     </w:p>
     <w:p>
       <w:pPr>
@@ -407,13 +329,6 @@
         </w:rPr>
         <w:t>On Mac OS, run the following commands to install pip:</w:t>
       </w:r>
-      <w:r>
-        <w:rPr>
-          <w:rFonts w:eastAsia="Times New Roman"/>
-          <w:sz w:val="24"/>
-          <w:szCs w:val="24"/>
-        </w:rPr>
-      </w:r>
     </w:p>
     <w:p>
       <w:pPr>
@@ -431,13 +346,6 @@
         </w:rPr>
         <w:t>sudo easy_install pip</w:t>
       </w:r>
-      <w:r>
-        <w:rPr>
-          <w:rFonts w:ascii="Courier New" w:hAnsi="Courier New" w:eastAsia="Courier New" w:cs="Courier New"/>
-          <w:sz w:val="24"/>
-          <w:szCs w:val="24"/>
-        </w:rPr>
-      </w:r>
     </w:p>
     <w:p>
       <w:pPr>
@@ -455,13 +363,6 @@
         </w:rPr>
         <w:t>sudo pip install --upgrade-pip</w:t>
       </w:r>
-      <w:r>
-        <w:rPr>
-          <w:rFonts w:ascii="Courier New" w:hAnsi="Courier New" w:eastAsia="Courier New" w:cs="Courier New"/>
-          <w:sz w:val="24"/>
-          <w:szCs w:val="24"/>
-        </w:rPr>
-      </w:r>
     </w:p>
     <w:p>
       <w:pPr>
@@ -494,13 +395,6 @@
           <w:szCs w:val="24"/>
         </w:rPr>
         <w:t>To install cmake on MacOS, you have a couple options.</w:t>
-      </w:r>
-      <w:r>
-        <w:rPr>
-          <w:rFonts w:eastAsia="Times New Roman"/>
-          <w:sz w:val="24"/>
-          <w:szCs w:val="24"/>
-        </w:rPr>
       </w:r>
     </w:p>
     <w:p>
@@ -524,13 +418,6 @@
         </w:rPr>
         <w:t>Install the homebrew package manager to install cmake (easiest):</w:t>
       </w:r>
-      <w:r>
-        <w:rPr>
-          <w:rFonts w:eastAsia="Times New Roman"/>
-          <w:sz w:val="24"/>
-          <w:szCs w:val="24"/>
-        </w:rPr>
-      </w:r>
     </w:p>
     <w:p>
       <w:pPr>
@@ -553,13 +440,6 @@
         </w:rPr>
         <w:t xml:space="preserve">Install homebrew with the command (all one line): </w:t>
       </w:r>
-      <w:r>
-        <w:rPr>
-          <w:rFonts w:eastAsia="Times New Roman"/>
-          <w:sz w:val="24"/>
-          <w:szCs w:val="24"/>
-        </w:rPr>
-      </w:r>
     </w:p>
     <w:p>
       <w:pPr>
@@ -618,41 +498,25 @@
         </w:rPr>
         <w:t>Then run the command:</w:t>
       </w:r>
-      <w:r>
-        <w:rPr>
-          <w:rFonts w:eastAsia="Times New Roman"/>
+    </w:p>
+    <w:p>
+      <w:pPr>
+        <w:ind w:left="720"/>
+        <w:rPr>
+          <w:rFonts w:ascii="Courier New" w:hAnsi="Courier New" w:eastAsia="Courier New" w:cs="Courier New"/>
           <w:color w:val="000000"/>
           <w:sz w:val="24"/>
           <w:szCs w:val="24"/>
         </w:rPr>
-      </w:r>
-    </w:p>
-    <w:p>
-      <w:pPr>
-        <w:ind w:left="720"/>
+      </w:pPr>
+      <w:r>
         <w:rPr>
           <w:rFonts w:ascii="Courier New" w:hAnsi="Courier New" w:eastAsia="Courier New" w:cs="Courier New"/>
           <w:color w:val="000000"/>
           <w:sz w:val="24"/>
           <w:szCs w:val="24"/>
         </w:rPr>
-      </w:pPr>
-      <w:r>
-        <w:rPr>
-          <w:rFonts w:ascii="Courier New" w:hAnsi="Courier New" w:eastAsia="Courier New" w:cs="Courier New"/>
-          <w:color w:val="000000"/>
-          <w:sz w:val="24"/>
-          <w:szCs w:val="24"/>
-        </w:rPr>
         <w:t>brew install cmake</w:t>
-      </w:r>
-      <w:r>
-        <w:rPr>
-          <w:rFonts w:ascii="Courier New" w:hAnsi="Courier New" w:eastAsia="Courier New" w:cs="Courier New"/>
-          <w:color w:val="000000"/>
-          <w:sz w:val="24"/>
-          <w:szCs w:val="24"/>
-        </w:rPr>
       </w:r>
     </w:p>
     <w:p>
@@ -731,12 +595,6 @@
         </w:rPr>
         <w:t xml:space="preserve"> file to a folder where you would like to install SPHERLSanal Modular (it can be anywhere, but a folder in your home directory is probably a good spot!).  Then extract the tar file using the following command (or a file manager of your choice):</w:t>
       </w:r>
-      <w:r>
-        <w:rPr>
-          <w:sz w:val="24"/>
-          <w:szCs w:val="24"/>
-        </w:rPr>
-      </w:r>
     </w:p>
     <w:p>
       <w:pPr>
@@ -754,13 +612,6 @@
         </w:rPr>
         <w:t xml:space="preserve">tar -xvf SPHERLSanal-modular.tar </w:t>
       </w:r>
-      <w:r>
-        <w:rPr>
-          <w:rFonts w:ascii="Courier New" w:hAnsi="Courier New" w:eastAsia="Courier New" w:cs="Courier New"/>
-          <w:sz w:val="24"/>
-          <w:szCs w:val="24"/>
-        </w:rPr>
-      </w:r>
     </w:p>
     <w:p>
       <w:pPr>
@@ -778,13 +629,6 @@
         </w:rPr>
         <w:t>Once it is extracted, run the commands:</w:t>
       </w:r>
-      <w:r>
-        <w:rPr>
-          <w:rFonts w:eastAsia="Times New Roman"/>
-          <w:sz w:val="24"/>
-          <w:szCs w:val="24"/>
-        </w:rPr>
-      </w:r>
     </w:p>
     <w:p>
       <w:pPr>
@@ -802,13 +646,6 @@
         </w:rPr>
         <w:t>./configure</w:t>
       </w:r>
-      <w:r>
-        <w:rPr>
-          <w:rFonts w:ascii="Courier New" w:hAnsi="Courier New" w:eastAsia="Courier New" w:cs="Courier New"/>
-          <w:sz w:val="24"/>
-          <w:szCs w:val="24"/>
-        </w:rPr>
-      </w:r>
     </w:p>
     <w:p>
       <w:pPr>
@@ -825,13 +662,6 @@
           <w:szCs w:val="24"/>
         </w:rPr>
         <w:t>make install</w:t>
-      </w:r>
-      <w:r>
-        <w:rPr>
-          <w:rFonts w:ascii="Courier New" w:hAnsi="Courier New" w:eastAsia="Courier New" w:cs="Courier New"/>
-          <w:sz w:val="24"/>
-          <w:szCs w:val="24"/>
-        </w:rPr>
       </w:r>
     </w:p>
     <w:p>
@@ -970,12 +800,6 @@
         </w:rPr>
         <w:t>After running the install script for the first time, make sure to source your profile file so that the PATH variable gets updated.  To do this you should run the command:</w:t>
       </w:r>
-      <w:r>
-        <w:rPr>
-          <w:sz w:val="24"/>
-          <w:szCs w:val="24"/>
-        </w:rPr>
-      </w:r>
     </w:p>
     <w:p>
       <w:pPr>
@@ -993,13 +817,6 @@
         </w:rPr>
         <w:t>source ~/.profile</w:t>
       </w:r>
-      <w:r>
-        <w:rPr>
-          <w:rFonts w:ascii="Courier New" w:hAnsi="Courier New" w:eastAsia="Courier New" w:cs="Courier New"/>
-          <w:sz w:val="24"/>
-          <w:szCs w:val="24"/>
-        </w:rPr>
-      </w:r>
     </w:p>
     <w:p>
       <w:pPr>
@@ -1133,12 +950,6 @@
           <w:szCs w:val="24"/>
         </w:rPr>
         <w:t>In order to operate, SPHERLSanal needs a few different kinds of files.  In order to keep the folder where you are working clean, the files that SPHERLSanal uses are kept in separate folders in the install directory.</w:t>
-      </w:r>
-      <w:r>
-        <w:rPr>
-          <w:sz w:val="24"/>
-          <w:szCs w:val="24"/>
-        </w:rPr>
       </w:r>
     </w:p>
     <w:p>
@@ -2027,8 +1838,14 @@
       <w:pPr>
         <w:pStyle w:val="para2"/>
       </w:pPr>
-      <w:r>
-        <w:t>Making a Radial Profile Plot from Combined Binary Files</w:t>
+      <w:r/>
+    </w:p>
+    <w:p>
+      <w:pPr>
+        <w:pStyle w:val="para2"/>
+      </w:pPr>
+      <w:r>
+        <w:t>Making a Radial Profile from Combined Binary Files</w:t>
       </w:r>
     </w:p>
     <w:p>
@@ -2419,7 +2236,192 @@
           <w:sz w:val="24"/>
           <w:szCs w:val="24"/>
         </w:rPr>
-        <w:t xml:space="preserve">Now that the radial profiles are in a readable format, they can be plotted using the </w:t>
+        <w:t xml:space="preserve">Now that the radial profiles are in a readable format, they can be plotted using one of the plot python scripts (such as </w:t>
+      </w:r>
+      <w:r>
+        <w:rPr>
+          <w:rFonts w:ascii="Courier New" w:hAnsi="Courier New" w:eastAsia="Courier New" w:cs="Courier New"/>
+          <w:sz w:val="24"/>
+          <w:szCs w:val="24"/>
+        </w:rPr>
+        <w:t>plot_profiles.py.</w:t>
+      </w:r>
+      <w:r>
+        <w:rPr>
+          <w:rFonts w:eastAsia="Times New Roman"/>
+          <w:sz w:val="24"/>
+          <w:szCs w:val="24"/>
+        </w:rPr>
+        <w:t xml:space="preserve"> </w:t>
+      </w:r>
+      <w:r>
+        <w:rPr>
+          <w:rFonts w:eastAsia="Times New Roman"/>
+          <w:sz w:val="24"/>
+          <w:szCs w:val="24"/>
+        </w:rPr>
+        <w:t>Some scripts requ</w:t>
+      </w:r>
+      <w:r>
+        <w:rPr>
+          <w:rFonts w:eastAsia="Times New Roman"/>
+          <w:sz w:val="24"/>
+          <w:szCs w:val="24"/>
+        </w:rPr>
+        <w:t xml:space="preserve">ire you </w:t>
+      </w:r>
+      <w:r>
+        <w:rPr>
+          <w:rFonts w:eastAsia="Times New Roman"/>
+          <w:sz w:val="24"/>
+          <w:szCs w:val="24"/>
+        </w:rPr>
+        <w:t>to write an XML configuration file.</w:t>
+      </w:r>
+      <w:r>
+        <w:rPr>
+          <w:rFonts w:eastAsia="Times New Roman"/>
+          <w:sz w:val="24"/>
+          <w:szCs w:val="24"/>
+        </w:rPr>
+        <w:t xml:space="preserve">  See th</w:t>
+      </w:r>
+      <w:r>
+        <w:rPr>
+          <w:rFonts w:eastAsia="Times New Roman"/>
+          <w:sz w:val="24"/>
+          <w:szCs w:val="24"/>
+        </w:rPr>
+        <w:t xml:space="preserve">e reference XML files in the </w:t>
+      </w:r>
+      <w:r>
+        <w:rPr>
+          <w:rFonts w:eastAsia="Times New Roman"/>
+          <w:sz w:val="24"/>
+          <w:szCs w:val="24"/>
+        </w:rPr>
+        <w:t xml:space="preserve">config </w:t>
+      </w:r>
+      <w:r>
+        <w:rPr>
+          <w:rFonts w:eastAsia="Times New Roman"/>
+          <w:sz w:val="24"/>
+          <w:szCs w:val="24"/>
+        </w:rPr>
+        <w:t>folder for information on how to do that.</w:t>
+      </w:r>
+      <w:r>
+        <w:rPr>
+          <w:rFonts w:eastAsia="Times New Roman"/>
+          <w:sz w:val="24"/>
+          <w:szCs w:val="24"/>
+        </w:rPr>
+        <w:t xml:space="preserve">  </w:t>
+      </w:r>
+    </w:p>
+    <w:p>
+      <w:pPr>
+        <w:rPr>
+          <w:rFonts w:eastAsia="Times New Roman"/>
+          <w:sz w:val="24"/>
+          <w:szCs w:val="24"/>
+        </w:rPr>
+      </w:pPr>
+      <w:r>
+        <w:rPr>
+          <w:rFonts w:eastAsia="Times New Roman"/>
+          <w:sz w:val="24"/>
+          <w:szCs w:val="24"/>
+        </w:rPr>
+      </w:r>
+    </w:p>
+    <w:p>
+      <w:pPr>
+        <w:rPr>
+          <w:rFonts w:eastAsia="Times New Roman"/>
+          <w:sz w:val="24"/>
+          <w:szCs w:val="24"/>
+        </w:rPr>
+      </w:pPr>
+      <w:r>
+        <w:rPr>
+          <w:rFonts w:eastAsia="Times New Roman"/>
+          <w:sz w:val="24"/>
+          <w:szCs w:val="24"/>
+        </w:rPr>
+      </w:r>
+    </w:p>
+    <w:p>
+      <w:pPr>
+        <w:rPr>
+          <w:rFonts w:eastAsia="Times New Roman"/>
+          <w:sz w:val="24"/>
+          <w:szCs w:val="24"/>
+        </w:rPr>
+      </w:pPr>
+      <w:r>
+        <w:rPr>
+          <w:rFonts w:eastAsia="Times New Roman"/>
+          <w:sz w:val="24"/>
+          <w:szCs w:val="24"/>
+        </w:rPr>
+      </w:r>
+    </w:p>
+    <w:p>
+      <w:pPr>
+        <w:rPr>
+          <w:rFonts w:eastAsia="Times New Roman"/>
+          <w:sz w:val="24"/>
+          <w:szCs w:val="24"/>
+        </w:rPr>
+      </w:pPr>
+      <w:r>
+        <w:rPr>
+          <w:rFonts w:eastAsia="Times New Roman"/>
+          <w:sz w:val="24"/>
+          <w:szCs w:val="24"/>
+        </w:rPr>
+      </w:r>
+    </w:p>
+    <w:p>
+      <w:pPr>
+        <w:rPr>
+          <w:rFonts w:eastAsia="Times New Roman"/>
+          <w:sz w:val="24"/>
+          <w:szCs w:val="24"/>
+        </w:rPr>
+      </w:pPr>
+      <w:r>
+        <w:rPr>
+          <w:rFonts w:eastAsia="Times New Roman"/>
+          <w:sz w:val="24"/>
+          <w:szCs w:val="24"/>
+        </w:rPr>
+      </w:r>
+    </w:p>
+    <w:p>
+      <w:pPr>
+        <w:pStyle w:val="para2"/>
+      </w:pPr>
+      <w:r>
+        <w:t>Plotting a Radial Profile</w:t>
+      </w:r>
+    </w:p>
+    <w:p>
+      <w:pPr>
+        <w:rPr>
+          <w:rFonts w:eastAsia="Times New Roman"/>
+          <w:sz w:val="24"/>
+          <w:szCs w:val="24"/>
+        </w:rPr>
+      </w:pPr>
+      <w:r>
+        <w:rPr>
+          <w:rFonts w:eastAsia="Times New Roman"/>
+          <w:sz w:val="24"/>
+          <w:szCs w:val="24"/>
+        </w:rPr>
+        <w:t xml:space="preserve">Change directory to the folder where the radial profile files are located, and then run the </w:t>
       </w:r>
       <w:r>
         <w:rPr>
@@ -2435,22 +2437,6 @@
           <w:sz w:val="24"/>
           <w:szCs w:val="24"/>
         </w:rPr>
-        <w:t xml:space="preserve">python script.  In the folder where the radial profile files are located, run the </w:t>
-      </w:r>
-      <w:r>
-        <w:rPr>
-          <w:rFonts w:ascii="Courier New" w:hAnsi="Courier New" w:eastAsia="Courier New" w:cs="Courier New"/>
-          <w:sz w:val="24"/>
-          <w:szCs w:val="24"/>
-        </w:rPr>
-        <w:t xml:space="preserve">plot_profiles.py </w:t>
-      </w:r>
-      <w:r>
-        <w:rPr>
-          <w:rFonts w:eastAsia="Times New Roman"/>
-          <w:sz w:val="24"/>
-          <w:szCs w:val="24"/>
-        </w:rPr>
         <w:t>script in the following format:</w:t>
       </w:r>
       <w:r>
@@ -2492,40 +2478,14 @@
           <w:sz w:val="24"/>
           <w:szCs w:val="24"/>
         </w:rPr>
-        <w:t>You will likely need to write your own XML configuration file in order to build the plot.  A reference XML file is included which will plot any profile file in the directory where the script is executed with some default settings (these may not work for all output files!).  To build your own file, consult the documentation in the file plot_profiles_reference.xml in the config directory.</w:t>
-      </w:r>
-    </w:p>
-    <w:p>
-      <w:pPr>
-        <w:rPr>
-          <w:rFonts w:eastAsia="Times New Roman"/>
-          <w:sz w:val="24"/>
-          <w:szCs w:val="24"/>
-        </w:rPr>
-      </w:pPr>
-      <w:r>
-        <w:rPr>
-          <w:rFonts w:eastAsia="Times New Roman"/>
-          <w:sz w:val="24"/>
-          <w:szCs w:val="24"/>
-        </w:rPr>
-      </w:r>
-    </w:p>
-    <w:p>
-      <w:pPr>
-        <w:rPr>
-          <w:rFonts w:eastAsia="Times New Roman"/>
-          <w:sz w:val="24"/>
-          <w:szCs w:val="24"/>
-        </w:rPr>
-      </w:pPr>
-      <w:r>
-        <w:rPr>
-          <w:rFonts w:eastAsia="Times New Roman"/>
-          <w:sz w:val="24"/>
-          <w:szCs w:val="24"/>
-        </w:rPr>
-      </w:r>
+        <w:t>You will need to write your own XML configuration file in order to build the plot.  A reference XML file is included which will plot any profile file in the directory where the script is executed with some default settings (these likely will not work for your output files!).  To build your own file, consult the documentation in the file plot_profiles_reference.xml in the config directory.</w:t>
+      </w:r>
+    </w:p>
+    <w:p>
+      <w:pPr>
+        <w:pStyle w:val="para2"/>
+      </w:pPr>
+      <w:r/>
     </w:p>
     <w:p>
       <w:pPr>
@@ -2568,6 +2528,721 @@
         </w:rPr>
         <w:t>*I’m going to add more here about how specifically to set things up in the XML file, but at the moment I don’t fully understand how it works.*</w:t>
       </w:r>
+    </w:p>
+    <w:p>
+      <w:pPr>
+        <w:rPr>
+          <w:i/>
+          <w:iCs/>
+          <w:sz w:val="24"/>
+          <w:szCs w:val="24"/>
+        </w:rPr>
+      </w:pPr>
+      <w:r>
+        <w:rPr>
+          <w:i/>
+          <w:iCs/>
+          <w:sz w:val="24"/>
+          <w:szCs w:val="24"/>
+        </w:rPr>
+      </w:r>
+    </w:p>
+    <w:p>
+      <w:pPr>
+        <w:rPr>
+          <w:i/>
+          <w:iCs/>
+          <w:sz w:val="24"/>
+          <w:szCs w:val="24"/>
+        </w:rPr>
+      </w:pPr>
+      <w:r>
+        <w:rPr>
+          <w:i/>
+          <w:iCs/>
+          <w:sz w:val="24"/>
+          <w:szCs w:val="24"/>
+        </w:rPr>
+      </w:r>
+    </w:p>
+    <w:p>
+      <w:pPr>
+        <w:pStyle w:val="para2"/>
+      </w:pPr>
+      <w:r>
+        <w:t>Plotting a Light Curve</w:t>
+      </w:r>
+    </w:p>
+    <w:p>
+      <w:pPr>
+        <w:rPr>
+          <w:sz w:val="24"/>
+          <w:szCs w:val="24"/>
+        </w:rPr>
+      </w:pPr>
+      <w:r>
+        <w:rPr>
+          <w:sz w:val="24"/>
+          <w:szCs w:val="24"/>
+        </w:rPr>
+        <w:t xml:space="preserve">First, create radial profiles from the combined binary files you wish to plot (see </w:t>
+      </w:r>
+      <w:r>
+        <w:rPr>
+          <w:i/>
+          <w:iCs/>
+          <w:sz w:val="24"/>
+          <w:szCs w:val="24"/>
+        </w:rPr>
+        <w:t xml:space="preserve">Making Radial Profiles from Combined Binary Files), </w:t>
+      </w:r>
+      <w:r>
+        <w:rPr>
+          <w:sz w:val="24"/>
+          <w:szCs w:val="24"/>
+        </w:rPr>
+        <w:t>then run the script plot_light_curve.  This script does not use an XML configuration file, so all options must be specified from the command line. The script is run with the following syntax:</w:t>
+      </w:r>
+    </w:p>
+    <w:p>
+      <w:pPr>
+        <w:rPr>
+          <w:sz w:val="24"/>
+          <w:szCs w:val="24"/>
+        </w:rPr>
+      </w:pPr>
+      <w:r>
+        <w:rPr>
+          <w:sz w:val="24"/>
+          <w:szCs w:val="24"/>
+        </w:rPr>
+      </w:r>
+    </w:p>
+    <w:p>
+      <w:pPr>
+        <w:rPr>
+          <w:rFonts w:ascii="Courier New" w:hAnsi="Courier New" w:eastAsia="Courier New" w:cs="Courier New"/>
+          <w:sz w:val="24"/>
+          <w:szCs w:val="24"/>
+        </w:rPr>
+      </w:pPr>
+      <w:r>
+        <w:rPr>
+          <w:rFonts w:ascii="Courier New" w:hAnsi="Courier New" w:eastAsia="Courier New" w:cs="Courier New"/>
+          <w:sz w:val="24"/>
+          <w:szCs w:val="24"/>
+        </w:rPr>
+        <w:t>plot_light_curve.py [options] &lt;FileRange&gt;</w:t>
+      </w:r>
+    </w:p>
+    <w:p>
+      <w:pPr>
+        <w:rPr>
+          <w:rFonts w:ascii="Courier New" w:hAnsi="Courier New" w:eastAsia="Courier New" w:cs="Courier New"/>
+          <w:sz w:val="24"/>
+          <w:szCs w:val="24"/>
+        </w:rPr>
+      </w:pPr>
+      <w:r>
+        <w:rPr>
+          <w:rFonts w:ascii="Courier New" w:hAnsi="Courier New" w:eastAsia="Courier New" w:cs="Courier New"/>
+          <w:sz w:val="24"/>
+          <w:szCs w:val="24"/>
+        </w:rPr>
+      </w:r>
+    </w:p>
+    <w:p>
+      <w:pPr>
+        <w:rPr>
+          <w:rFonts w:eastAsia="Times New Roman"/>
+          <w:sz w:val="24"/>
+          <w:szCs w:val="24"/>
+        </w:rPr>
+      </w:pPr>
+      <w:r>
+        <w:rPr>
+          <w:rFonts w:eastAsia="Times New Roman"/>
+          <w:sz w:val="24"/>
+          <w:szCs w:val="24"/>
+        </w:rPr>
+        <w:t>The following options can be specified (if not specified, the default will be used):</w:t>
+      </w:r>
+    </w:p>
+    <w:p>
+      <w:pPr>
+        <w:rPr>
+          <w:rFonts w:eastAsia="Times New Roman"/>
+          <w:sz w:val="24"/>
+          <w:szCs w:val="24"/>
+        </w:rPr>
+      </w:pPr>
+      <w:r>
+        <w:rPr>
+          <w:rFonts w:eastAsia="Times New Roman"/>
+          <w:sz w:val="24"/>
+          <w:szCs w:val="24"/>
+        </w:rPr>
+      </w:r>
+    </w:p>
+    <w:tbl>
+      <w:tblPr>
+        <w:tblStyle w:val="TableGrid"/>
+        <w:name w:val="Table1"/>
+        <w:tabOrder w:val="0"/>
+        <w:jc w:val="left"/>
+        <w:tblInd w:w="0" w:type="dxa"/>
+        <w:tblW w:w="9360" w:type="dxa"/>
+        <w:tblLook w:val="04A0" w:firstRow="1" w:lastRow="0" w:firstColumn="1" w:lastColumn="0" w:noHBand="0" w:noVBand="1"/>
+      </w:tblPr>
+      <w:tblGrid>
+        <w:gridCol w:w="4680"/>
+        <w:gridCol w:w="4680"/>
+      </w:tblGrid>
+      <w:tr>
+        <w:trPr>
+          <w:tblHeader w:val="0"/>
+          <w:cantSplit w:val="0"/>
+          <w:trHeight w:val="0" w:hRule="auto"/>
+        </w:trPr>
+        <w:tc>
+          <w:tcPr>
+            <w:tcW w:w="2500" w:type="pct"/>
+            <w:tmTcPr id="1594656288" protected="0"/>
+          </w:tcPr>
+          <w:p>
+            <w:pPr/>
+            <w:r>
+              <w:t>--version</w:t>
+            </w:r>
+          </w:p>
+        </w:tc>
+        <w:tc>
+          <w:tcPr>
+            <w:tcW w:w="2500" w:type="pct"/>
+            <w:tmTcPr id="1594656288" protected="0"/>
+          </w:tcPr>
+          <w:p>
+            <w:pPr/>
+            <w:r>
+              <w:t>show program's version number and exit</w:t>
+            </w:r>
+          </w:p>
+        </w:tc>
+      </w:tr>
+      <w:tr>
+        <w:trPr>
+          <w:tblHeader w:val="0"/>
+          <w:cantSplit w:val="0"/>
+          <w:trHeight w:val="0" w:hRule="auto"/>
+        </w:trPr>
+        <w:tc>
+          <w:tcPr>
+            <w:tcW w:w="2500" w:type="pct"/>
+            <w:tmTcPr id="1594656288" protected="0"/>
+          </w:tcPr>
+          <w:p>
+            <w:pPr/>
+            <w:r>
+              <w:t>-h, --help</w:t>
+            </w:r>
+          </w:p>
+        </w:tc>
+        <w:tc>
+          <w:tcPr>
+            <w:tcW w:w="2500" w:type="pct"/>
+            <w:tmTcPr id="1594656288" protected="0"/>
+          </w:tcPr>
+          <w:p>
+            <w:pPr/>
+            <w:r>
+              <w:t>show this help message and exit</w:t>
+            </w:r>
+          </w:p>
+        </w:tc>
+      </w:tr>
+      <w:tr>
+        <w:trPr>
+          <w:tblHeader w:val="0"/>
+          <w:cantSplit w:val="0"/>
+          <w:trHeight w:val="0" w:hRule="auto"/>
+        </w:trPr>
+        <w:tc>
+          <w:tcPr>
+            <w:tcW w:w="2500" w:type="pct"/>
+            <w:tmTcPr id="1594656288" protected="0"/>
+          </w:tcPr>
+          <w:p>
+            <w:pPr/>
+            <w:r>
+              <w:t>-o OUTPUTFILE, --outputFile=OUTPUTFILE</w:t>
+            </w:r>
+          </w:p>
+        </w:tc>
+        <w:tc>
+          <w:tcPr>
+            <w:tcW w:w="2500" w:type="pct"/>
+            <w:tmTcPr id="1594656288" protected="0"/>
+          </w:tcPr>
+          <w:p>
+            <w:pPr/>
+            <w:r>
+              <w:t>Specifies the OUTPUTFILE [default: out]</w:t>
+            </w:r>
+          </w:p>
+        </w:tc>
+      </w:tr>
+      <w:tr>
+        <w:trPr>
+          <w:tblHeader w:val="0"/>
+          <w:cantSplit w:val="0"/>
+          <w:trHeight w:val="0" w:hRule="auto"/>
+        </w:trPr>
+        <w:tc>
+          <w:tcPr>
+            <w:tcW w:w="2500" w:type="pct"/>
+            <w:tmTcPr id="1594656288" protected="0"/>
+          </w:tcPr>
+          <w:p>
+            <w:pPr/>
+            <w:r>
+              <w:t>-f FMT, --format=FMT</w:t>
+            </w:r>
+          </w:p>
+        </w:tc>
+        <w:tc>
+          <w:tcPr>
+            <w:tcW w:w="2500" w:type="pct"/>
+            <w:tmTcPr id="1594656288" protected="0"/>
+          </w:tcPr>
+          <w:p>
+            <w:pPr/>
+            <w:r>
+              <w:t>Sets the format of the outputfile to FMT.  Available formats are ‘png’, ‘pdf’, ‘ps’, ‘eps’, ‘svg’.  [default: png]</w:t>
+            </w:r>
+          </w:p>
+        </w:tc>
+      </w:tr>
+      <w:tr>
+        <w:trPr>
+          <w:tblHeader w:val="0"/>
+          <w:cantSplit w:val="0"/>
+          <w:trHeight w:val="0" w:hRule="auto"/>
+        </w:trPr>
+        <w:tc>
+          <w:tcPr>
+            <w:tcW w:w="2500" w:type="pct"/>
+            <w:tmTcPr id="1594656288" protected="0"/>
+          </w:tcPr>
+          <w:p>
+            <w:pPr/>
+            <w:r>
+              <w:t>-s, --show</w:t>
+            </w:r>
+          </w:p>
+        </w:tc>
+        <w:tc>
+          <w:tcPr>
+            <w:tcW w:w="2500" w:type="pct"/>
+            <w:tmTcPr id="1594656288" protected="0"/>
+          </w:tcPr>
+          <w:p>
+            <w:pPr/>
+            <w:r>
+              <w:t>Display plot to monitor rather than saving a file</w:t>
+            </w:r>
+          </w:p>
+        </w:tc>
+      </w:tr>
+      <w:tr>
+        <w:trPr>
+          <w:tblHeader w:val="0"/>
+          <w:cantSplit w:val="0"/>
+          <w:trHeight w:val="0" w:hRule="auto"/>
+        </w:trPr>
+        <w:tc>
+          <w:tcPr>
+            <w:tcW w:w="2500" w:type="pct"/>
+            <w:tmTcPr id="1594656288" protected="0"/>
+          </w:tcPr>
+          <w:p>
+            <w:pPr/>
+            <w:r>
+              <w:t>--xmin=XMIN</w:t>
+            </w:r>
+          </w:p>
+        </w:tc>
+        <w:tc>
+          <w:tcPr>
+            <w:tcW w:w="2500" w:type="pct"/>
+            <w:tmTcPr id="1594656288" protected="0"/>
+          </w:tcPr>
+          <w:p>
+            <w:pPr/>
+            <w:r>
+              <w:t>Sets the minimum x value to be plotted [default:none]</w:t>
+            </w:r>
+          </w:p>
+        </w:tc>
+      </w:tr>
+      <w:tr>
+        <w:trPr>
+          <w:tblHeader w:val="0"/>
+          <w:cantSplit w:val="0"/>
+          <w:trHeight w:val="0" w:hRule="auto"/>
+        </w:trPr>
+        <w:tc>
+          <w:tcPr>
+            <w:tcW w:w="2500" w:type="pct"/>
+            <w:tmTcPr id="1594656288" protected="0"/>
+          </w:tcPr>
+          <w:p>
+            <w:pPr/>
+            <w:r>
+              <w:t>--xmax=XMAX</w:t>
+            </w:r>
+          </w:p>
+        </w:tc>
+        <w:tc>
+          <w:tcPr>
+            <w:tcW w:w="2500" w:type="pct"/>
+            <w:tmTcPr id="1594656288" protected="0"/>
+          </w:tcPr>
+          <w:p>
+            <w:pPr/>
+            <w:r>
+              <w:t>Sets the maximum x value to be plotted [default:none]</w:t>
+            </w:r>
+          </w:p>
+        </w:tc>
+      </w:tr>
+      <w:tr>
+        <w:trPr>
+          <w:tblHeader w:val="0"/>
+          <w:cantSplit w:val="0"/>
+          <w:trHeight w:val="0" w:hRule="auto"/>
+        </w:trPr>
+        <w:tc>
+          <w:tcPr>
+            <w:tcW w:w="2500" w:type="pct"/>
+            <w:tmTcPr id="1594656288" protected="0"/>
+          </w:tcPr>
+          <w:p>
+            <w:pPr/>
+            <w:r>
+              <w:t>--ymin=YMIN</w:t>
+            </w:r>
+          </w:p>
+        </w:tc>
+        <w:tc>
+          <w:tcPr>
+            <w:tcW w:w="2500" w:type="pct"/>
+            <w:tmTcPr id="1594656288" protected="0"/>
+          </w:tcPr>
+          <w:p>
+            <w:pPr/>
+            <w:r>
+              <w:t>Sets the minimum y value to be plotted [default: none]</w:t>
+            </w:r>
+          </w:p>
+        </w:tc>
+      </w:tr>
+      <w:tr>
+        <w:trPr>
+          <w:tblHeader w:val="0"/>
+          <w:cantSplit w:val="0"/>
+          <w:trHeight w:val="0" w:hRule="auto"/>
+        </w:trPr>
+        <w:tc>
+          <w:tcPr>
+            <w:tcW w:w="2500" w:type="pct"/>
+            <w:tmTcPr id="1594656288" protected="0"/>
+          </w:tcPr>
+          <w:p>
+            <w:pPr/>
+            <w:r>
+              <w:t>--ymax=YMAX</w:t>
+            </w:r>
+          </w:p>
+        </w:tc>
+        <w:tc>
+          <w:tcPr>
+            <w:tcW w:w="2500" w:type="pct"/>
+            <w:tmTcPr id="1594656288" protected="0"/>
+          </w:tcPr>
+          <w:p>
+            <w:pPr/>
+            <w:r>
+              <w:t>Sets the maximum y value to be plotted [default: none]</w:t>
+            </w:r>
+          </w:p>
+        </w:tc>
+      </w:tr>
+      <w:tr>
+        <w:trPr>
+          <w:tblHeader w:val="0"/>
+          <w:cantSplit w:val="0"/>
+          <w:trHeight w:val="0" w:hRule="auto"/>
+        </w:trPr>
+        <w:tc>
+          <w:tcPr>
+            <w:tcW w:w="2500" w:type="pct"/>
+            <w:tmTcPr id="1594656288" protected="0"/>
+          </w:tcPr>
+          <w:p>
+            <w:pPr/>
+            <w:r>
+              <w:t>--no-grid</w:t>
+            </w:r>
+          </w:p>
+        </w:tc>
+        <w:tc>
+          <w:tcPr>
+            <w:tcW w:w="2500" w:type="pct"/>
+            <w:tmTcPr id="1594656288" protected="0"/>
+          </w:tcPr>
+          <w:p>
+            <w:pPr/>
+            <w:r>
+              <w:t>Turns off grid [default]</w:t>
+            </w:r>
+          </w:p>
+        </w:tc>
+      </w:tr>
+      <w:tr>
+        <w:trPr>
+          <w:tblHeader w:val="0"/>
+          <w:cantSplit w:val="0"/>
+          <w:trHeight w:val="0" w:hRule="auto"/>
+        </w:trPr>
+        <w:tc>
+          <w:tcPr>
+            <w:tcW w:w="2500" w:type="pct"/>
+            <w:tmTcPr id="1594656288" protected="0"/>
+          </w:tcPr>
+          <w:p>
+            <w:pPr/>
+            <w:r>
+              <w:t>-k, --keep</w:t>
+            </w:r>
+          </w:p>
+        </w:tc>
+        <w:tc>
+          <w:tcPr>
+            <w:tcW w:w="2500" w:type="pct"/>
+            <w:tmTcPr id="1594656288" protected="0"/>
+          </w:tcPr>
+          <w:p>
+            <w:pPr/>
+            <w:r>
+              <w:t xml:space="preserve">Keeps distributed binary files [default] </w:t>
+            </w:r>
+          </w:p>
+        </w:tc>
+      </w:tr>
+      <w:tr>
+        <w:trPr>
+          <w:tblHeader w:val="0"/>
+          <w:cantSplit w:val="0"/>
+          <w:trHeight w:val="0" w:hRule="auto"/>
+        </w:trPr>
+        <w:tc>
+          <w:tcPr>
+            <w:tcW w:w="2500" w:type="pct"/>
+            <w:tmTcPr id="1594656288" protected="0"/>
+          </w:tcPr>
+          <w:p>
+            <w:pPr/>
+            <w:r>
+              <w:t>-r, --remove</w:t>
+            </w:r>
+          </w:p>
+        </w:tc>
+        <w:tc>
+          <w:tcPr>
+            <w:tcW w:w="2500" w:type="pct"/>
+            <w:tmTcPr id="1594656288" protected="0"/>
+          </w:tcPr>
+          <w:p>
+            <w:pPr/>
+            <w:r>
+              <w:t>Removes distributed binary files.</w:t>
+            </w:r>
+          </w:p>
+        </w:tc>
+      </w:tr>
+      <w:tr>
+        <w:trPr>
+          <w:tblHeader w:val="0"/>
+          <w:cantSplit w:val="0"/>
+          <w:trHeight w:val="0" w:hRule="auto"/>
+        </w:trPr>
+        <w:tc>
+          <w:tcPr>
+            <w:tcW w:w="2500" w:type="pct"/>
+            <w:tmTcPr id="1594656288" protected="0"/>
+          </w:tcPr>
+          <w:p>
+            <w:pPr/>
+            <w:r>
+              <w:t>-m, --make</w:t>
+            </w:r>
+          </w:p>
+        </w:tc>
+        <w:tc>
+          <w:tcPr>
+            <w:tcW w:w="2500" w:type="pct"/>
+            <w:tmTcPr id="1594656288" protected="0"/>
+          </w:tcPr>
+          <w:p>
+            <w:pPr/>
+            <w:r>
+              <w:t>Will make profiles even if they already exist.  They will be made without extra info using the eos specified in the binary file. [not default]</w:t>
+            </w:r>
+          </w:p>
+        </w:tc>
+      </w:tr>
+      <w:tr>
+        <w:trPr>
+          <w:tblHeader w:val="0"/>
+          <w:cantSplit w:val="0"/>
+          <w:trHeight w:val="0" w:hRule="auto"/>
+        </w:trPr>
+        <w:tc>
+          <w:tcPr>
+            <w:tcW w:w="2500" w:type="pct"/>
+            <w:shd w:val="none"/>
+            <w:tcMar>
+              <w:top w:w="0" w:type="dxa"/>
+              <w:left w:w="108" w:type="dxa"/>
+              <w:bottom w:w="0" w:type="dxa"/>
+              <w:right w:w="108" w:type="dxa"/>
+            </w:tcMar>
+            <w:tcBorders>
+              <w:top w:val="single" w:sz="4" w:space="0" w:color="000000" tmln="10, 20, 20, 0, 0"/>
+              <w:left w:val="single" w:sz="4" w:space="0" w:color="000000" tmln="10, 20, 20, 0, 0"/>
+              <w:bottom w:val="single" w:sz="4" w:space="0" w:color="000000" tmln="10, 20, 20, 0, 0"/>
+              <w:right w:val="single" w:sz="4" w:space="0" w:color="000000" tmln="10, 20, 20, 0, 0"/>
+              <w:tl2br w:val="nil" w:sz="0" w:space="0" w:color="000000" tmln="20, 20, 20, 0, 0"/>
+              <w:tr2bl w:val="nil" w:sz="0" w:space="0" w:color="000000" tmln="20, 20, 20, 0, 0"/>
+            </w:tcBorders>
+            <w:tmTcPr id="1594656288" protected="0"/>
+          </w:tcPr>
+          <w:p>
+            <w:pPr/>
+            <w:r>
+              <w:t>--remake-bins</w:t>
+            </w:r>
+          </w:p>
+        </w:tc>
+        <w:tc>
+          <w:tcPr>
+            <w:tcW w:w="2500" w:type="pct"/>
+            <w:shd w:val="none"/>
+            <w:tcMar>
+              <w:top w:w="0" w:type="dxa"/>
+              <w:left w:w="108" w:type="dxa"/>
+              <w:bottom w:w="0" w:type="dxa"/>
+              <w:right w:w="108" w:type="dxa"/>
+            </w:tcMar>
+            <w:tcBorders>
+              <w:top w:val="single" w:sz="4" w:space="0" w:color="000000" tmln="10, 20, 20, 0, 0"/>
+              <w:left w:val="single" w:sz="4" w:space="0" w:color="000000" tmln="10, 20, 20, 0, 0"/>
+              <w:bottom w:val="single" w:sz="4" w:space="0" w:color="000000" tmln="10, 20, 20, 0, 0"/>
+              <w:right w:val="single" w:sz="4" w:space="0" w:color="000000" tmln="10, 20, 20, 0, 0"/>
+              <w:tl2br w:val="nil" w:sz="0" w:space="0" w:color="000000" tmln="20, 20, 20, 0, 0"/>
+              <w:tr2bl w:val="nil" w:sz="0" w:space="0" w:color="000000" tmln="20, 20, 20, 0, 0"/>
+            </w:tcBorders>
+            <w:tmTcPr id="1594656288" protected="0"/>
+          </w:tcPr>
+          <w:p>
+            <w:pPr/>
+            <w:r>
+              <w:t>Will remake binaries even if they already exist [not default]</w:t>
+            </w:r>
+          </w:p>
+        </w:tc>
+      </w:tr>
+      <w:tr>
+        <w:trPr>
+          <w:tblHeader w:val="0"/>
+          <w:cantSplit w:val="0"/>
+          <w:trHeight w:val="0" w:hRule="auto"/>
+        </w:trPr>
+        <w:tc>
+          <w:tcPr>
+            <w:tcW w:w="2500" w:type="pct"/>
+            <w:tmTcPr id="1594656288" protected="0"/>
+          </w:tcPr>
+          <w:p>
+            <w:pPr/>
+            <w:r>
+              <w:t>--points</w:t>
+            </w:r>
+          </w:p>
+        </w:tc>
+        <w:tc>
+          <w:tcPr>
+            <w:tcW w:w="2500" w:type="pct"/>
+            <w:tmTcPr id="1594656288" protected="0"/>
+          </w:tcPr>
+          <w:p>
+            <w:pPr/>
+            <w:r>
+              <w:t>If set, will use points when plotting in addition to lines. [not default]</w:t>
+            </w:r>
+          </w:p>
+        </w:tc>
+      </w:tr>
+      <w:tr>
+        <w:trPr>
+          <w:tblHeader w:val="0"/>
+          <w:cantSplit w:val="0"/>
+          <w:trHeight w:val="0" w:hRule="auto"/>
+        </w:trPr>
+        <w:tc>
+          <w:tcPr>
+            <w:tcW w:w="2500" w:type="pct"/>
+            <w:tmTcPr id="1594656288" protected="0"/>
+          </w:tcPr>
+          <w:p>
+            <w:pPr/>
+            <w:r>
+              <w:t>--no-lines</w:t>
+            </w:r>
+          </w:p>
+        </w:tc>
+        <w:tc>
+          <w:tcPr>
+            <w:tcW w:w="2500" w:type="pct"/>
+            <w:tmTcPr id="1594656288" protected="0"/>
+          </w:tcPr>
+          <w:p>
+            <w:pPr/>
+            <w:r>
+              <w:t>If set, will not use lines when plotting (only points) [not default].</w:t>
+            </w:r>
+          </w:p>
+        </w:tc>
+      </w:tr>
+    </w:tbl>
+    <w:p>
+      <w:pPr>
+        <w:rPr>
+          <w:rFonts w:eastAsia="Times New Roman"/>
+          <w:sz w:val="24"/>
+          <w:szCs w:val="24"/>
+        </w:rPr>
+      </w:pPr>
+      <w:r>
+        <w:rPr>
+          <w:rFonts w:eastAsia="Times New Roman"/>
+          <w:sz w:val="24"/>
+          <w:szCs w:val="24"/>
+        </w:rPr>
+      </w:r>
+    </w:p>
+    <w:p>
+      <w:r/>
     </w:p>
     <w:p>
       <w:r/>
@@ -3422,6 +4097,23 @@
       </w:tblCellMar>
     </w:tblPr>
   </w:style>
+  <w:style w:type="table" w:styleId="TableGrid">
+    <w:name w:val="Table Grid"/>
+    <w:basedOn w:val="TableNormal"/>
+    <w:uiPriority w:val="59"/>
+    <w:tblPr>
+      <w:tblStyleRowBandSize w:val="1"/>
+      <w:tblStyleColBandSize w:val="1"/>
+      <w:tblBorders>
+        <w:top w:val="single" w:sz="4" w:space="0" w:color="000000" tmln="10, 0, 0, 0, 0"/>
+        <w:left w:val="single" w:sz="4" w:space="0" w:color="000000" tmln="10, 0, 0, 0, 0"/>
+        <w:bottom w:val="single" w:sz="4" w:space="0" w:color="000000" tmln="10, 0, 0, 0, 0"/>
+        <w:right w:val="single" w:sz="4" w:space="0" w:color="000000" tmln="10, 0, 0, 0, 0"/>
+        <w:insideH w:val="single" w:sz="4" w:space="0" w:color="000000" tmln="10, 0, 0, 0, 0"/>
+        <w:insideV w:val="single" w:sz="4" w:space="0" w:color="000000" tmln="10, 0, 0, 0, 0"/>
+      </w:tblBorders>
+    </w:tblPr>
+  </w:style>
 </w:styles>
 </file>
 
@@ -3896,6 +4588,23 @@
       </w:tblCellMar>
     </w:tblPr>
   </w:style>
+  <w:style w:type="table" w:styleId="TableGrid">
+    <w:name w:val="Table Grid"/>
+    <w:basedOn w:val="TableNormal"/>
+    <w:uiPriority w:val="59"/>
+    <w:tblPr>
+      <w:tblStyleRowBandSize w:val="1"/>
+      <w:tblStyleColBandSize w:val="1"/>
+      <w:tblBorders>
+        <w:top w:val="single" w:sz="4" w:space="0" w:color="000000" tmln="10, 0, 0, 0, 0"/>
+        <w:left w:val="single" w:sz="4" w:space="0" w:color="000000" tmln="10, 0, 0, 0, 0"/>
+        <w:bottom w:val="single" w:sz="4" w:space="0" w:color="000000" tmln="10, 0, 0, 0, 0"/>
+        <w:right w:val="single" w:sz="4" w:space="0" w:color="000000" tmln="10, 0, 0, 0, 0"/>
+        <w:insideH w:val="single" w:sz="4" w:space="0" w:color="000000" tmln="10, 0, 0, 0, 0"/>
+        <w:insideV w:val="single" w:sz="4" w:space="0" w:color="000000" tmln="10, 0, 0, 0, 0"/>
+      </w:tblBorders>
+    </w:tblPr>
+  </w:style>
 </w:styles>
 </file>
 

</xml_diff>

<commit_message>
Fixed bug in plot_2D_Slices
</commit_message>
<xml_diff>
--- a/doc/SPHERLSanal-Modular User Guide.docx
+++ b/doc/SPHERLSanal-Modular User Guide.docx
@@ -15,6 +15,11 @@
         </w:rPr>
         <w:t>SPHERLSanal Modular User Guide</w:t>
       </w:r>
+      <w:r>
+        <w:rPr>
+          <w:u w:color="auto" w:val="single"/>
+        </w:rPr>
+      </w:r>
     </w:p>
     <w:p>
       <w:r/>
@@ -41,6 +46,12 @@
         </w:rPr>
         <w:t>Welcome to SPHERLSAnal modular edition!  This software is a version of SPHERLSAnal that has been refactored so that every process is now a module that can be run independently. This software is also independent of the complete SPHERLS installation, and in principle, can be run on any Unix like system with a C++ compiler.  The goal of this refactoring was to make the process of data analysis more accessible and flexible, and also to increase the portability of this sofware across different systems.</w:t>
       </w:r>
+      <w:r>
+        <w:rPr>
+          <w:sz w:val="24"/>
+          <w:szCs w:val="24"/>
+        </w:rPr>
+      </w:r>
     </w:p>
     <w:p>
       <w:r>
@@ -83,6 +94,12 @@
         </w:rPr>
         <w:t xml:space="preserve">The SPHERLSanal Modular configure script requires pip (the python package manager) and cmake to build and install python dependencies.  Before running, install pip and cmake using your package manager. </w:t>
       </w:r>
+      <w:r>
+        <w:rPr>
+          <w:sz w:val="24"/>
+          <w:szCs w:val="24"/>
+        </w:rPr>
+      </w:r>
     </w:p>
     <w:p>
       <w:pPr>
@@ -98,6 +115,12 @@
         </w:rPr>
         <w:t xml:space="preserve"> </w:t>
       </w:r>
+      <w:r>
+        <w:rPr>
+          <w:sz w:val="24"/>
+          <w:szCs w:val="24"/>
+        </w:rPr>
+      </w:r>
     </w:p>
     <w:p>
       <w:pPr>
@@ -113,6 +136,12 @@
         </w:rPr>
         <w:t>On Debian based distributions of Linux (like Ubuntu), run the command:</w:t>
       </w:r>
+      <w:r>
+        <w:rPr>
+          <w:sz w:val="24"/>
+          <w:szCs w:val="24"/>
+        </w:rPr>
+      </w:r>
     </w:p>
     <w:p>
       <w:pPr>
@@ -130,6 +159,13 @@
         </w:rPr>
         <w:t>sudo apt install python3-pip cmake</w:t>
       </w:r>
+      <w:r>
+        <w:rPr>
+          <w:rFonts w:ascii="Courier New" w:hAnsi="Courier New" w:eastAsia="Courier New" w:cs="Courier New"/>
+          <w:sz w:val="24"/>
+          <w:szCs w:val="24"/>
+        </w:rPr>
+      </w:r>
     </w:p>
     <w:p>
       <w:pPr>
@@ -147,6 +183,13 @@
         </w:rPr>
         <w:t>If this doesn’t work, try first running:</w:t>
       </w:r>
+      <w:r>
+        <w:rPr>
+          <w:rFonts w:eastAsia="Times New Roman"/>
+          <w:sz w:val="24"/>
+          <w:szCs w:val="24"/>
+        </w:rPr>
+      </w:r>
     </w:p>
     <w:p>
       <w:pPr>
@@ -164,6 +207,13 @@
         </w:rPr>
         <w:t>sudo apt update &amp;&amp; sudo apt upgrade</w:t>
       </w:r>
+      <w:r>
+        <w:rPr>
+          <w:rFonts w:ascii="Courier New" w:hAnsi="Courier New" w:eastAsia="Courier New" w:cs="Courier New"/>
+          <w:sz w:val="24"/>
+          <w:szCs w:val="24"/>
+        </w:rPr>
+      </w:r>
     </w:p>
     <w:p>
       <w:pPr>
@@ -245,6 +295,13 @@
         </w:rPr>
         <w:t>On arch based distributions of Linux (like Manjaro), run the command:</w:t>
       </w:r>
+      <w:r>
+        <w:rPr>
+          <w:rFonts w:eastAsia="Times New Roman"/>
+          <w:sz w:val="24"/>
+          <w:szCs w:val="24"/>
+        </w:rPr>
+      </w:r>
     </w:p>
     <w:p>
       <w:pPr>
@@ -262,6 +319,13 @@
         </w:rPr>
         <w:t>sudo pacman -S python-pip cmake</w:t>
       </w:r>
+      <w:r>
+        <w:rPr>
+          <w:rFonts w:ascii="Courier New" w:hAnsi="Courier New" w:eastAsia="Courier New" w:cs="Courier New"/>
+          <w:sz w:val="24"/>
+          <w:szCs w:val="24"/>
+        </w:rPr>
+      </w:r>
     </w:p>
     <w:p>
       <w:pPr>
@@ -279,6 +343,13 @@
         </w:rPr>
         <w:t>If this doesn’t work, try first running:</w:t>
       </w:r>
+      <w:r>
+        <w:rPr>
+          <w:rFonts w:eastAsia="Times New Roman"/>
+          <w:sz w:val="24"/>
+          <w:szCs w:val="24"/>
+        </w:rPr>
+      </w:r>
     </w:p>
     <w:p>
       <w:pPr>
@@ -296,6 +367,13 @@
         </w:rPr>
         <w:t>sudo pacman -Syu</w:t>
       </w:r>
+      <w:r>
+        <w:rPr>
+          <w:rFonts w:ascii="Courier New" w:hAnsi="Courier New" w:eastAsia="Courier New" w:cs="Courier New"/>
+          <w:sz w:val="24"/>
+          <w:szCs w:val="24"/>
+        </w:rPr>
+      </w:r>
     </w:p>
     <w:p>
       <w:pPr>
@@ -329,6 +407,13 @@
         </w:rPr>
         <w:t>On Mac OS, run the following commands to install pip:</w:t>
       </w:r>
+      <w:r>
+        <w:rPr>
+          <w:rFonts w:eastAsia="Times New Roman"/>
+          <w:sz w:val="24"/>
+          <w:szCs w:val="24"/>
+        </w:rPr>
+      </w:r>
     </w:p>
     <w:p>
       <w:pPr>
@@ -346,6 +431,13 @@
         </w:rPr>
         <w:t>sudo easy_install pip</w:t>
       </w:r>
+      <w:r>
+        <w:rPr>
+          <w:rFonts w:ascii="Courier New" w:hAnsi="Courier New" w:eastAsia="Courier New" w:cs="Courier New"/>
+          <w:sz w:val="24"/>
+          <w:szCs w:val="24"/>
+        </w:rPr>
+      </w:r>
     </w:p>
     <w:p>
       <w:pPr>
@@ -363,6 +455,13 @@
         </w:rPr>
         <w:t>sudo pip install --upgrade-pip</w:t>
       </w:r>
+      <w:r>
+        <w:rPr>
+          <w:rFonts w:ascii="Courier New" w:hAnsi="Courier New" w:eastAsia="Courier New" w:cs="Courier New"/>
+          <w:sz w:val="24"/>
+          <w:szCs w:val="24"/>
+        </w:rPr>
+      </w:r>
     </w:p>
     <w:p>
       <w:pPr>
@@ -395,6 +494,13 @@
           <w:szCs w:val="24"/>
         </w:rPr>
         <w:t>To install cmake on MacOS, you have a couple options.</w:t>
+      </w:r>
+      <w:r>
+        <w:rPr>
+          <w:rFonts w:eastAsia="Times New Roman"/>
+          <w:sz w:val="24"/>
+          <w:szCs w:val="24"/>
+        </w:rPr>
       </w:r>
     </w:p>
     <w:p>
@@ -418,6 +524,13 @@
         </w:rPr>
         <w:t>Install the homebrew package manager to install cmake (easiest):</w:t>
       </w:r>
+      <w:r>
+        <w:rPr>
+          <w:rFonts w:eastAsia="Times New Roman"/>
+          <w:sz w:val="24"/>
+          <w:szCs w:val="24"/>
+        </w:rPr>
+      </w:r>
     </w:p>
     <w:p>
       <w:pPr>
@@ -440,6 +553,13 @@
         </w:rPr>
         <w:t xml:space="preserve">Install homebrew with the command (all one line): </w:t>
       </w:r>
+      <w:r>
+        <w:rPr>
+          <w:rFonts w:eastAsia="Times New Roman"/>
+          <w:sz w:val="24"/>
+          <w:szCs w:val="24"/>
+        </w:rPr>
+      </w:r>
     </w:p>
     <w:p>
       <w:pPr>
@@ -498,6 +618,14 @@
         </w:rPr>
         <w:t>Then run the command:</w:t>
       </w:r>
+      <w:r>
+        <w:rPr>
+          <w:rFonts w:eastAsia="Times New Roman"/>
+          <w:color w:val="000000"/>
+          <w:sz w:val="24"/>
+          <w:szCs w:val="24"/>
+        </w:rPr>
+      </w:r>
     </w:p>
     <w:p>
       <w:pPr>
@@ -517,6 +645,14 @@
           <w:szCs w:val="24"/>
         </w:rPr>
         <w:t>brew install cmake</w:t>
+      </w:r>
+      <w:r>
+        <w:rPr>
+          <w:rFonts w:ascii="Courier New" w:hAnsi="Courier New" w:eastAsia="Courier New" w:cs="Courier New"/>
+          <w:color w:val="000000"/>
+          <w:sz w:val="24"/>
+          <w:szCs w:val="24"/>
+        </w:rPr>
       </w:r>
     </w:p>
     <w:p>
@@ -595,6 +731,12 @@
         </w:rPr>
         <w:t xml:space="preserve"> file to a folder where you would like to install SPHERLSanal Modular (it can be anywhere, but a folder in your home directory is probably a good spot!).  Then extract the tar file using the following command (or a file manager of your choice):</w:t>
       </w:r>
+      <w:r>
+        <w:rPr>
+          <w:sz w:val="24"/>
+          <w:szCs w:val="24"/>
+        </w:rPr>
+      </w:r>
     </w:p>
     <w:p>
       <w:pPr>
@@ -612,6 +754,13 @@
         </w:rPr>
         <w:t xml:space="preserve">tar -xvf SPHERLSanal-modular.tar </w:t>
       </w:r>
+      <w:r>
+        <w:rPr>
+          <w:rFonts w:ascii="Courier New" w:hAnsi="Courier New" w:eastAsia="Courier New" w:cs="Courier New"/>
+          <w:sz w:val="24"/>
+          <w:szCs w:val="24"/>
+        </w:rPr>
+      </w:r>
     </w:p>
     <w:p>
       <w:pPr>
@@ -629,6 +778,13 @@
         </w:rPr>
         <w:t>Once it is extracted, run the commands:</w:t>
       </w:r>
+      <w:r>
+        <w:rPr>
+          <w:rFonts w:eastAsia="Times New Roman"/>
+          <w:sz w:val="24"/>
+          <w:szCs w:val="24"/>
+        </w:rPr>
+      </w:r>
     </w:p>
     <w:p>
       <w:pPr>
@@ -646,6 +802,13 @@
         </w:rPr>
         <w:t>./configure</w:t>
       </w:r>
+      <w:r>
+        <w:rPr>
+          <w:rFonts w:ascii="Courier New" w:hAnsi="Courier New" w:eastAsia="Courier New" w:cs="Courier New"/>
+          <w:sz w:val="24"/>
+          <w:szCs w:val="24"/>
+        </w:rPr>
+      </w:r>
     </w:p>
     <w:p>
       <w:pPr>
@@ -662,6 +825,13 @@
           <w:szCs w:val="24"/>
         </w:rPr>
         <w:t>make install</w:t>
+      </w:r>
+      <w:r>
+        <w:rPr>
+          <w:rFonts w:ascii="Courier New" w:hAnsi="Courier New" w:eastAsia="Courier New" w:cs="Courier New"/>
+          <w:sz w:val="24"/>
+          <w:szCs w:val="24"/>
+        </w:rPr>
       </w:r>
     </w:p>
     <w:p>
@@ -800,6 +970,12 @@
         </w:rPr>
         <w:t>After running the install script for the first time, make sure to source your profile file so that the PATH variable gets updated.  To do this you should run the command:</w:t>
       </w:r>
+      <w:r>
+        <w:rPr>
+          <w:sz w:val="24"/>
+          <w:szCs w:val="24"/>
+        </w:rPr>
+      </w:r>
     </w:p>
     <w:p>
       <w:pPr>
@@ -817,6 +993,13 @@
         </w:rPr>
         <w:t>source ~/.profile</w:t>
       </w:r>
+      <w:r>
+        <w:rPr>
+          <w:rFonts w:ascii="Courier New" w:hAnsi="Courier New" w:eastAsia="Courier New" w:cs="Courier New"/>
+          <w:sz w:val="24"/>
+          <w:szCs w:val="24"/>
+        </w:rPr>
+      </w:r>
     </w:p>
     <w:p>
       <w:pPr>
@@ -950,6 +1133,12 @@
           <w:szCs w:val="24"/>
         </w:rPr>
         <w:t>In order to operate, SPHERLSanal needs a few different kinds of files.  In order to keep the folder where you are working clean, the files that SPHERLSanal uses are kept in separate folders in the install directory.</w:t>
+      </w:r>
+      <w:r>
+        <w:rPr>
+          <w:sz w:val="24"/>
+          <w:szCs w:val="24"/>
+        </w:rPr>
       </w:r>
     </w:p>
     <w:p>
@@ -1515,6 +1704,13 @@
         </w:rPr>
         <w:t>baseFileName[lower-upper]</w:t>
       </w:r>
+      <w:r>
+        <w:rPr>
+          <w:rFonts w:ascii="Courier New" w:hAnsi="Courier New" w:eastAsia="Courier New" w:cs="Courier New"/>
+          <w:sz w:val="24"/>
+          <w:szCs w:val="24"/>
+        </w:rPr>
+      </w:r>
     </w:p>
     <w:p>
       <w:pPr>
@@ -1531,6 +1727,13 @@
           <w:szCs w:val="24"/>
         </w:rPr>
         <w:t>So for example, to select the following files:</w:t>
+      </w:r>
+      <w:r>
+        <w:rPr>
+          <w:rFonts w:eastAsia="Times New Roman"/>
+          <w:sz w:val="24"/>
+          <w:szCs w:val="24"/>
+        </w:rPr>
       </w:r>
     </w:p>
     <w:p>
@@ -1554,6 +1757,13 @@
         </w:rPr>
         <w:t>RRLHighV_t01234783</w:t>
       </w:r>
+      <w:r>
+        <w:rPr>
+          <w:rFonts w:ascii="Courier New" w:hAnsi="Courier New" w:eastAsia="Courier New" w:cs="Courier New"/>
+          <w:sz w:val="24"/>
+          <w:szCs w:val="24"/>
+        </w:rPr>
+      </w:r>
     </w:p>
     <w:p>
       <w:pPr>
@@ -1576,6 +1786,13 @@
         </w:rPr>
         <w:t>RRLHighV_t01234800</w:t>
       </w:r>
+      <w:r>
+        <w:rPr>
+          <w:rFonts w:ascii="Courier New" w:hAnsi="Courier New" w:eastAsia="Courier New" w:cs="Courier New"/>
+          <w:sz w:val="24"/>
+          <w:szCs w:val="24"/>
+        </w:rPr>
+      </w:r>
     </w:p>
     <w:p>
       <w:pPr>
@@ -1598,6 +1815,13 @@
         </w:rPr>
         <w:t>RRLHighV_t01234900</w:t>
       </w:r>
+      <w:r>
+        <w:rPr>
+          <w:rFonts w:ascii="Courier New" w:hAnsi="Courier New" w:eastAsia="Courier New" w:cs="Courier New"/>
+          <w:sz w:val="24"/>
+          <w:szCs w:val="24"/>
+        </w:rPr>
+      </w:r>
     </w:p>
     <w:p>
       <w:pPr>
@@ -1620,6 +1844,13 @@
         </w:rPr>
         <w:t>RRLHighV_t01235923</w:t>
       </w:r>
+      <w:r>
+        <w:rPr>
+          <w:rFonts w:ascii="Courier New" w:hAnsi="Courier New" w:eastAsia="Courier New" w:cs="Courier New"/>
+          <w:sz w:val="24"/>
+          <w:szCs w:val="24"/>
+        </w:rPr>
+      </w:r>
     </w:p>
     <w:p>
       <w:pPr>
@@ -1636,6 +1867,13 @@
           <w:szCs w:val="24"/>
         </w:rPr>
         <w:t>You could use any one of the following:</w:t>
+      </w:r>
+      <w:r>
+        <w:rPr>
+          <w:rFonts w:eastAsia="Times New Roman"/>
+          <w:sz w:val="24"/>
+          <w:szCs w:val="24"/>
+        </w:rPr>
       </w:r>
     </w:p>
     <w:p>
@@ -1659,6 +1897,13 @@
         </w:rPr>
         <w:t>RRLHighV_t[01234783-01235923]</w:t>
       </w:r>
+      <w:r>
+        <w:rPr>
+          <w:rFonts w:ascii="Courier New" w:hAnsi="Courier New" w:eastAsia="Courier New" w:cs="Courier New"/>
+          <w:sz w:val="24"/>
+          <w:szCs w:val="24"/>
+        </w:rPr>
+      </w:r>
     </w:p>
     <w:p>
       <w:pPr>
@@ -1718,6 +1963,13 @@
         </w:rPr>
         <w:t>RRLHighV_t[01234783-*]</w:t>
       </w:r>
+      <w:r>
+        <w:rPr>
+          <w:rFonts w:ascii="Courier New" w:hAnsi="Courier New" w:eastAsia="Courier New" w:cs="Courier New"/>
+          <w:sz w:val="24"/>
+          <w:szCs w:val="24"/>
+        </w:rPr>
+      </w:r>
     </w:p>
     <w:p>
       <w:pPr>
@@ -1740,6 +1992,13 @@
         </w:rPr>
         <w:t>RRLHighV_t[0-1234783]</w:t>
       </w:r>
+      <w:r>
+        <w:rPr>
+          <w:rFonts w:ascii="Courier New" w:hAnsi="Courier New" w:eastAsia="Courier New" w:cs="Courier New"/>
+          <w:sz w:val="24"/>
+          <w:szCs w:val="24"/>
+        </w:rPr>
+      </w:r>
     </w:p>
     <w:p>
       <w:pPr>
@@ -1762,6 +2021,13 @@
         </w:rPr>
         <w:t>RRLHighV_t[0-*]</w:t>
       </w:r>
+      <w:r>
+        <w:rPr>
+          <w:rFonts w:ascii="Courier New" w:hAnsi="Courier New" w:eastAsia="Courier New" w:cs="Courier New"/>
+          <w:sz w:val="24"/>
+          <w:szCs w:val="24"/>
+        </w:rPr>
+      </w:r>
     </w:p>
     <w:p>
       <w:pPr>
@@ -2317,6 +2583,13 @@
           <w:szCs w:val="24"/>
         </w:rPr>
         <w:t xml:space="preserve">  </w:t>
+      </w:r>
+      <w:r>
+        <w:rPr>
+          <w:rFonts w:eastAsia="Times New Roman"/>
+          <w:sz w:val="24"/>
+          <w:szCs w:val="24"/>
+        </w:rPr>
       </w:r>
     </w:p>
     <w:p>
@@ -2706,8 +2979,8 @@
         </w:trPr>
         <w:tc>
           <w:tcPr>
-            <w:tcW w:w="2500" w:type="pct"/>
-            <w:tmTcPr id="1594656288" protected="0"/>
+            <w:tcW w:w="4680" w:type="dxa"/>
+            <w:tmTcPr id="1594923792" protected="0"/>
           </w:tcPr>
           <w:p>
             <w:pPr/>
@@ -2718,8 +2991,8 @@
         </w:tc>
         <w:tc>
           <w:tcPr>
-            <w:tcW w:w="2500" w:type="pct"/>
-            <w:tmTcPr id="1594656288" protected="0"/>
+            <w:tcW w:w="4680" w:type="dxa"/>
+            <w:tmTcPr id="1594923792" protected="0"/>
           </w:tcPr>
           <w:p>
             <w:pPr/>
@@ -2737,8 +3010,8 @@
         </w:trPr>
         <w:tc>
           <w:tcPr>
-            <w:tcW w:w="2500" w:type="pct"/>
-            <w:tmTcPr id="1594656288" protected="0"/>
+            <w:tcW w:w="4680" w:type="dxa"/>
+            <w:tmTcPr id="1594923792" protected="0"/>
           </w:tcPr>
           <w:p>
             <w:pPr/>
@@ -2749,8 +3022,8 @@
         </w:tc>
         <w:tc>
           <w:tcPr>
-            <w:tcW w:w="2500" w:type="pct"/>
-            <w:tmTcPr id="1594656288" protected="0"/>
+            <w:tcW w:w="4680" w:type="dxa"/>
+            <w:tmTcPr id="1594923792" protected="0"/>
           </w:tcPr>
           <w:p>
             <w:pPr/>
@@ -2768,8 +3041,8 @@
         </w:trPr>
         <w:tc>
           <w:tcPr>
-            <w:tcW w:w="2500" w:type="pct"/>
-            <w:tmTcPr id="1594656288" protected="0"/>
+            <w:tcW w:w="4680" w:type="dxa"/>
+            <w:tmTcPr id="1594923792" protected="0"/>
           </w:tcPr>
           <w:p>
             <w:pPr/>
@@ -2780,8 +3053,8 @@
         </w:tc>
         <w:tc>
           <w:tcPr>
-            <w:tcW w:w="2500" w:type="pct"/>
-            <w:tmTcPr id="1594656288" protected="0"/>
+            <w:tcW w:w="4680" w:type="dxa"/>
+            <w:tmTcPr id="1594923792" protected="0"/>
           </w:tcPr>
           <w:p>
             <w:pPr/>
@@ -2799,8 +3072,8 @@
         </w:trPr>
         <w:tc>
           <w:tcPr>
-            <w:tcW w:w="2500" w:type="pct"/>
-            <w:tmTcPr id="1594656288" protected="0"/>
+            <w:tcW w:w="4680" w:type="dxa"/>
+            <w:tmTcPr id="1594923792" protected="0"/>
           </w:tcPr>
           <w:p>
             <w:pPr/>
@@ -2811,8 +3084,8 @@
         </w:tc>
         <w:tc>
           <w:tcPr>
-            <w:tcW w:w="2500" w:type="pct"/>
-            <w:tmTcPr id="1594656288" protected="0"/>
+            <w:tcW w:w="4680" w:type="dxa"/>
+            <w:tmTcPr id="1594923792" protected="0"/>
           </w:tcPr>
           <w:p>
             <w:pPr/>
@@ -2830,8 +3103,8 @@
         </w:trPr>
         <w:tc>
           <w:tcPr>
-            <w:tcW w:w="2500" w:type="pct"/>
-            <w:tmTcPr id="1594656288" protected="0"/>
+            <w:tcW w:w="4680" w:type="dxa"/>
+            <w:tmTcPr id="1594923792" protected="0"/>
           </w:tcPr>
           <w:p>
             <w:pPr/>
@@ -2842,8 +3115,8 @@
         </w:tc>
         <w:tc>
           <w:tcPr>
-            <w:tcW w:w="2500" w:type="pct"/>
-            <w:tmTcPr id="1594656288" protected="0"/>
+            <w:tcW w:w="4680" w:type="dxa"/>
+            <w:tmTcPr id="1594923792" protected="0"/>
           </w:tcPr>
           <w:p>
             <w:pPr/>
@@ -2861,8 +3134,8 @@
         </w:trPr>
         <w:tc>
           <w:tcPr>
-            <w:tcW w:w="2500" w:type="pct"/>
-            <w:tmTcPr id="1594656288" protected="0"/>
+            <w:tcW w:w="4680" w:type="dxa"/>
+            <w:tmTcPr id="1594923792" protected="0"/>
           </w:tcPr>
           <w:p>
             <w:pPr/>
@@ -2873,8 +3146,8 @@
         </w:tc>
         <w:tc>
           <w:tcPr>
-            <w:tcW w:w="2500" w:type="pct"/>
-            <w:tmTcPr id="1594656288" protected="0"/>
+            <w:tcW w:w="4680" w:type="dxa"/>
+            <w:tmTcPr id="1594923792" protected="0"/>
           </w:tcPr>
           <w:p>
             <w:pPr/>
@@ -2892,8 +3165,8 @@
         </w:trPr>
         <w:tc>
           <w:tcPr>
-            <w:tcW w:w="2500" w:type="pct"/>
-            <w:tmTcPr id="1594656288" protected="0"/>
+            <w:tcW w:w="4680" w:type="dxa"/>
+            <w:tmTcPr id="1594923792" protected="0"/>
           </w:tcPr>
           <w:p>
             <w:pPr/>
@@ -2904,8 +3177,8 @@
         </w:tc>
         <w:tc>
           <w:tcPr>
-            <w:tcW w:w="2500" w:type="pct"/>
-            <w:tmTcPr id="1594656288" protected="0"/>
+            <w:tcW w:w="4680" w:type="dxa"/>
+            <w:tmTcPr id="1594923792" protected="0"/>
           </w:tcPr>
           <w:p>
             <w:pPr/>
@@ -2923,8 +3196,8 @@
         </w:trPr>
         <w:tc>
           <w:tcPr>
-            <w:tcW w:w="2500" w:type="pct"/>
-            <w:tmTcPr id="1594656288" protected="0"/>
+            <w:tcW w:w="4680" w:type="dxa"/>
+            <w:tmTcPr id="1594923792" protected="0"/>
           </w:tcPr>
           <w:p>
             <w:pPr/>
@@ -2935,8 +3208,8 @@
         </w:tc>
         <w:tc>
           <w:tcPr>
-            <w:tcW w:w="2500" w:type="pct"/>
-            <w:tmTcPr id="1594656288" protected="0"/>
+            <w:tcW w:w="4680" w:type="dxa"/>
+            <w:tmTcPr id="1594923792" protected="0"/>
           </w:tcPr>
           <w:p>
             <w:pPr/>
@@ -2954,8 +3227,8 @@
         </w:trPr>
         <w:tc>
           <w:tcPr>
-            <w:tcW w:w="2500" w:type="pct"/>
-            <w:tmTcPr id="1594656288" protected="0"/>
+            <w:tcW w:w="4680" w:type="dxa"/>
+            <w:tmTcPr id="1594923792" protected="0"/>
           </w:tcPr>
           <w:p>
             <w:pPr/>
@@ -2966,8 +3239,8 @@
         </w:tc>
         <w:tc>
           <w:tcPr>
-            <w:tcW w:w="2500" w:type="pct"/>
-            <w:tmTcPr id="1594656288" protected="0"/>
+            <w:tcW w:w="4680" w:type="dxa"/>
+            <w:tmTcPr id="1594923792" protected="0"/>
           </w:tcPr>
           <w:p>
             <w:pPr/>
@@ -2985,8 +3258,8 @@
         </w:trPr>
         <w:tc>
           <w:tcPr>
-            <w:tcW w:w="2500" w:type="pct"/>
-            <w:tmTcPr id="1594656288" protected="0"/>
+            <w:tcW w:w="4680" w:type="dxa"/>
+            <w:tmTcPr id="1594923792" protected="0"/>
           </w:tcPr>
           <w:p>
             <w:pPr/>
@@ -2997,8 +3270,8 @@
         </w:tc>
         <w:tc>
           <w:tcPr>
-            <w:tcW w:w="2500" w:type="pct"/>
-            <w:tmTcPr id="1594656288" protected="0"/>
+            <w:tcW w:w="4680" w:type="dxa"/>
+            <w:tmTcPr id="1594923792" protected="0"/>
           </w:tcPr>
           <w:p>
             <w:pPr/>
@@ -3016,8 +3289,8 @@
         </w:trPr>
         <w:tc>
           <w:tcPr>
-            <w:tcW w:w="2500" w:type="pct"/>
-            <w:tmTcPr id="1594656288" protected="0"/>
+            <w:tcW w:w="4680" w:type="dxa"/>
+            <w:tmTcPr id="1594923792" protected="0"/>
           </w:tcPr>
           <w:p>
             <w:pPr/>
@@ -3028,8 +3301,8 @@
         </w:tc>
         <w:tc>
           <w:tcPr>
-            <w:tcW w:w="2500" w:type="pct"/>
-            <w:tmTcPr id="1594656288" protected="0"/>
+            <w:tcW w:w="4680" w:type="dxa"/>
+            <w:tmTcPr id="1594923792" protected="0"/>
           </w:tcPr>
           <w:p>
             <w:pPr/>
@@ -3047,8 +3320,8 @@
         </w:trPr>
         <w:tc>
           <w:tcPr>
-            <w:tcW w:w="2500" w:type="pct"/>
-            <w:tmTcPr id="1594656288" protected="0"/>
+            <w:tcW w:w="4680" w:type="dxa"/>
+            <w:tmTcPr id="1594923792" protected="0"/>
           </w:tcPr>
           <w:p>
             <w:pPr/>
@@ -3059,8 +3332,8 @@
         </w:tc>
         <w:tc>
           <w:tcPr>
-            <w:tcW w:w="2500" w:type="pct"/>
-            <w:tmTcPr id="1594656288" protected="0"/>
+            <w:tcW w:w="4680" w:type="dxa"/>
+            <w:tmTcPr id="1594923792" protected="0"/>
           </w:tcPr>
           <w:p>
             <w:pPr/>
@@ -3078,8 +3351,8 @@
         </w:trPr>
         <w:tc>
           <w:tcPr>
-            <w:tcW w:w="2500" w:type="pct"/>
-            <w:tmTcPr id="1594656288" protected="0"/>
+            <w:tcW w:w="4680" w:type="dxa"/>
+            <w:tmTcPr id="1594923792" protected="0"/>
           </w:tcPr>
           <w:p>
             <w:pPr/>
@@ -3090,8 +3363,8 @@
         </w:tc>
         <w:tc>
           <w:tcPr>
-            <w:tcW w:w="2500" w:type="pct"/>
-            <w:tmTcPr id="1594656288" protected="0"/>
+            <w:tcW w:w="4680" w:type="dxa"/>
+            <w:tmTcPr id="1594923792" protected="0"/>
           </w:tcPr>
           <w:p>
             <w:pPr/>
@@ -3109,7 +3382,7 @@
         </w:trPr>
         <w:tc>
           <w:tcPr>
-            <w:tcW w:w="2500" w:type="pct"/>
+            <w:tcW w:w="4680" w:type="dxa"/>
             <w:shd w:val="none"/>
             <w:tcMar>
               <w:top w:w="0" w:type="dxa"/>
@@ -3125,7 +3398,7 @@
               <w:tl2br w:val="nil" w:sz="0" w:space="0" w:color="000000" tmln="20, 20, 20, 0, 0"/>
               <w:tr2bl w:val="nil" w:sz="0" w:space="0" w:color="000000" tmln="20, 20, 20, 0, 0"/>
             </w:tcBorders>
-            <w:tmTcPr id="1594656288" protected="0"/>
+            <w:tmTcPr id="1594923792" protected="0"/>
           </w:tcPr>
           <w:p>
             <w:pPr/>
@@ -3136,7 +3409,7 @@
         </w:tc>
         <w:tc>
           <w:tcPr>
-            <w:tcW w:w="2500" w:type="pct"/>
+            <w:tcW w:w="4680" w:type="dxa"/>
             <w:shd w:val="none"/>
             <w:tcMar>
               <w:top w:w="0" w:type="dxa"/>
@@ -3152,7 +3425,7 @@
               <w:tl2br w:val="nil" w:sz="0" w:space="0" w:color="000000" tmln="20, 20, 20, 0, 0"/>
               <w:tr2bl w:val="nil" w:sz="0" w:space="0" w:color="000000" tmln="20, 20, 20, 0, 0"/>
             </w:tcBorders>
-            <w:tmTcPr id="1594656288" protected="0"/>
+            <w:tmTcPr id="1594923792" protected="0"/>
           </w:tcPr>
           <w:p>
             <w:pPr/>
@@ -3170,8 +3443,8 @@
         </w:trPr>
         <w:tc>
           <w:tcPr>
-            <w:tcW w:w="2500" w:type="pct"/>
-            <w:tmTcPr id="1594656288" protected="0"/>
+            <w:tcW w:w="4680" w:type="dxa"/>
+            <w:tmTcPr id="1594923792" protected="0"/>
           </w:tcPr>
           <w:p>
             <w:pPr/>
@@ -3182,8 +3455,8 @@
         </w:tc>
         <w:tc>
           <w:tcPr>
-            <w:tcW w:w="2500" w:type="pct"/>
-            <w:tmTcPr id="1594656288" protected="0"/>
+            <w:tcW w:w="4680" w:type="dxa"/>
+            <w:tmTcPr id="1594923792" protected="0"/>
           </w:tcPr>
           <w:p>
             <w:pPr/>
@@ -3201,8 +3474,8 @@
         </w:trPr>
         <w:tc>
           <w:tcPr>
-            <w:tcW w:w="2500" w:type="pct"/>
-            <w:tmTcPr id="1594656288" protected="0"/>
+            <w:tcW w:w="4680" w:type="dxa"/>
+            <w:tmTcPr id="1594923792" protected="0"/>
           </w:tcPr>
           <w:p>
             <w:pPr/>
@@ -3213,8 +3486,8 @@
         </w:tc>
         <w:tc>
           <w:tcPr>
-            <w:tcW w:w="2500" w:type="pct"/>
-            <w:tmTcPr id="1594656288" protected="0"/>
+            <w:tcW w:w="4680" w:type="dxa"/>
+            <w:tmTcPr id="1594923792" protected="0"/>
           </w:tcPr>
           <w:p>
             <w:pPr/>
@@ -3242,7 +3515,48 @@
       </w:r>
     </w:p>
     <w:p>
-      <w:r/>
+      <w:pPr>
+        <w:pStyle w:val="para2"/>
+      </w:pPr>
+      <w:r>
+        <w:t>Creating a work plot (WIP)</w:t>
+      </w:r>
+    </w:p>
+    <w:p>
+      <w:pPr>
+        <w:numPr>
+          <w:ilvl w:val="0"/>
+          <w:numId w:val="10"/>
+        </w:numPr>
+        <w:ind w:left="360" w:hanging="360"/>
+      </w:pPr>
+      <w:r>
+        <w:t>Run average_PKE.py</w:t>
+      </w:r>
+    </w:p>
+    <w:p>
+      <w:pPr>
+        <w:numPr>
+          <w:ilvl w:val="0"/>
+          <w:numId w:val="10"/>
+        </w:numPr>
+        <w:ind w:left="1080" w:hanging="360"/>
+      </w:pPr>
+      <w:r>
+        <w:t>This will create averagePKE.txt in output directory</w:t>
+      </w:r>
+    </w:p>
+    <w:p>
+      <w:pPr>
+        <w:numPr>
+          <w:ilvl w:val="0"/>
+          <w:numId w:val="10"/>
+        </w:numPr>
+        <w:ind w:left="360" w:hanging="360"/>
+      </w:pPr>
+      <w:r>
+        <w:t>Run workplot.py, this will look for averagePKE.txt in the output directory</w:t>
+      </w:r>
     </w:p>
     <w:p>
       <w:r/>
@@ -3593,6 +3907,24 @@
       </w:pPr>
     </w:lvl>
   </w:abstractNum>
+  <w:abstractNum w:abstractNumId="10">
+    <w:multiLevelType w:val="singleLevel"/>
+    <w:name w:val="Bullet 10"/>
+    <w:lvl w:ilvl="0">
+      <w:numFmt w:val="bullet"/>
+      <w:lvlText w:val=""/>
+      <w:lvlJc w:val="left"/>
+      <w:pPr>
+        <w:tabs>
+          <w:tab w:val="num" w:pos="360"/>
+        </w:tabs>
+        <w:ind w:left="360" w:hanging="360"/>
+      </w:pPr>
+      <w:rPr>
+        <w:rFonts w:ascii="Wingdings" w:hAnsi="Wingdings" w:eastAsia="Wingdings" w:cs="Wingdings"/>
+      </w:rPr>
+    </w:lvl>
+  </w:abstractNum>
   <w:num w:numId="1">
     <w:abstractNumId w:val="1"/>
   </w:num>
@@ -3621,6 +3953,9 @@
     <w:abstractNumId w:val="9"/>
   </w:num>
   <w:num w:numId="10">
+    <w:abstractNumId w:val="10"/>
+  </w:num>
+  <w:num w:numId="11">
     <w:abstractNumId w:val="0"/>
   </w:num>
 </w:numbering>

</xml_diff>

<commit_message>
Changed plot2DSlice script to make2Dslice
</commit_message>
<xml_diff>
--- a/doc/SPHERLSanal-Modular User Guide.docx
+++ b/doc/SPHERLSanal-Modular User Guide.docx
@@ -15,11 +15,6 @@
         </w:rPr>
         <w:t>SPHERLSanal Modular User Guide</w:t>
       </w:r>
-      <w:r>
-        <w:rPr>
-          <w:u w:color="auto" w:val="single"/>
-        </w:rPr>
-      </w:r>
     </w:p>
     <w:p>
       <w:r/>
@@ -46,12 +41,6 @@
         </w:rPr>
         <w:t>Welcome to SPHERLSAnal modular edition!  This software is a version of SPHERLSAnal that has been refactored so that every process is now a module that can be run independently. This software is also independent of the complete SPHERLS installation, and in principle, can be run on any Unix like system with a C++ compiler.  The goal of this refactoring was to make the process of data analysis more accessible and flexible, and also to increase the portability of this sofware across different systems.</w:t>
       </w:r>
-      <w:r>
-        <w:rPr>
-          <w:sz w:val="24"/>
-          <w:szCs w:val="24"/>
-        </w:rPr>
-      </w:r>
     </w:p>
     <w:p>
       <w:r>
@@ -94,12 +83,6 @@
         </w:rPr>
         <w:t xml:space="preserve">The SPHERLSanal Modular configure script requires pip (the python package manager) and cmake to build and install python dependencies.  Before running, install pip and cmake using your package manager. </w:t>
       </w:r>
-      <w:r>
-        <w:rPr>
-          <w:sz w:val="24"/>
-          <w:szCs w:val="24"/>
-        </w:rPr>
-      </w:r>
     </w:p>
     <w:p>
       <w:pPr>
@@ -115,12 +98,6 @@
         </w:rPr>
         <w:t xml:space="preserve"> </w:t>
       </w:r>
-      <w:r>
-        <w:rPr>
-          <w:sz w:val="24"/>
-          <w:szCs w:val="24"/>
-        </w:rPr>
-      </w:r>
     </w:p>
     <w:p>
       <w:pPr>
@@ -136,12 +113,6 @@
         </w:rPr>
         <w:t>On Debian based distributions of Linux (like Ubuntu), run the command:</w:t>
       </w:r>
-      <w:r>
-        <w:rPr>
-          <w:sz w:val="24"/>
-          <w:szCs w:val="24"/>
-        </w:rPr>
-      </w:r>
     </w:p>
     <w:p>
       <w:pPr>
@@ -159,13 +130,6 @@
         </w:rPr>
         <w:t>sudo apt install python3-pip cmake</w:t>
       </w:r>
-      <w:r>
-        <w:rPr>
-          <w:rFonts w:ascii="Courier New" w:hAnsi="Courier New" w:eastAsia="Courier New" w:cs="Courier New"/>
-          <w:sz w:val="24"/>
-          <w:szCs w:val="24"/>
-        </w:rPr>
-      </w:r>
     </w:p>
     <w:p>
       <w:pPr>
@@ -183,13 +147,6 @@
         </w:rPr>
         <w:t>If this doesn’t work, try first running:</w:t>
       </w:r>
-      <w:r>
-        <w:rPr>
-          <w:rFonts w:eastAsia="Times New Roman"/>
-          <w:sz w:val="24"/>
-          <w:szCs w:val="24"/>
-        </w:rPr>
-      </w:r>
     </w:p>
     <w:p>
       <w:pPr>
@@ -207,13 +164,6 @@
         </w:rPr>
         <w:t>sudo apt update &amp;&amp; sudo apt upgrade</w:t>
       </w:r>
-      <w:r>
-        <w:rPr>
-          <w:rFonts w:ascii="Courier New" w:hAnsi="Courier New" w:eastAsia="Courier New" w:cs="Courier New"/>
-          <w:sz w:val="24"/>
-          <w:szCs w:val="24"/>
-        </w:rPr>
-      </w:r>
     </w:p>
     <w:p>
       <w:pPr>
@@ -295,13 +245,6 @@
         </w:rPr>
         <w:t>On arch based distributions of Linux (like Manjaro), run the command:</w:t>
       </w:r>
-      <w:r>
-        <w:rPr>
-          <w:rFonts w:eastAsia="Times New Roman"/>
-          <w:sz w:val="24"/>
-          <w:szCs w:val="24"/>
-        </w:rPr>
-      </w:r>
     </w:p>
     <w:p>
       <w:pPr>
@@ -319,13 +262,6 @@
         </w:rPr>
         <w:t>sudo pacman -S python-pip cmake</w:t>
       </w:r>
-      <w:r>
-        <w:rPr>
-          <w:rFonts w:ascii="Courier New" w:hAnsi="Courier New" w:eastAsia="Courier New" w:cs="Courier New"/>
-          <w:sz w:val="24"/>
-          <w:szCs w:val="24"/>
-        </w:rPr>
-      </w:r>
     </w:p>
     <w:p>
       <w:pPr>
@@ -343,13 +279,6 @@
         </w:rPr>
         <w:t>If this doesn’t work, try first running:</w:t>
       </w:r>
-      <w:r>
-        <w:rPr>
-          <w:rFonts w:eastAsia="Times New Roman"/>
-          <w:sz w:val="24"/>
-          <w:szCs w:val="24"/>
-        </w:rPr>
-      </w:r>
     </w:p>
     <w:p>
       <w:pPr>
@@ -367,13 +296,6 @@
         </w:rPr>
         <w:t>sudo pacman -Syu</w:t>
       </w:r>
-      <w:r>
-        <w:rPr>
-          <w:rFonts w:ascii="Courier New" w:hAnsi="Courier New" w:eastAsia="Courier New" w:cs="Courier New"/>
-          <w:sz w:val="24"/>
-          <w:szCs w:val="24"/>
-        </w:rPr>
-      </w:r>
     </w:p>
     <w:p>
       <w:pPr>
@@ -407,13 +329,6 @@
         </w:rPr>
         <w:t>On Mac OS, run the following commands to install pip:</w:t>
       </w:r>
-      <w:r>
-        <w:rPr>
-          <w:rFonts w:eastAsia="Times New Roman"/>
-          <w:sz w:val="24"/>
-          <w:szCs w:val="24"/>
-        </w:rPr>
-      </w:r>
     </w:p>
     <w:p>
       <w:pPr>
@@ -431,13 +346,6 @@
         </w:rPr>
         <w:t>sudo easy_install pip</w:t>
       </w:r>
-      <w:r>
-        <w:rPr>
-          <w:rFonts w:ascii="Courier New" w:hAnsi="Courier New" w:eastAsia="Courier New" w:cs="Courier New"/>
-          <w:sz w:val="24"/>
-          <w:szCs w:val="24"/>
-        </w:rPr>
-      </w:r>
     </w:p>
     <w:p>
       <w:pPr>
@@ -455,13 +363,6 @@
         </w:rPr>
         <w:t>sudo pip install --upgrade-pip</w:t>
       </w:r>
-      <w:r>
-        <w:rPr>
-          <w:rFonts w:ascii="Courier New" w:hAnsi="Courier New" w:eastAsia="Courier New" w:cs="Courier New"/>
-          <w:sz w:val="24"/>
-          <w:szCs w:val="24"/>
-        </w:rPr>
-      </w:r>
     </w:p>
     <w:p>
       <w:pPr>
@@ -494,13 +395,6 @@
           <w:szCs w:val="24"/>
         </w:rPr>
         <w:t>To install cmake on MacOS, you have a couple options.</w:t>
-      </w:r>
-      <w:r>
-        <w:rPr>
-          <w:rFonts w:eastAsia="Times New Roman"/>
-          <w:sz w:val="24"/>
-          <w:szCs w:val="24"/>
-        </w:rPr>
       </w:r>
     </w:p>
     <w:p>
@@ -524,13 +418,6 @@
         </w:rPr>
         <w:t>Install the homebrew package manager to install cmake (easiest):</w:t>
       </w:r>
-      <w:r>
-        <w:rPr>
-          <w:rFonts w:eastAsia="Times New Roman"/>
-          <w:sz w:val="24"/>
-          <w:szCs w:val="24"/>
-        </w:rPr>
-      </w:r>
     </w:p>
     <w:p>
       <w:pPr>
@@ -553,13 +440,6 @@
         </w:rPr>
         <w:t xml:space="preserve">Install homebrew with the command (all one line): </w:t>
       </w:r>
-      <w:r>
-        <w:rPr>
-          <w:rFonts w:eastAsia="Times New Roman"/>
-          <w:sz w:val="24"/>
-          <w:szCs w:val="24"/>
-        </w:rPr>
-      </w:r>
     </w:p>
     <w:p>
       <w:pPr>
@@ -618,41 +498,25 @@
         </w:rPr>
         <w:t>Then run the command:</w:t>
       </w:r>
-      <w:r>
-        <w:rPr>
-          <w:rFonts w:eastAsia="Times New Roman"/>
+    </w:p>
+    <w:p>
+      <w:pPr>
+        <w:ind w:left="720"/>
+        <w:rPr>
+          <w:rFonts w:ascii="Courier New" w:hAnsi="Courier New" w:eastAsia="Courier New" w:cs="Courier New"/>
           <w:color w:val="000000"/>
           <w:sz w:val="24"/>
           <w:szCs w:val="24"/>
         </w:rPr>
-      </w:r>
-    </w:p>
-    <w:p>
-      <w:pPr>
-        <w:ind w:left="720"/>
+      </w:pPr>
+      <w:r>
         <w:rPr>
           <w:rFonts w:ascii="Courier New" w:hAnsi="Courier New" w:eastAsia="Courier New" w:cs="Courier New"/>
           <w:color w:val="000000"/>
           <w:sz w:val="24"/>
           <w:szCs w:val="24"/>
         </w:rPr>
-      </w:pPr>
-      <w:r>
-        <w:rPr>
-          <w:rFonts w:ascii="Courier New" w:hAnsi="Courier New" w:eastAsia="Courier New" w:cs="Courier New"/>
-          <w:color w:val="000000"/>
-          <w:sz w:val="24"/>
-          <w:szCs w:val="24"/>
-        </w:rPr>
         <w:t>brew install cmake</w:t>
-      </w:r>
-      <w:r>
-        <w:rPr>
-          <w:rFonts w:ascii="Courier New" w:hAnsi="Courier New" w:eastAsia="Courier New" w:cs="Courier New"/>
-          <w:color w:val="000000"/>
-          <w:sz w:val="24"/>
-          <w:szCs w:val="24"/>
-        </w:rPr>
       </w:r>
     </w:p>
     <w:p>
@@ -731,12 +595,6 @@
         </w:rPr>
         <w:t xml:space="preserve"> file to a folder where you would like to install SPHERLSanal Modular (it can be anywhere, but a folder in your home directory is probably a good spot!).  Then extract the tar file using the following command (or a file manager of your choice):</w:t>
       </w:r>
-      <w:r>
-        <w:rPr>
-          <w:sz w:val="24"/>
-          <w:szCs w:val="24"/>
-        </w:rPr>
-      </w:r>
     </w:p>
     <w:p>
       <w:pPr>
@@ -754,13 +612,6 @@
         </w:rPr>
         <w:t xml:space="preserve">tar -xvf SPHERLSanal-modular.tar </w:t>
       </w:r>
-      <w:r>
-        <w:rPr>
-          <w:rFonts w:ascii="Courier New" w:hAnsi="Courier New" w:eastAsia="Courier New" w:cs="Courier New"/>
-          <w:sz w:val="24"/>
-          <w:szCs w:val="24"/>
-        </w:rPr>
-      </w:r>
     </w:p>
     <w:p>
       <w:pPr>
@@ -778,13 +629,6 @@
         </w:rPr>
         <w:t>Once it is extracted, run the commands:</w:t>
       </w:r>
-      <w:r>
-        <w:rPr>
-          <w:rFonts w:eastAsia="Times New Roman"/>
-          <w:sz w:val="24"/>
-          <w:szCs w:val="24"/>
-        </w:rPr>
-      </w:r>
     </w:p>
     <w:p>
       <w:pPr>
@@ -802,13 +646,6 @@
         </w:rPr>
         <w:t>./configure</w:t>
       </w:r>
-      <w:r>
-        <w:rPr>
-          <w:rFonts w:ascii="Courier New" w:hAnsi="Courier New" w:eastAsia="Courier New" w:cs="Courier New"/>
-          <w:sz w:val="24"/>
-          <w:szCs w:val="24"/>
-        </w:rPr>
-      </w:r>
     </w:p>
     <w:p>
       <w:pPr>
@@ -825,13 +662,6 @@
           <w:szCs w:val="24"/>
         </w:rPr>
         <w:t>make install</w:t>
-      </w:r>
-      <w:r>
-        <w:rPr>
-          <w:rFonts w:ascii="Courier New" w:hAnsi="Courier New" w:eastAsia="Courier New" w:cs="Courier New"/>
-          <w:sz w:val="24"/>
-          <w:szCs w:val="24"/>
-        </w:rPr>
       </w:r>
     </w:p>
     <w:p>
@@ -970,12 +800,6 @@
         </w:rPr>
         <w:t>After running the install script for the first time, make sure to source your profile file so that the PATH variable gets updated.  To do this you should run the command:</w:t>
       </w:r>
-      <w:r>
-        <w:rPr>
-          <w:sz w:val="24"/>
-          <w:szCs w:val="24"/>
-        </w:rPr>
-      </w:r>
     </w:p>
     <w:p>
       <w:pPr>
@@ -993,13 +817,6 @@
         </w:rPr>
         <w:t>source ~/.profile</w:t>
       </w:r>
-      <w:r>
-        <w:rPr>
-          <w:rFonts w:ascii="Courier New" w:hAnsi="Courier New" w:eastAsia="Courier New" w:cs="Courier New"/>
-          <w:sz w:val="24"/>
-          <w:szCs w:val="24"/>
-        </w:rPr>
-      </w:r>
     </w:p>
     <w:p>
       <w:pPr>
@@ -1133,12 +950,6 @@
           <w:szCs w:val="24"/>
         </w:rPr>
         <w:t>In order to operate, SPHERLSanal needs a few different kinds of files.  In order to keep the folder where you are working clean, the files that SPHERLSanal uses are kept in separate folders in the install directory.</w:t>
-      </w:r>
-      <w:r>
-        <w:rPr>
-          <w:sz w:val="24"/>
-          <w:szCs w:val="24"/>
-        </w:rPr>
       </w:r>
     </w:p>
     <w:p>
@@ -1301,15 +1112,7 @@
           <w:sz w:val="24"/>
           <w:szCs w:val="24"/>
         </w:rPr>
-        <w:t>This is a folder to store binary output files and plots.</w:t>
-      </w:r>
-      <w:r>
-        <w:rPr>
-          <w:b/>
-          <w:bCs/>
-          <w:sz w:val="24"/>
-          <w:szCs w:val="24"/>
-        </w:rPr>
+        <w:t>You should put the binary dump files generated by spherls in this folder</w:t>
       </w:r>
     </w:p>
     <w:p>
@@ -1345,15 +1148,6 @@
         </w:rPr>
         <w:t>This folder contains all of the documentation and guides for using SPHERLSanal Modular</w:t>
       </w:r>
-      <w:r>
-        <w:rPr>
-          <w:rFonts w:eastAsia="Times New Roman"/>
-          <w:b/>
-          <w:bCs/>
-          <w:sz w:val="24"/>
-          <w:szCs w:val="24"/>
-        </w:rPr>
-      </w:r>
     </w:p>
     <w:p>
       <w:pPr>
@@ -1376,54 +1170,14 @@
           <w:sz w:val="24"/>
           <w:szCs w:val="24"/>
         </w:rPr>
-        <w:t>config:</w:t>
-      </w:r>
-      <w:r>
-        <w:rPr>
-          <w:sz w:val="24"/>
-          <w:szCs w:val="24"/>
-        </w:rPr>
-        <w:t xml:space="preserve"> This folder contains all of the XML configuration files.  These files are used for things such as specifying how plots should be formatted.  You will likely need to write your own XML files, and when you do, they should be kept in this folder.  SPHERLSanal ships with reference XML files that will (</w:t>
-      </w:r>
-      <w:r>
-        <w:rPr>
-          <w:i/>
-          <w:iCs/>
-          <w:sz w:val="24"/>
-          <w:szCs w:val="24"/>
-        </w:rPr>
-        <w:t>usually)</w:t>
-      </w:r>
-      <w:r>
-        <w:rPr>
-          <w:sz w:val="24"/>
-          <w:szCs w:val="24"/>
-        </w:rPr>
-        <w:t xml:space="preserve"> be used if one is not specified.</w:t>
-      </w:r>
-      <w:r>
-        <w:rPr>
-          <w:b/>
-          <w:bCs/>
-          <w:sz w:val="24"/>
-          <w:szCs w:val="24"/>
-        </w:rPr>
-        <w:t xml:space="preserve"> </w:t>
-      </w:r>
-      <w:r>
-        <w:rPr>
-          <w:sz w:val="24"/>
-          <w:szCs w:val="24"/>
-        </w:rPr>
-        <w:t>If you wish to use XML files from a different directory, give a path to the file as an argument to the script you are running.</w:t>
-      </w:r>
-      <w:r>
-        <w:rPr>
-          <w:b/>
-          <w:bCs/>
-          <w:sz w:val="24"/>
-          <w:szCs w:val="24"/>
-        </w:rPr>
+        <w:t>scripts:</w:t>
+      </w:r>
+      <w:r>
+        <w:rPr>
+          <w:sz w:val="24"/>
+          <w:szCs w:val="24"/>
+        </w:rPr>
+        <w:t xml:space="preserve"> This folder contains bash scripts for installation and a tar file with all of the original SPHERLSanal scripts.</w:t>
       </w:r>
     </w:p>
     <w:p>
@@ -1447,102 +1201,32 @@
           <w:sz w:val="24"/>
           <w:szCs w:val="24"/>
         </w:rPr>
-        <w:t>scripts:</w:t>
-      </w:r>
-      <w:r>
-        <w:rPr>
-          <w:sz w:val="24"/>
-          <w:szCs w:val="24"/>
-        </w:rPr>
-        <w:t xml:space="preserve"> This folder contains all of the python and bash scripts which are used for plotting and analysing SPHERLS data.  These are usually the programs that read the XML configuration files in the config directory.</w:t>
-      </w:r>
-      <w:r>
+        <w:t xml:space="preserve">makefile: </w:t>
+      </w:r>
+      <w:r>
+        <w:rPr>
+          <w:sz w:val="24"/>
+          <w:szCs w:val="24"/>
+        </w:rPr>
+        <w:t>This file contains all the code for installing and building SPHERLSanal modular from source code.  If you add any C++ source files, you will need to edit this to ensure they compile.</w:t>
+      </w:r>
+    </w:p>
+    <w:p>
+      <w:pPr>
         <w:rPr>
           <w:b/>
           <w:bCs/>
           <w:sz w:val="24"/>
           <w:szCs w:val="24"/>
         </w:rPr>
-      </w:r>
-    </w:p>
-    <w:p>
-      <w:pPr>
-        <w:numPr>
-          <w:ilvl w:val="0"/>
-          <w:numId w:val="2"/>
-        </w:numPr>
-        <w:ind w:left="360" w:hanging="360"/>
+      </w:pPr>
+      <w:r>
         <w:rPr>
           <w:b/>
           <w:bCs/>
           <w:sz w:val="24"/>
           <w:szCs w:val="24"/>
         </w:rPr>
-      </w:pPr>
-      <w:r>
-        <w:rPr>
-          <w:b/>
-          <w:bCs/>
-          <w:sz w:val="24"/>
-          <w:szCs w:val="24"/>
-        </w:rPr>
-        <w:t xml:space="preserve">makefile: </w:t>
-      </w:r>
-      <w:r>
-        <w:rPr>
-          <w:sz w:val="24"/>
-          <w:szCs w:val="24"/>
-        </w:rPr>
-        <w:t>This file contains all the code for installing and building SPHERLSanal modular from source code.  If you add any C++ source files, you will need to edit this to ensure they compile.</w:t>
-      </w:r>
-      <w:r>
-        <w:rPr>
-          <w:b/>
-          <w:bCs/>
-          <w:sz w:val="24"/>
-          <w:szCs w:val="24"/>
-        </w:rPr>
-      </w:r>
-    </w:p>
-    <w:p>
-      <w:pPr>
-        <w:numPr>
-          <w:ilvl w:val="0"/>
-          <w:numId w:val="2"/>
-        </w:numPr>
-        <w:ind w:left="360" w:hanging="360"/>
-        <w:rPr>
-          <w:b/>
-          <w:bCs/>
-          <w:sz w:val="24"/>
-          <w:szCs w:val="24"/>
-        </w:rPr>
-      </w:pPr>
-      <w:r>
-        <w:rPr>
-          <w:b/>
-          <w:bCs/>
-          <w:sz w:val="24"/>
-          <w:szCs w:val="24"/>
-        </w:rPr>
-      </w:r>
-    </w:p>
-    <w:p>
-      <w:pPr>
-        <w:rPr>
-          <w:b/>
-          <w:bCs/>
-          <w:sz w:val="24"/>
-          <w:szCs w:val="24"/>
-        </w:rPr>
-      </w:pPr>
-      <w:r>
-        <w:rPr>
-          <w:b/>
-          <w:bCs/>
-          <w:sz w:val="24"/>
-          <w:szCs w:val="24"/>
-        </w:rPr>
       </w:r>
     </w:p>
     <w:p>
@@ -1704,13 +1388,6 @@
         </w:rPr>
         <w:t>baseFileName[lower-upper]</w:t>
       </w:r>
-      <w:r>
-        <w:rPr>
-          <w:rFonts w:ascii="Courier New" w:hAnsi="Courier New" w:eastAsia="Courier New" w:cs="Courier New"/>
-          <w:sz w:val="24"/>
-          <w:szCs w:val="24"/>
-        </w:rPr>
-      </w:r>
     </w:p>
     <w:p>
       <w:pPr>
@@ -1727,13 +1404,6 @@
           <w:szCs w:val="24"/>
         </w:rPr>
         <w:t>So for example, to select the following files:</w:t>
-      </w:r>
-      <w:r>
-        <w:rPr>
-          <w:rFonts w:eastAsia="Times New Roman"/>
-          <w:sz w:val="24"/>
-          <w:szCs w:val="24"/>
-        </w:rPr>
       </w:r>
     </w:p>
     <w:p>
@@ -1757,13 +1427,6 @@
         </w:rPr>
         <w:t>RRLHighV_t01234783</w:t>
       </w:r>
-      <w:r>
-        <w:rPr>
-          <w:rFonts w:ascii="Courier New" w:hAnsi="Courier New" w:eastAsia="Courier New" w:cs="Courier New"/>
-          <w:sz w:val="24"/>
-          <w:szCs w:val="24"/>
-        </w:rPr>
-      </w:r>
     </w:p>
     <w:p>
       <w:pPr>
@@ -1786,13 +1449,6 @@
         </w:rPr>
         <w:t>RRLHighV_t01234800</w:t>
       </w:r>
-      <w:r>
-        <w:rPr>
-          <w:rFonts w:ascii="Courier New" w:hAnsi="Courier New" w:eastAsia="Courier New" w:cs="Courier New"/>
-          <w:sz w:val="24"/>
-          <w:szCs w:val="24"/>
-        </w:rPr>
-      </w:r>
     </w:p>
     <w:p>
       <w:pPr>
@@ -1815,13 +1471,6 @@
         </w:rPr>
         <w:t>RRLHighV_t01234900</w:t>
       </w:r>
-      <w:r>
-        <w:rPr>
-          <w:rFonts w:ascii="Courier New" w:hAnsi="Courier New" w:eastAsia="Courier New" w:cs="Courier New"/>
-          <w:sz w:val="24"/>
-          <w:szCs w:val="24"/>
-        </w:rPr>
-      </w:r>
     </w:p>
     <w:p>
       <w:pPr>
@@ -1844,13 +1493,6 @@
         </w:rPr>
         <w:t>RRLHighV_t01235923</w:t>
       </w:r>
-      <w:r>
-        <w:rPr>
-          <w:rFonts w:ascii="Courier New" w:hAnsi="Courier New" w:eastAsia="Courier New" w:cs="Courier New"/>
-          <w:sz w:val="24"/>
-          <w:szCs w:val="24"/>
-        </w:rPr>
-      </w:r>
     </w:p>
     <w:p>
       <w:pPr>
@@ -1867,13 +1509,6 @@
           <w:szCs w:val="24"/>
         </w:rPr>
         <w:t>You could use any one of the following:</w:t>
-      </w:r>
-      <w:r>
-        <w:rPr>
-          <w:rFonts w:eastAsia="Times New Roman"/>
-          <w:sz w:val="24"/>
-          <w:szCs w:val="24"/>
-        </w:rPr>
       </w:r>
     </w:p>
     <w:p>
@@ -1897,13 +1532,6 @@
         </w:rPr>
         <w:t>RRLHighV_t[01234783-01235923]</w:t>
       </w:r>
-      <w:r>
-        <w:rPr>
-          <w:rFonts w:ascii="Courier New" w:hAnsi="Courier New" w:eastAsia="Courier New" w:cs="Courier New"/>
-          <w:sz w:val="24"/>
-          <w:szCs w:val="24"/>
-        </w:rPr>
-      </w:r>
     </w:p>
     <w:p>
       <w:pPr>
@@ -1963,13 +1591,6 @@
         </w:rPr>
         <w:t>RRLHighV_t[01234783-*]</w:t>
       </w:r>
-      <w:r>
-        <w:rPr>
-          <w:rFonts w:ascii="Courier New" w:hAnsi="Courier New" w:eastAsia="Courier New" w:cs="Courier New"/>
-          <w:sz w:val="24"/>
-          <w:szCs w:val="24"/>
-        </w:rPr>
-      </w:r>
     </w:p>
     <w:p>
       <w:pPr>
@@ -1992,13 +1613,6 @@
         </w:rPr>
         <w:t>RRLHighV_t[0-1234783]</w:t>
       </w:r>
-      <w:r>
-        <w:rPr>
-          <w:rFonts w:ascii="Courier New" w:hAnsi="Courier New" w:eastAsia="Courier New" w:cs="Courier New"/>
-          <w:sz w:val="24"/>
-          <w:szCs w:val="24"/>
-        </w:rPr>
-      </w:r>
     </w:p>
     <w:p>
       <w:pPr>
@@ -2021,13 +1635,6 @@
         </w:rPr>
         <w:t>RRLHighV_t[0-*]</w:t>
       </w:r>
-      <w:r>
-        <w:rPr>
-          <w:rFonts w:ascii="Courier New" w:hAnsi="Courier New" w:eastAsia="Courier New" w:cs="Courier New"/>
-          <w:sz w:val="24"/>
-          <w:szCs w:val="24"/>
-        </w:rPr>
-      </w:r>
     </w:p>
     <w:p>
       <w:pPr>
@@ -2059,52 +1666,8 @@
           <w:sz w:val="24"/>
           <w:szCs w:val="24"/>
         </w:rPr>
-        <w:t>will select any file with the specified base name.  Note the wild card character will only work as an upper range, if you wish to specify all files below a certain number, using 0 will work (such as number 4 in the example).</w:t>
-      </w:r>
-      <w:r>
-        <w:rPr>
-          <w:rFonts w:eastAsia="Times New Roman"/>
-          <w:sz w:val="24"/>
-          <w:szCs w:val="24"/>
-        </w:rPr>
-      </w:r>
-    </w:p>
-    <w:p>
-      <w:pPr>
-        <w:rPr>
-          <w:rFonts w:ascii="Courier New" w:hAnsi="Courier New" w:eastAsia="Courier New" w:cs="Courier New"/>
-          <w:sz w:val="24"/>
-          <w:szCs w:val="24"/>
-        </w:rPr>
-      </w:pPr>
-      <w:r>
-        <w:rPr>
-          <w:rFonts w:ascii="Courier New" w:hAnsi="Courier New" w:eastAsia="Courier New" w:cs="Courier New"/>
-          <w:sz w:val="24"/>
-          <w:szCs w:val="24"/>
-        </w:rPr>
-      </w:r>
-    </w:p>
-    <w:p>
-      <w:pPr>
-        <w:ind w:left="360"/>
-        <w:rPr>
-          <w:sz w:val="24"/>
-          <w:szCs w:val="24"/>
-        </w:rPr>
-      </w:pPr>
-      <w:r>
-        <w:rPr>
-          <w:sz w:val="24"/>
-          <w:szCs w:val="24"/>
-        </w:rPr>
-      </w:r>
-    </w:p>
-    <w:p>
-      <w:pPr>
-        <w:pStyle w:val="para2"/>
-      </w:pPr>
-      <w:r/>
+        <w:t>will select any file with the specified base name.  Note the wild card character will only work as an upper range, if you wish to specify all files below a certain number, you should use 0 (seen in example 4 above).</w:t>
+      </w:r>
     </w:p>
     <w:p>
       <w:pPr>
@@ -2305,7 +1868,7 @@
           <w:sz w:val="24"/>
           <w:szCs w:val="24"/>
         </w:rPr>
-        <w:t xml:space="preserve">Now its time to run the </w:t>
+        <w:t xml:space="preserve">Now run the </w:t>
       </w:r>
       <w:r>
         <w:rPr>
@@ -2502,158 +2065,7 @@
           <w:sz w:val="24"/>
           <w:szCs w:val="24"/>
         </w:rPr>
-        <w:t xml:space="preserve">Now that the radial profiles are in a readable format, they can be plotted using one of the plot python scripts (such as </w:t>
-      </w:r>
-      <w:r>
-        <w:rPr>
-          <w:rFonts w:ascii="Courier New" w:hAnsi="Courier New" w:eastAsia="Courier New" w:cs="Courier New"/>
-          <w:sz w:val="24"/>
-          <w:szCs w:val="24"/>
-        </w:rPr>
-        <w:t>plot_profiles.py.</w:t>
-      </w:r>
-      <w:r>
-        <w:rPr>
-          <w:rFonts w:eastAsia="Times New Roman"/>
-          <w:sz w:val="24"/>
-          <w:szCs w:val="24"/>
-        </w:rPr>
-        <w:t xml:space="preserve"> </w:t>
-      </w:r>
-      <w:r>
-        <w:rPr>
-          <w:rFonts w:eastAsia="Times New Roman"/>
-          <w:sz w:val="24"/>
-          <w:szCs w:val="24"/>
-        </w:rPr>
-        <w:t>Some scripts requ</w:t>
-      </w:r>
-      <w:r>
-        <w:rPr>
-          <w:rFonts w:eastAsia="Times New Roman"/>
-          <w:sz w:val="24"/>
-          <w:szCs w:val="24"/>
-        </w:rPr>
-        <w:t xml:space="preserve">ire you </w:t>
-      </w:r>
-      <w:r>
-        <w:rPr>
-          <w:rFonts w:eastAsia="Times New Roman"/>
-          <w:sz w:val="24"/>
-          <w:szCs w:val="24"/>
-        </w:rPr>
-        <w:t>to write an XML configuration file.</w:t>
-      </w:r>
-      <w:r>
-        <w:rPr>
-          <w:rFonts w:eastAsia="Times New Roman"/>
-          <w:sz w:val="24"/>
-          <w:szCs w:val="24"/>
-        </w:rPr>
-        <w:t xml:space="preserve">  See th</w:t>
-      </w:r>
-      <w:r>
-        <w:rPr>
-          <w:rFonts w:eastAsia="Times New Roman"/>
-          <w:sz w:val="24"/>
-          <w:szCs w:val="24"/>
-        </w:rPr>
-        <w:t xml:space="preserve">e reference XML files in the </w:t>
-      </w:r>
-      <w:r>
-        <w:rPr>
-          <w:rFonts w:eastAsia="Times New Roman"/>
-          <w:sz w:val="24"/>
-          <w:szCs w:val="24"/>
-        </w:rPr>
-        <w:t xml:space="preserve">config </w:t>
-      </w:r>
-      <w:r>
-        <w:rPr>
-          <w:rFonts w:eastAsia="Times New Roman"/>
-          <w:sz w:val="24"/>
-          <w:szCs w:val="24"/>
-        </w:rPr>
-        <w:t>folder for information on how to do that.</w:t>
-      </w:r>
-      <w:r>
-        <w:rPr>
-          <w:rFonts w:eastAsia="Times New Roman"/>
-          <w:sz w:val="24"/>
-          <w:szCs w:val="24"/>
-        </w:rPr>
-        <w:t xml:space="preserve">  </w:t>
-      </w:r>
-      <w:r>
-        <w:rPr>
-          <w:rFonts w:eastAsia="Times New Roman"/>
-          <w:sz w:val="24"/>
-          <w:szCs w:val="24"/>
-        </w:rPr>
-      </w:r>
-    </w:p>
-    <w:p>
-      <w:pPr>
-        <w:rPr>
-          <w:rFonts w:eastAsia="Times New Roman"/>
-          <w:sz w:val="24"/>
-          <w:szCs w:val="24"/>
-        </w:rPr>
-      </w:pPr>
-      <w:r>
-        <w:rPr>
-          <w:rFonts w:eastAsia="Times New Roman"/>
-          <w:sz w:val="24"/>
-          <w:szCs w:val="24"/>
-        </w:rPr>
-      </w:r>
-    </w:p>
-    <w:p>
-      <w:pPr>
-        <w:rPr>
-          <w:rFonts w:eastAsia="Times New Roman"/>
-          <w:sz w:val="24"/>
-          <w:szCs w:val="24"/>
-        </w:rPr>
-      </w:pPr>
-      <w:r>
-        <w:rPr>
-          <w:rFonts w:eastAsia="Times New Roman"/>
-          <w:sz w:val="24"/>
-          <w:szCs w:val="24"/>
-        </w:rPr>
-      </w:r>
-    </w:p>
-    <w:p>
-      <w:pPr>
-        <w:rPr>
-          <w:rFonts w:eastAsia="Times New Roman"/>
-          <w:sz w:val="24"/>
-          <w:szCs w:val="24"/>
-        </w:rPr>
-      </w:pPr>
-      <w:r>
-        <w:rPr>
-          <w:rFonts w:eastAsia="Times New Roman"/>
-          <w:sz w:val="24"/>
-          <w:szCs w:val="24"/>
-        </w:rPr>
-      </w:r>
-    </w:p>
-    <w:p>
-      <w:pPr>
-        <w:rPr>
-          <w:rFonts w:eastAsia="Times New Roman"/>
-          <w:sz w:val="24"/>
-          <w:szCs w:val="24"/>
-        </w:rPr>
-      </w:pPr>
-      <w:r>
-        <w:rPr>
-          <w:rFonts w:eastAsia="Times New Roman"/>
-          <w:sz w:val="24"/>
-          <w:szCs w:val="24"/>
-        </w:rPr>
+        <w:t>Now that the radial profiles are in a readable format, they can be plotted using the jupyter notebook in the jupyter directory</w:t>
       </w:r>
     </w:p>
     <w:p>
@@ -2677,885 +2089,40 @@
         <w:pStyle w:val="para2"/>
       </w:pPr>
       <w:r>
-        <w:t>Plotting a Radial Profile</w:t>
-      </w:r>
-    </w:p>
-    <w:p>
-      <w:pPr>
-        <w:rPr>
-          <w:rFonts w:eastAsia="Times New Roman"/>
-          <w:sz w:val="24"/>
-          <w:szCs w:val="24"/>
-        </w:rPr>
-      </w:pPr>
-      <w:r>
-        <w:rPr>
-          <w:rFonts w:eastAsia="Times New Roman"/>
-          <w:sz w:val="24"/>
-          <w:szCs w:val="24"/>
-        </w:rPr>
-        <w:t xml:space="preserve">Change directory to the folder where the radial profile files are located, and then run the </w:t>
-      </w:r>
-      <w:r>
-        <w:rPr>
-          <w:rFonts w:ascii="Courier New" w:hAnsi="Courier New" w:eastAsia="Courier New" w:cs="Courier New"/>
-          <w:sz w:val="24"/>
-          <w:szCs w:val="24"/>
-        </w:rPr>
-        <w:t xml:space="preserve">plot_profiles.py </w:t>
-      </w:r>
-      <w:r>
-        <w:rPr>
-          <w:rFonts w:eastAsia="Times New Roman"/>
-          <w:sz w:val="24"/>
-          <w:szCs w:val="24"/>
-        </w:rPr>
-        <w:t>script in the following format:</w:t>
-      </w:r>
-      <w:r>
-        <w:rPr>
-          <w:rFonts w:eastAsia="Times New Roman"/>
-          <w:sz w:val="24"/>
-          <w:szCs w:val="24"/>
-        </w:rPr>
-      </w:r>
-    </w:p>
-    <w:p>
-      <w:pPr>
-        <w:rPr>
-          <w:rFonts w:ascii="Courier New" w:hAnsi="Courier New" w:eastAsia="Courier New" w:cs="Courier New"/>
-          <w:sz w:val="24"/>
-          <w:szCs w:val="24"/>
-        </w:rPr>
-      </w:pPr>
-      <w:r>
-        <w:rPr>
-          <w:rFonts w:ascii="Courier New" w:hAnsi="Courier New" w:eastAsia="Courier New" w:cs="Courier New"/>
-          <w:sz w:val="24"/>
-          <w:szCs w:val="24"/>
-        </w:rPr>
-        <w:t>plot_profiles.py &lt;XMLconfigurationFile&gt;</w:t>
-      </w:r>
-    </w:p>
-    <w:p>
-      <w:pPr>
-        <w:rPr>
-          <w:rFonts w:eastAsia="Times New Roman"/>
-          <w:sz w:val="24"/>
-          <w:szCs w:val="24"/>
-        </w:rPr>
-      </w:pPr>
-      <w:r>
-        <w:rPr>
-          <w:rFonts w:eastAsia="Times New Roman"/>
-          <w:sz w:val="24"/>
-          <w:szCs w:val="24"/>
-        </w:rPr>
-        <w:t>You will need to write your own XML configuration file in order to build the plot.  A reference XML file is included which will plot any profile file in the directory where the script is executed with some default settings (these likely will not work for your output files!).  To build your own file, consult the documentation in the file plot_profiles_reference.xml in the config directory.</w:t>
-      </w:r>
-    </w:p>
-    <w:p>
-      <w:pPr>
-        <w:pStyle w:val="para2"/>
-      </w:pPr>
-      <w:r/>
-    </w:p>
-    <w:p>
-      <w:pPr>
-        <w:pStyle w:val="para2"/>
-      </w:pPr>
-      <w:r>
-        <w:t>Plotting 2D slices from Binary Files</w:t>
-      </w:r>
-    </w:p>
-    <w:p>
-      <w:pPr>
-        <w:rPr>
-          <w:sz w:val="24"/>
-          <w:szCs w:val="24"/>
-        </w:rPr>
-      </w:pPr>
-      <w:r>
-        <w:rPr>
-          <w:sz w:val="24"/>
-          <w:szCs w:val="24"/>
-        </w:rPr>
-        <w:t xml:space="preserve">In order to plot 2D slices, you will be using the python script plot_2DSlices.py.  plot_2DSlices.py takes two arguments: the name of the XML configuration file, and the name of the eos file used for the range of binary files you are operating on.  As with creating radial profiles, if the eos file path is defined in the binary file, you can omit this argument.  All other options are set using the XML configuration file.  Consult config/plot_2DSlices.xml for further instructions.  </w:t>
-      </w:r>
-    </w:p>
-    <w:p>
-      <w:pPr>
-        <w:rPr>
-          <w:i/>
-          <w:iCs/>
-          <w:sz w:val="24"/>
-          <w:szCs w:val="24"/>
-        </w:rPr>
-      </w:pPr>
-      <w:r>
-        <w:rPr>
-          <w:i/>
-          <w:iCs/>
-          <w:sz w:val="24"/>
-          <w:szCs w:val="24"/>
-        </w:rPr>
-        <w:t>*I’m going to add more here about how specifically to set things up in the XML file, but at the moment I don’t fully understand how it works.*</w:t>
-      </w:r>
-    </w:p>
-    <w:p>
-      <w:pPr>
-        <w:rPr>
-          <w:i/>
-          <w:iCs/>
-          <w:sz w:val="24"/>
-          <w:szCs w:val="24"/>
-        </w:rPr>
-      </w:pPr>
-      <w:r>
-        <w:rPr>
-          <w:i/>
-          <w:iCs/>
-          <w:sz w:val="24"/>
-          <w:szCs w:val="24"/>
-        </w:rPr>
-      </w:r>
-    </w:p>
-    <w:p>
-      <w:pPr>
-        <w:rPr>
-          <w:i/>
-          <w:iCs/>
-          <w:sz w:val="24"/>
-          <w:szCs w:val="24"/>
-        </w:rPr>
-      </w:pPr>
-      <w:r>
-        <w:rPr>
-          <w:i/>
-          <w:iCs/>
-          <w:sz w:val="24"/>
-          <w:szCs w:val="24"/>
-        </w:rPr>
-      </w:r>
-    </w:p>
-    <w:p>
-      <w:pPr>
-        <w:pStyle w:val="para2"/>
-      </w:pPr>
-      <w:r>
-        <w:t>Plotting a Light Curve</w:t>
-      </w:r>
-    </w:p>
-    <w:p>
-      <w:pPr>
-        <w:rPr>
-          <w:sz w:val="24"/>
-          <w:szCs w:val="24"/>
-        </w:rPr>
-      </w:pPr>
-      <w:r>
-        <w:rPr>
-          <w:sz w:val="24"/>
-          <w:szCs w:val="24"/>
-        </w:rPr>
-        <w:t xml:space="preserve">First, create radial profiles from the combined binary files you wish to plot (see </w:t>
-      </w:r>
-      <w:r>
-        <w:rPr>
-          <w:i/>
-          <w:iCs/>
-          <w:sz w:val="24"/>
-          <w:szCs w:val="24"/>
-        </w:rPr>
-        <w:t xml:space="preserve">Making Radial Profiles from Combined Binary Files), </w:t>
-      </w:r>
-      <w:r>
-        <w:rPr>
-          <w:sz w:val="24"/>
-          <w:szCs w:val="24"/>
-        </w:rPr>
-        <w:t>then run the script plot_light_curve.  This script does not use an XML configuration file, so all options must be specified from the command line. The script is run with the following syntax:</w:t>
-      </w:r>
-    </w:p>
-    <w:p>
-      <w:pPr>
-        <w:rPr>
-          <w:sz w:val="24"/>
-          <w:szCs w:val="24"/>
-        </w:rPr>
-      </w:pPr>
-      <w:r>
-        <w:rPr>
-          <w:sz w:val="24"/>
-          <w:szCs w:val="24"/>
-        </w:rPr>
-      </w:r>
-    </w:p>
-    <w:p>
-      <w:pPr>
-        <w:rPr>
-          <w:rFonts w:ascii="Courier New" w:hAnsi="Courier New" w:eastAsia="Courier New" w:cs="Courier New"/>
-          <w:sz w:val="24"/>
-          <w:szCs w:val="24"/>
-        </w:rPr>
-      </w:pPr>
-      <w:r>
-        <w:rPr>
-          <w:rFonts w:ascii="Courier New" w:hAnsi="Courier New" w:eastAsia="Courier New" w:cs="Courier New"/>
-          <w:sz w:val="24"/>
-          <w:szCs w:val="24"/>
-        </w:rPr>
-        <w:t>plot_light_curve.py [options] &lt;FileRange&gt;</w:t>
-      </w:r>
-    </w:p>
-    <w:p>
-      <w:pPr>
-        <w:rPr>
-          <w:rFonts w:ascii="Courier New" w:hAnsi="Courier New" w:eastAsia="Courier New" w:cs="Courier New"/>
-          <w:sz w:val="24"/>
-          <w:szCs w:val="24"/>
-        </w:rPr>
-      </w:pPr>
-      <w:r>
-        <w:rPr>
-          <w:rFonts w:ascii="Courier New" w:hAnsi="Courier New" w:eastAsia="Courier New" w:cs="Courier New"/>
-          <w:sz w:val="24"/>
-          <w:szCs w:val="24"/>
-        </w:rPr>
-      </w:r>
-    </w:p>
-    <w:p>
-      <w:pPr>
-        <w:rPr>
-          <w:rFonts w:eastAsia="Times New Roman"/>
-          <w:sz w:val="24"/>
-          <w:szCs w:val="24"/>
-        </w:rPr>
-      </w:pPr>
-      <w:r>
-        <w:rPr>
-          <w:rFonts w:eastAsia="Times New Roman"/>
-          <w:sz w:val="24"/>
-          <w:szCs w:val="24"/>
-        </w:rPr>
-        <w:t>The following options can be specified (if not specified, the default will be used):</w:t>
-      </w:r>
-    </w:p>
-    <w:p>
-      <w:pPr>
-        <w:rPr>
-          <w:rFonts w:eastAsia="Times New Roman"/>
-          <w:sz w:val="24"/>
-          <w:szCs w:val="24"/>
-        </w:rPr>
-      </w:pPr>
-      <w:r>
-        <w:rPr>
-          <w:rFonts w:eastAsia="Times New Roman"/>
-          <w:sz w:val="24"/>
-          <w:szCs w:val="24"/>
-        </w:rPr>
-      </w:r>
-    </w:p>
-    <w:tbl>
-      <w:tblPr>
-        <w:tblStyle w:val="TableGrid"/>
-        <w:name w:val="Table1"/>
-        <w:tabOrder w:val="0"/>
-        <w:jc w:val="left"/>
-        <w:tblInd w:w="0" w:type="dxa"/>
-        <w:tblW w:w="9360" w:type="dxa"/>
-        <w:tblLook w:val="04A0" w:firstRow="1" w:lastRow="0" w:firstColumn="1" w:lastColumn="0" w:noHBand="0" w:noVBand="1"/>
-      </w:tblPr>
-      <w:tblGrid>
-        <w:gridCol w:w="4680"/>
-        <w:gridCol w:w="4680"/>
-      </w:tblGrid>
-      <w:tr>
-        <w:trPr>
-          <w:tblHeader w:val="0"/>
-          <w:cantSplit w:val="0"/>
-          <w:trHeight w:val="0" w:hRule="auto"/>
-        </w:trPr>
-        <w:tc>
-          <w:tcPr>
-            <w:tcW w:w="4680" w:type="dxa"/>
-            <w:tmTcPr id="1594923792" protected="0"/>
-          </w:tcPr>
-          <w:p>
-            <w:pPr/>
-            <w:r>
-              <w:t>--version</w:t>
-            </w:r>
-          </w:p>
-        </w:tc>
-        <w:tc>
-          <w:tcPr>
-            <w:tcW w:w="4680" w:type="dxa"/>
-            <w:tmTcPr id="1594923792" protected="0"/>
-          </w:tcPr>
-          <w:p>
-            <w:pPr/>
-            <w:r>
-              <w:t>show program's version number and exit</w:t>
-            </w:r>
-          </w:p>
-        </w:tc>
-      </w:tr>
-      <w:tr>
-        <w:trPr>
-          <w:tblHeader w:val="0"/>
-          <w:cantSplit w:val="0"/>
-          <w:trHeight w:val="0" w:hRule="auto"/>
-        </w:trPr>
-        <w:tc>
-          <w:tcPr>
-            <w:tcW w:w="4680" w:type="dxa"/>
-            <w:tmTcPr id="1594923792" protected="0"/>
-          </w:tcPr>
-          <w:p>
-            <w:pPr/>
-            <w:r>
-              <w:t>-h, --help</w:t>
-            </w:r>
-          </w:p>
-        </w:tc>
-        <w:tc>
-          <w:tcPr>
-            <w:tcW w:w="4680" w:type="dxa"/>
-            <w:tmTcPr id="1594923792" protected="0"/>
-          </w:tcPr>
-          <w:p>
-            <w:pPr/>
-            <w:r>
-              <w:t>show this help message and exit</w:t>
-            </w:r>
-          </w:p>
-        </w:tc>
-      </w:tr>
-      <w:tr>
-        <w:trPr>
-          <w:tblHeader w:val="0"/>
-          <w:cantSplit w:val="0"/>
-          <w:trHeight w:val="0" w:hRule="auto"/>
-        </w:trPr>
-        <w:tc>
-          <w:tcPr>
-            <w:tcW w:w="4680" w:type="dxa"/>
-            <w:tmTcPr id="1594923792" protected="0"/>
-          </w:tcPr>
-          <w:p>
-            <w:pPr/>
-            <w:r>
-              <w:t>-o OUTPUTFILE, --outputFile=OUTPUTFILE</w:t>
-            </w:r>
-          </w:p>
-        </w:tc>
-        <w:tc>
-          <w:tcPr>
-            <w:tcW w:w="4680" w:type="dxa"/>
-            <w:tmTcPr id="1594923792" protected="0"/>
-          </w:tcPr>
-          <w:p>
-            <w:pPr/>
-            <w:r>
-              <w:t>Specifies the OUTPUTFILE [default: out]</w:t>
-            </w:r>
-          </w:p>
-        </w:tc>
-      </w:tr>
-      <w:tr>
-        <w:trPr>
-          <w:tblHeader w:val="0"/>
-          <w:cantSplit w:val="0"/>
-          <w:trHeight w:val="0" w:hRule="auto"/>
-        </w:trPr>
-        <w:tc>
-          <w:tcPr>
-            <w:tcW w:w="4680" w:type="dxa"/>
-            <w:tmTcPr id="1594923792" protected="0"/>
-          </w:tcPr>
-          <w:p>
-            <w:pPr/>
-            <w:r>
-              <w:t>-f FMT, --format=FMT</w:t>
-            </w:r>
-          </w:p>
-        </w:tc>
-        <w:tc>
-          <w:tcPr>
-            <w:tcW w:w="4680" w:type="dxa"/>
-            <w:tmTcPr id="1594923792" protected="0"/>
-          </w:tcPr>
-          <w:p>
-            <w:pPr/>
-            <w:r>
-              <w:t>Sets the format of the outputfile to FMT.  Available formats are ‘png’, ‘pdf’, ‘ps’, ‘eps’, ‘svg’.  [default: png]</w:t>
-            </w:r>
-          </w:p>
-        </w:tc>
-      </w:tr>
-      <w:tr>
-        <w:trPr>
-          <w:tblHeader w:val="0"/>
-          <w:cantSplit w:val="0"/>
-          <w:trHeight w:val="0" w:hRule="auto"/>
-        </w:trPr>
-        <w:tc>
-          <w:tcPr>
-            <w:tcW w:w="4680" w:type="dxa"/>
-            <w:tmTcPr id="1594923792" protected="0"/>
-          </w:tcPr>
-          <w:p>
-            <w:pPr/>
-            <w:r>
-              <w:t>-s, --show</w:t>
-            </w:r>
-          </w:p>
-        </w:tc>
-        <w:tc>
-          <w:tcPr>
-            <w:tcW w:w="4680" w:type="dxa"/>
-            <w:tmTcPr id="1594923792" protected="0"/>
-          </w:tcPr>
-          <w:p>
-            <w:pPr/>
-            <w:r>
-              <w:t>Display plot to monitor rather than saving a file</w:t>
-            </w:r>
-          </w:p>
-        </w:tc>
-      </w:tr>
-      <w:tr>
-        <w:trPr>
-          <w:tblHeader w:val="0"/>
-          <w:cantSplit w:val="0"/>
-          <w:trHeight w:val="0" w:hRule="auto"/>
-        </w:trPr>
-        <w:tc>
-          <w:tcPr>
-            <w:tcW w:w="4680" w:type="dxa"/>
-            <w:tmTcPr id="1594923792" protected="0"/>
-          </w:tcPr>
-          <w:p>
-            <w:pPr/>
-            <w:r>
-              <w:t>--xmin=XMIN</w:t>
-            </w:r>
-          </w:p>
-        </w:tc>
-        <w:tc>
-          <w:tcPr>
-            <w:tcW w:w="4680" w:type="dxa"/>
-            <w:tmTcPr id="1594923792" protected="0"/>
-          </w:tcPr>
-          <w:p>
-            <w:pPr/>
-            <w:r>
-              <w:t>Sets the minimum x value to be plotted [default:none]</w:t>
-            </w:r>
-          </w:p>
-        </w:tc>
-      </w:tr>
-      <w:tr>
-        <w:trPr>
-          <w:tblHeader w:val="0"/>
-          <w:cantSplit w:val="0"/>
-          <w:trHeight w:val="0" w:hRule="auto"/>
-        </w:trPr>
-        <w:tc>
-          <w:tcPr>
-            <w:tcW w:w="4680" w:type="dxa"/>
-            <w:tmTcPr id="1594923792" protected="0"/>
-          </w:tcPr>
-          <w:p>
-            <w:pPr/>
-            <w:r>
-              <w:t>--xmax=XMAX</w:t>
-            </w:r>
-          </w:p>
-        </w:tc>
-        <w:tc>
-          <w:tcPr>
-            <w:tcW w:w="4680" w:type="dxa"/>
-            <w:tmTcPr id="1594923792" protected="0"/>
-          </w:tcPr>
-          <w:p>
-            <w:pPr/>
-            <w:r>
-              <w:t>Sets the maximum x value to be plotted [default:none]</w:t>
-            </w:r>
-          </w:p>
-        </w:tc>
-      </w:tr>
-      <w:tr>
-        <w:trPr>
-          <w:tblHeader w:val="0"/>
-          <w:cantSplit w:val="0"/>
-          <w:trHeight w:val="0" w:hRule="auto"/>
-        </w:trPr>
-        <w:tc>
-          <w:tcPr>
-            <w:tcW w:w="4680" w:type="dxa"/>
-            <w:tmTcPr id="1594923792" protected="0"/>
-          </w:tcPr>
-          <w:p>
-            <w:pPr/>
-            <w:r>
-              <w:t>--ymin=YMIN</w:t>
-            </w:r>
-          </w:p>
-        </w:tc>
-        <w:tc>
-          <w:tcPr>
-            <w:tcW w:w="4680" w:type="dxa"/>
-            <w:tmTcPr id="1594923792" protected="0"/>
-          </w:tcPr>
-          <w:p>
-            <w:pPr/>
-            <w:r>
-              <w:t>Sets the minimum y value to be plotted [default: none]</w:t>
-            </w:r>
-          </w:p>
-        </w:tc>
-      </w:tr>
-      <w:tr>
-        <w:trPr>
-          <w:tblHeader w:val="0"/>
-          <w:cantSplit w:val="0"/>
-          <w:trHeight w:val="0" w:hRule="auto"/>
-        </w:trPr>
-        <w:tc>
-          <w:tcPr>
-            <w:tcW w:w="4680" w:type="dxa"/>
-            <w:tmTcPr id="1594923792" protected="0"/>
-          </w:tcPr>
-          <w:p>
-            <w:pPr/>
-            <w:r>
-              <w:t>--ymax=YMAX</w:t>
-            </w:r>
-          </w:p>
-        </w:tc>
-        <w:tc>
-          <w:tcPr>
-            <w:tcW w:w="4680" w:type="dxa"/>
-            <w:tmTcPr id="1594923792" protected="0"/>
-          </w:tcPr>
-          <w:p>
-            <w:pPr/>
-            <w:r>
-              <w:t>Sets the maximum y value to be plotted [default: none]</w:t>
-            </w:r>
-          </w:p>
-        </w:tc>
-      </w:tr>
-      <w:tr>
-        <w:trPr>
-          <w:tblHeader w:val="0"/>
-          <w:cantSplit w:val="0"/>
-          <w:trHeight w:val="0" w:hRule="auto"/>
-        </w:trPr>
-        <w:tc>
-          <w:tcPr>
-            <w:tcW w:w="4680" w:type="dxa"/>
-            <w:tmTcPr id="1594923792" protected="0"/>
-          </w:tcPr>
-          <w:p>
-            <w:pPr/>
-            <w:r>
-              <w:t>--no-grid</w:t>
-            </w:r>
-          </w:p>
-        </w:tc>
-        <w:tc>
-          <w:tcPr>
-            <w:tcW w:w="4680" w:type="dxa"/>
-            <w:tmTcPr id="1594923792" protected="0"/>
-          </w:tcPr>
-          <w:p>
-            <w:pPr/>
-            <w:r>
-              <w:t>Turns off grid [default]</w:t>
-            </w:r>
-          </w:p>
-        </w:tc>
-      </w:tr>
-      <w:tr>
-        <w:trPr>
-          <w:tblHeader w:val="0"/>
-          <w:cantSplit w:val="0"/>
-          <w:trHeight w:val="0" w:hRule="auto"/>
-        </w:trPr>
-        <w:tc>
-          <w:tcPr>
-            <w:tcW w:w="4680" w:type="dxa"/>
-            <w:tmTcPr id="1594923792" protected="0"/>
-          </w:tcPr>
-          <w:p>
-            <w:pPr/>
-            <w:r>
-              <w:t>-k, --keep</w:t>
-            </w:r>
-          </w:p>
-        </w:tc>
-        <w:tc>
-          <w:tcPr>
-            <w:tcW w:w="4680" w:type="dxa"/>
-            <w:tmTcPr id="1594923792" protected="0"/>
-          </w:tcPr>
-          <w:p>
-            <w:pPr/>
-            <w:r>
-              <w:t xml:space="preserve">Keeps distributed binary files [default] </w:t>
-            </w:r>
-          </w:p>
-        </w:tc>
-      </w:tr>
-      <w:tr>
-        <w:trPr>
-          <w:tblHeader w:val="0"/>
-          <w:cantSplit w:val="0"/>
-          <w:trHeight w:val="0" w:hRule="auto"/>
-        </w:trPr>
-        <w:tc>
-          <w:tcPr>
-            <w:tcW w:w="4680" w:type="dxa"/>
-            <w:tmTcPr id="1594923792" protected="0"/>
-          </w:tcPr>
-          <w:p>
-            <w:pPr/>
-            <w:r>
-              <w:t>-r, --remove</w:t>
-            </w:r>
-          </w:p>
-        </w:tc>
-        <w:tc>
-          <w:tcPr>
-            <w:tcW w:w="4680" w:type="dxa"/>
-            <w:tmTcPr id="1594923792" protected="0"/>
-          </w:tcPr>
-          <w:p>
-            <w:pPr/>
-            <w:r>
-              <w:t>Removes distributed binary files.</w:t>
-            </w:r>
-          </w:p>
-        </w:tc>
-      </w:tr>
-      <w:tr>
-        <w:trPr>
-          <w:tblHeader w:val="0"/>
-          <w:cantSplit w:val="0"/>
-          <w:trHeight w:val="0" w:hRule="auto"/>
-        </w:trPr>
-        <w:tc>
-          <w:tcPr>
-            <w:tcW w:w="4680" w:type="dxa"/>
-            <w:tmTcPr id="1594923792" protected="0"/>
-          </w:tcPr>
-          <w:p>
-            <w:pPr/>
-            <w:r>
-              <w:t>-m, --make</w:t>
-            </w:r>
-          </w:p>
-        </w:tc>
-        <w:tc>
-          <w:tcPr>
-            <w:tcW w:w="4680" w:type="dxa"/>
-            <w:tmTcPr id="1594923792" protected="0"/>
-          </w:tcPr>
-          <w:p>
-            <w:pPr/>
-            <w:r>
-              <w:t>Will make profiles even if they already exist.  They will be made without extra info using the eos specified in the binary file. [not default]</w:t>
-            </w:r>
-          </w:p>
-        </w:tc>
-      </w:tr>
-      <w:tr>
-        <w:trPr>
-          <w:tblHeader w:val="0"/>
-          <w:cantSplit w:val="0"/>
-          <w:trHeight w:val="0" w:hRule="auto"/>
-        </w:trPr>
-        <w:tc>
-          <w:tcPr>
-            <w:tcW w:w="4680" w:type="dxa"/>
-            <w:shd w:val="none"/>
-            <w:tcMar>
-              <w:top w:w="0" w:type="dxa"/>
-              <w:left w:w="108" w:type="dxa"/>
-              <w:bottom w:w="0" w:type="dxa"/>
-              <w:right w:w="108" w:type="dxa"/>
-            </w:tcMar>
-            <w:tcBorders>
-              <w:top w:val="single" w:sz="4" w:space="0" w:color="000000" tmln="10, 20, 20, 0, 0"/>
-              <w:left w:val="single" w:sz="4" w:space="0" w:color="000000" tmln="10, 20, 20, 0, 0"/>
-              <w:bottom w:val="single" w:sz="4" w:space="0" w:color="000000" tmln="10, 20, 20, 0, 0"/>
-              <w:right w:val="single" w:sz="4" w:space="0" w:color="000000" tmln="10, 20, 20, 0, 0"/>
-              <w:tl2br w:val="nil" w:sz="0" w:space="0" w:color="000000" tmln="20, 20, 20, 0, 0"/>
-              <w:tr2bl w:val="nil" w:sz="0" w:space="0" w:color="000000" tmln="20, 20, 20, 0, 0"/>
-            </w:tcBorders>
-            <w:tmTcPr id="1594923792" protected="0"/>
-          </w:tcPr>
-          <w:p>
-            <w:pPr/>
-            <w:r>
-              <w:t>--remake-bins</w:t>
-            </w:r>
-          </w:p>
-        </w:tc>
-        <w:tc>
-          <w:tcPr>
-            <w:tcW w:w="4680" w:type="dxa"/>
-            <w:shd w:val="none"/>
-            <w:tcMar>
-              <w:top w:w="0" w:type="dxa"/>
-              <w:left w:w="108" w:type="dxa"/>
-              <w:bottom w:w="0" w:type="dxa"/>
-              <w:right w:w="108" w:type="dxa"/>
-            </w:tcMar>
-            <w:tcBorders>
-              <w:top w:val="single" w:sz="4" w:space="0" w:color="000000" tmln="10, 20, 20, 0, 0"/>
-              <w:left w:val="single" w:sz="4" w:space="0" w:color="000000" tmln="10, 20, 20, 0, 0"/>
-              <w:bottom w:val="single" w:sz="4" w:space="0" w:color="000000" tmln="10, 20, 20, 0, 0"/>
-              <w:right w:val="single" w:sz="4" w:space="0" w:color="000000" tmln="10, 20, 20, 0, 0"/>
-              <w:tl2br w:val="nil" w:sz="0" w:space="0" w:color="000000" tmln="20, 20, 20, 0, 0"/>
-              <w:tr2bl w:val="nil" w:sz="0" w:space="0" w:color="000000" tmln="20, 20, 20, 0, 0"/>
-            </w:tcBorders>
-            <w:tmTcPr id="1594923792" protected="0"/>
-          </w:tcPr>
-          <w:p>
-            <w:pPr/>
-            <w:r>
-              <w:t>Will remake binaries even if they already exist [not default]</w:t>
-            </w:r>
-          </w:p>
-        </w:tc>
-      </w:tr>
-      <w:tr>
-        <w:trPr>
-          <w:tblHeader w:val="0"/>
-          <w:cantSplit w:val="0"/>
-          <w:trHeight w:val="0" w:hRule="auto"/>
-        </w:trPr>
-        <w:tc>
-          <w:tcPr>
-            <w:tcW w:w="4680" w:type="dxa"/>
-            <w:tmTcPr id="1594923792" protected="0"/>
-          </w:tcPr>
-          <w:p>
-            <w:pPr/>
-            <w:r>
-              <w:t>--points</w:t>
-            </w:r>
-          </w:p>
-        </w:tc>
-        <w:tc>
-          <w:tcPr>
-            <w:tcW w:w="4680" w:type="dxa"/>
-            <w:tmTcPr id="1594923792" protected="0"/>
-          </w:tcPr>
-          <w:p>
-            <w:pPr/>
-            <w:r>
-              <w:t>If set, will use points when plotting in addition to lines. [not default]</w:t>
-            </w:r>
-          </w:p>
-        </w:tc>
-      </w:tr>
-      <w:tr>
-        <w:trPr>
-          <w:tblHeader w:val="0"/>
-          <w:cantSplit w:val="0"/>
-          <w:trHeight w:val="0" w:hRule="auto"/>
-        </w:trPr>
-        <w:tc>
-          <w:tcPr>
-            <w:tcW w:w="4680" w:type="dxa"/>
-            <w:tmTcPr id="1594923792" protected="0"/>
-          </w:tcPr>
-          <w:p>
-            <w:pPr/>
-            <w:r>
-              <w:t>--no-lines</w:t>
-            </w:r>
-          </w:p>
-        </w:tc>
-        <w:tc>
-          <w:tcPr>
-            <w:tcW w:w="4680" w:type="dxa"/>
-            <w:tmTcPr id="1594923792" protected="0"/>
-          </w:tcPr>
-          <w:p>
-            <w:pPr/>
-            <w:r>
-              <w:t>If set, will not use lines when plotting (only points) [not default].</w:t>
-            </w:r>
-          </w:p>
-        </w:tc>
-      </w:tr>
-    </w:tbl>
-    <w:p>
-      <w:pPr>
-        <w:rPr>
-          <w:rFonts w:eastAsia="Times New Roman"/>
-          <w:sz w:val="24"/>
-          <w:szCs w:val="24"/>
-        </w:rPr>
-      </w:pPr>
-      <w:r>
-        <w:rPr>
-          <w:rFonts w:eastAsia="Times New Roman"/>
-          <w:sz w:val="24"/>
-          <w:szCs w:val="24"/>
-        </w:rPr>
-      </w:r>
-    </w:p>
-    <w:p>
-      <w:pPr>
-        <w:pStyle w:val="para2"/>
-      </w:pPr>
-      <w:r>
-        <w:t>Creating a work plot (WIP)</w:t>
-      </w:r>
-    </w:p>
-    <w:p>
-      <w:pPr>
-        <w:numPr>
-          <w:ilvl w:val="0"/>
-          <w:numId w:val="10"/>
-        </w:numPr>
-        <w:ind w:left="360" w:hanging="360"/>
-      </w:pPr>
-      <w:r>
-        <w:t>Run average_PKE.py</w:t>
-      </w:r>
-    </w:p>
-    <w:p>
-      <w:pPr>
-        <w:numPr>
-          <w:ilvl w:val="0"/>
-          <w:numId w:val="10"/>
-        </w:numPr>
-        <w:ind w:left="1080" w:hanging="360"/>
-      </w:pPr>
-      <w:r>
-        <w:t>This will create averagePKE.txt in output directory</w:t>
-      </w:r>
-    </w:p>
-    <w:p>
-      <w:pPr>
-        <w:numPr>
-          <w:ilvl w:val="0"/>
-          <w:numId w:val="10"/>
-        </w:numPr>
-        <w:ind w:left="360" w:hanging="360"/>
-      </w:pPr>
-      <w:r>
-        <w:t>Run workplot.py, this will look for averagePKE.txt in the output directory</w:t>
+        <w:t>Making 2D slices from a combined binary file</w:t>
+      </w:r>
+    </w:p>
+    <w:p>
+      <w:pPr>
+        <w:suppressAutoHyphens/>
+        <w:hyphenationLines w:val="0"/>
+        <w:rPr>
+          <w:sz w:val="24"/>
+          <w:szCs w:val="24"/>
+        </w:rPr>
+      </w:pPr>
+      <w:r>
+        <w:rPr>
+          <w:sz w:val="24"/>
+          <w:szCs w:val="24"/>
+        </w:rPr>
+        <w:t>In order to make a 2D slices from a combined binary file, you will need to run the mk2DSlice program.  This program can only create one 2D slice at a time, so it is recommended to use the make2DSlices.py python script instead.  This script reads from the make_2DSlices_reference.xml file in order to determine which slices to take of each binary file in range.  So in order to generate 2D slices, you will need to write a make2DSlices xml configuration file.  Most of this file was used previously to generate plots, so you can ignore anything that seems plot related (but leave it in the file to ensure the python script can still parse the file without crashing).  The important parts of the configuration file for generating 2D slices are inputFileName tag, and the plane tags, which contains the plane type, index and grid.  You must write a plane tag for each plane you want to generate from each file specified in the file range.  I didn’t have time to clean up the python script and configuration so that it only deals with generating slices (as opposed to generating and plotting), but feel free to modify the code and take out any redundancies!</w:t>
+      </w:r>
+    </w:p>
+    <w:p>
+      <w:pPr>
+        <w:rPr>
+          <w:rFonts w:eastAsia="Times New Roman"/>
+          <w:sz w:val="24"/>
+          <w:szCs w:val="24"/>
+        </w:rPr>
+      </w:pPr>
+      <w:r>
+        <w:rPr>
+          <w:rFonts w:eastAsia="Times New Roman"/>
+          <w:sz w:val="24"/>
+          <w:szCs w:val="24"/>
+        </w:rPr>
       </w:r>
     </w:p>
     <w:p>
@@ -3912,13 +2479,11 @@
     <w:name w:val="Bullet 10"/>
     <w:lvl w:ilvl="0">
       <w:numFmt w:val="bullet"/>
+      <w:suff w:val="tab"/>
       <w:lvlText w:val=""/>
       <w:lvlJc w:val="left"/>
       <w:pPr>
-        <w:tabs>
-          <w:tab w:val="num" w:pos="360"/>
-        </w:tabs>
-        <w:ind w:left="360" w:hanging="360"/>
+        <w:ind w:left="0" w:hanging="0"/>
       </w:pPr>
       <w:rPr>
         <w:rFonts w:ascii="Wingdings" w:hAnsi="Wingdings" w:eastAsia="Wingdings" w:cs="Wingdings"/>

</xml_diff>